<commit_message>
all mid level design modules
</commit_message>
<xml_diff>
--- a/Documentation/LuxuryStep.docx
+++ b/Documentation/LuxuryStep.docx
@@ -1,6 +1,6 @@
 
 <file path=word/document.xml><?xml version="1.0" encoding="utf-8"?>
-<w:document xmlns:wpc="http://schemas.microsoft.com/office/word/2010/wordprocessingCanvas" xmlns:cx="http://schemas.microsoft.com/office/drawing/2014/chartex" xmlns:cx1="http://schemas.microsoft.com/office/drawing/2015/9/8/chartex" xmlns:mc="http://schemas.openxmlformats.org/markup-compatibility/2006" xmlns:o="urn:schemas-microsoft-com:office:office" xmlns:r="http://schemas.openxmlformats.org/officeDocument/2006/relationships" xmlns:m="http://schemas.openxmlformats.org/officeDocument/2006/math" xmlns:v="urn:schemas-microsoft-com:vml" xmlns:wp14="http://schemas.microsoft.com/office/word/2010/wordprocessingDrawing" xmlns:wp="http://schemas.openxmlformats.org/drawingml/2006/wordprocessingDrawing" xmlns:w10="urn:schemas-microsoft-com:office:word" xmlns:w="http://schemas.openxmlformats.org/wordprocessingml/2006/main" xmlns:w14="http://schemas.microsoft.com/office/word/2010/wordml" xmlns:w15="http://schemas.microsoft.com/office/word/2012/wordml" xmlns:w16se="http://schemas.microsoft.com/office/word/2015/wordml/symex" xmlns:wpg="http://schemas.microsoft.com/office/word/2010/wordprocessingGroup" xmlns:wpi="http://schemas.microsoft.com/office/word/2010/wordprocessingInk" xmlns:wne="http://schemas.microsoft.com/office/word/2006/wordml" xmlns:wps="http://schemas.microsoft.com/office/word/2010/wordprocessingShape" mc:Ignorable="w14 w15 w16se wp14">
+<w:document xmlns:wpc="http://schemas.microsoft.com/office/word/2010/wordprocessingCanvas" xmlns:cx="http://schemas.microsoft.com/office/drawing/2014/chartex" xmlns:cx1="http://schemas.microsoft.com/office/drawing/2015/9/8/chartex" xmlns:cx2="http://schemas.microsoft.com/office/drawing/2015/10/21/chartex" xmlns:cx3="http://schemas.microsoft.com/office/drawing/2016/5/9/chartex" xmlns:cx4="http://schemas.microsoft.com/office/drawing/2016/5/10/chartex" xmlns:cx5="http://schemas.microsoft.com/office/drawing/2016/5/11/chartex" xmlns:cx6="http://schemas.microsoft.com/office/drawing/2016/5/12/chartex" xmlns:cx7="http://schemas.microsoft.com/office/drawing/2016/5/13/chartex" xmlns:cx8="http://schemas.microsoft.com/office/drawing/2016/5/14/chartex" xmlns:mc="http://schemas.openxmlformats.org/markup-compatibility/2006" xmlns:aink="http://schemas.microsoft.com/office/drawing/2016/ink" xmlns:am3d="http://schemas.microsoft.com/office/drawing/2017/model3d" xmlns:o="urn:schemas-microsoft-com:office:office" xmlns:r="http://schemas.openxmlformats.org/officeDocument/2006/relationships" xmlns:m="http://schemas.openxmlformats.org/officeDocument/2006/math" xmlns:v="urn:schemas-microsoft-com:vml" xmlns:wp14="http://schemas.microsoft.com/office/word/2010/wordprocessingDrawing" xmlns:wp="http://schemas.openxmlformats.org/drawingml/2006/wordprocessingDrawing" xmlns:w10="urn:schemas-microsoft-com:office:word" xmlns:w="http://schemas.openxmlformats.org/wordprocessingml/2006/main" xmlns:w14="http://schemas.microsoft.com/office/word/2010/wordml" xmlns:w15="http://schemas.microsoft.com/office/word/2012/wordml" xmlns:w16cid="http://schemas.microsoft.com/office/word/2016/wordml/cid" xmlns:w16se="http://schemas.microsoft.com/office/word/2015/wordml/symex" xmlns:wpg="http://schemas.microsoft.com/office/word/2010/wordprocessingGroup" xmlns:wpi="http://schemas.microsoft.com/office/word/2010/wordprocessingInk" xmlns:wne="http://schemas.microsoft.com/office/word/2006/wordml" xmlns:wps="http://schemas.microsoft.com/office/word/2010/wordprocessingShape" mc:Ignorable="w14 w15 w16se w16cid wp14">
   <w:body>
     <w:p>
       <w:pPr>
@@ -87,27 +87,7 @@
           <w:sz w:val="40"/>
           <w:szCs w:val="40"/>
         </w:rPr>
-        <w:t xml:space="preserve">Dizajni I Sistemit </w:t>
-      </w:r>
-      <w:proofErr w:type="gramStart"/>
-      <w:r>
-        <w:rPr>
-          <w:rFonts w:ascii="Times New Roman" w:hAnsi="Times New Roman" w:cs="Times New Roman"/>
-          <w:b/>
-          <w:sz w:val="40"/>
-          <w:szCs w:val="40"/>
-        </w:rPr>
-        <w:t>te</w:t>
-      </w:r>
-      <w:proofErr w:type="gramEnd"/>
-      <w:r>
-        <w:rPr>
-          <w:rFonts w:ascii="Times New Roman" w:hAnsi="Times New Roman" w:cs="Times New Roman"/>
-          <w:b/>
-          <w:sz w:val="40"/>
-          <w:szCs w:val="40"/>
-        </w:rPr>
-        <w:t xml:space="preserve"> Softuerit</w:t>
+        <w:t>Dizajni I Sistemit te Softuerit</w:t>
       </w:r>
     </w:p>
     <w:p>
@@ -8568,7 +8548,6 @@
               </w:rPr>
               <w:t xml:space="preserve"> (Django REST Framework) dhe </w:t>
             </w:r>
-            <w:proofErr w:type="gramStart"/>
             <w:r>
               <w:rPr>
                 <w:rFonts w:ascii="Times New Roman" w:eastAsia="Times New Roman" w:hAnsi="Times New Roman" w:cs="Times New Roman"/>
@@ -8581,7 +8560,6 @@
               </w:rPr>
               <w:t>controllers</w:t>
             </w:r>
-            <w:proofErr w:type="gramEnd"/>
             <w:r>
               <w:rPr>
                 <w:rFonts w:ascii="Times New Roman" w:eastAsia="Times New Roman" w:hAnsi="Times New Roman" w:cs="Times New Roman"/>
@@ -10784,7 +10762,6 @@
           <w14:ligatures w14:val="none"/>
         </w:rPr>
       </w:pPr>
-      <w:proofErr w:type="gramStart"/>
       <w:r>
         <w:rPr>
           <w:rFonts w:ascii="Times New Roman" w:eastAsia="Times New Roman" w:hAnsi="Times New Roman" w:cs="Times New Roman"/>
@@ -10797,7 +10774,6 @@
         </w:rPr>
         <w:t>order_view</w:t>
       </w:r>
-      <w:proofErr w:type="gramEnd"/>
       <w:r>
         <w:rPr>
           <w:rFonts w:ascii="Times New Roman" w:eastAsia="Times New Roman" w:hAnsi="Times New Roman" w:cs="Times New Roman"/>
@@ -10918,29 +10894,7 @@
           <w:szCs w:val="24"/>
           <w14:ligatures w14:val="none"/>
         </w:rPr>
-        <w:t xml:space="preserve"> siguron që të dhënat të jenë të formatuara saktë (</w:t>
-      </w:r>
-      <w:proofErr w:type="gramStart"/>
-      <w:r>
-        <w:rPr>
-          <w:rFonts w:ascii="Times New Roman" w:eastAsia="Times New Roman" w:hAnsi="Times New Roman" w:cs="Times New Roman"/>
-          <w:kern w:val="0"/>
-          <w:sz w:val="24"/>
-          <w:szCs w:val="24"/>
-          <w14:ligatures w14:val="none"/>
-        </w:rPr>
-        <w:t>p.sh.,</w:t>
-      </w:r>
-      <w:proofErr w:type="gramEnd"/>
-      <w:r>
-        <w:rPr>
-          <w:rFonts w:ascii="Times New Roman" w:eastAsia="Times New Roman" w:hAnsi="Times New Roman" w:cs="Times New Roman"/>
-          <w:kern w:val="0"/>
-          <w:sz w:val="24"/>
-          <w:szCs w:val="24"/>
-          <w14:ligatures w14:val="none"/>
-        </w:rPr>
-        <w:t xml:space="preserve"> orderID si integer, totalPrice si double) përpara se të dërgohen në frontend.</w:t>
+        <w:t xml:space="preserve"> siguron që të dhënat të jenë të formatuara saktë (p.sh., orderID si integer, totalPrice si double) përpara se të dërgohen në frontend.</w:t>
       </w:r>
     </w:p>
     <w:p>
@@ -11072,7 +11026,6 @@
           <w14:ligatures w14:val="none"/>
         </w:rPr>
       </w:pPr>
-      <w:proofErr w:type="gramStart"/>
       <w:r>
         <w:rPr>
           <w:rFonts w:ascii="Times New Roman" w:eastAsia="Times New Roman" w:hAnsi="Times New Roman" w:cs="Times New Roman"/>
@@ -11085,7 +11038,6 @@
         </w:rPr>
         <w:t>order_view</w:t>
       </w:r>
-      <w:proofErr w:type="gramEnd"/>
       <w:r>
         <w:rPr>
           <w:rFonts w:ascii="Times New Roman" w:eastAsia="Times New Roman" w:hAnsi="Times New Roman" w:cs="Times New Roman"/>
@@ -11200,27 +11152,15 @@
           <w14:ligatures w14:val="none"/>
         </w:rPr>
       </w:pPr>
-      <w:proofErr w:type="gramStart"/>
-      <w:r>
-        <w:rPr>
-          <w:rFonts w:ascii="Times New Roman" w:eastAsia="Times New Roman" w:hAnsi="Times New Roman" w:cs="Times New Roman"/>
-          <w:kern w:val="0"/>
-          <w:sz w:val="24"/>
-          <w:szCs w:val="24"/>
-          <w14:ligatures w14:val="none"/>
-        </w:rPr>
-        <w:t>Ky</w:t>
-      </w:r>
-      <w:proofErr w:type="gramEnd"/>
-      <w:r>
-        <w:rPr>
-          <w:rFonts w:ascii="Times New Roman" w:eastAsia="Times New Roman" w:hAnsi="Times New Roman" w:cs="Times New Roman"/>
-          <w:kern w:val="0"/>
-          <w:sz w:val="24"/>
-          <w:szCs w:val="24"/>
-          <w14:ligatures w14:val="none"/>
-        </w:rPr>
-        <w:t xml:space="preserve"> dizajn siguron një ndarje të qartë midis përgjegjësive të frontend-it dhe backend-it, duke promovuar </w:t>
+      <w:r>
+        <w:rPr>
+          <w:rFonts w:ascii="Times New Roman" w:eastAsia="Times New Roman" w:hAnsi="Times New Roman" w:cs="Times New Roman"/>
+          <w:kern w:val="0"/>
+          <w:sz w:val="24"/>
+          <w:szCs w:val="24"/>
+          <w14:ligatures w14:val="none"/>
+        </w:rPr>
+        <w:t xml:space="preserve">Ky dizajn siguron një ndarje të qartë midis përgjegjësive të frontend-it dhe backend-it, duke promovuar </w:t>
       </w:r>
       <w:r>
         <w:rPr>
@@ -12397,29 +12337,7 @@
                 <w:szCs w:val="24"/>
                 <w14:ligatures w14:val="none"/>
               </w:rPr>
-              <w:t>Vlerësimi i dhënë (</w:t>
-            </w:r>
-            <w:proofErr w:type="gramStart"/>
-            <w:r>
-              <w:rPr>
-                <w:rFonts w:ascii="Times New Roman" w:eastAsia="Times New Roman" w:hAnsi="Times New Roman" w:cs="Times New Roman"/>
-                <w:kern w:val="0"/>
-                <w:sz w:val="24"/>
-                <w:szCs w:val="24"/>
-                <w14:ligatures w14:val="none"/>
-              </w:rPr>
-              <w:t>p.sh.,</w:t>
-            </w:r>
-            <w:proofErr w:type="gramEnd"/>
-            <w:r>
-              <w:rPr>
-                <w:rFonts w:ascii="Times New Roman" w:eastAsia="Times New Roman" w:hAnsi="Times New Roman" w:cs="Times New Roman"/>
-                <w:kern w:val="0"/>
-                <w:sz w:val="24"/>
-                <w:szCs w:val="24"/>
-                <w14:ligatures w14:val="none"/>
-              </w:rPr>
-              <w:t xml:space="preserve"> 1-5 yje).</w:t>
+              <w:t>Vlerësimi i dhënë (p.sh., 1-5 yje).</w:t>
             </w:r>
           </w:p>
         </w:tc>
@@ -13751,25 +13669,7 @@
           <w:szCs w:val="24"/>
         </w:rPr>
         <w:lastRenderedPageBreak/>
-        <w:t>Serializers: Konverton llojet komplekse të të dhënave (</w:t>
-      </w:r>
-      <w:proofErr w:type="gramStart"/>
-      <w:r>
-        <w:rPr>
-          <w:rFonts w:ascii="Times New Roman" w:hAnsi="Times New Roman" w:cs="Times New Roman"/>
-          <w:sz w:val="24"/>
-          <w:szCs w:val="24"/>
-        </w:rPr>
-        <w:t>p.sh.,</w:t>
-      </w:r>
-      <w:proofErr w:type="gramEnd"/>
-      <w:r>
-        <w:rPr>
-          <w:rFonts w:ascii="Times New Roman" w:hAnsi="Times New Roman" w:cs="Times New Roman"/>
-          <w:sz w:val="24"/>
-          <w:szCs w:val="24"/>
-        </w:rPr>
-        <w:t xml:space="preserve"> modelet Django) në format JSON dhe kryen validimin e të dhënave të futura në kërkesat API. Ndërvepron me Modelet për të siguruar që të dhënat të jenë të strukturuara siç duhet.</w:t>
+        <w:t>Serializers: Konverton llojet komplekse të të dhënave (p.sh., modelet Django) në format JSON dhe kryen validimin e të dhënave të futura në kërkesat API. Ndërvepron me Modelet për të siguruar që të dhënat të jenë të strukturuara siç duhet.</w:t>
       </w:r>
     </w:p>
     <w:p>
@@ -13846,23 +13746,13 @@
           <w14:ligatures w14:val="none"/>
         </w:rPr>
       </w:pPr>
-      <w:proofErr w:type="gramStart"/>
       <w:r>
         <w:rPr>
           <w:rFonts w:ascii="Times New Roman" w:hAnsi="Times New Roman" w:cs="Times New Roman"/>
           <w:sz w:val="24"/>
           <w:szCs w:val="24"/>
         </w:rPr>
-        <w:t>Ky</w:t>
-      </w:r>
-      <w:proofErr w:type="gramEnd"/>
-      <w:r>
-        <w:rPr>
-          <w:rFonts w:ascii="Times New Roman" w:hAnsi="Times New Roman" w:cs="Times New Roman"/>
-          <w:sz w:val="24"/>
-          <w:szCs w:val="24"/>
-        </w:rPr>
-        <w:t xml:space="preserve"> dekompozim ndihmon në ndarjen e përgjegjësive dhe përmirëson organizimin e kodit, duke lehtësuar zgjerueshmërinë e aplikacionit në të ardhmen.</w:t>
+        <w:t>Ky dekompozim ndihmon në ndarjen e përgjegjësive dhe përmirëson organizimin e kodit, duke lehtësuar zgjerueshmërinë e aplikacionit në të ardhmen.</w:t>
       </w:r>
     </w:p>
     <w:p>
@@ -14345,33 +14235,7 @@
           <w14:ligatures w14:val="none"/>
         </w:rPr>
         <w:lastRenderedPageBreak/>
-        <w:t xml:space="preserve">Shtresa e qasjes se </w:t>
-      </w:r>
-      <w:proofErr w:type="gramStart"/>
-      <w:r>
-        <w:rPr>
-          <w:rFonts w:ascii="Times New Roman" w:eastAsia="Times New Roman" w:hAnsi="Times New Roman" w:cs="Times New Roman"/>
-          <w:b/>
-          <w:bCs/>
-          <w:kern w:val="0"/>
-          <w:sz w:val="24"/>
-          <w:szCs w:val="24"/>
-          <w14:ligatures w14:val="none"/>
-        </w:rPr>
-        <w:t>te</w:t>
-      </w:r>
-      <w:proofErr w:type="gramEnd"/>
-      <w:r>
-        <w:rPr>
-          <w:rFonts w:ascii="Times New Roman" w:eastAsia="Times New Roman" w:hAnsi="Times New Roman" w:cs="Times New Roman"/>
-          <w:b/>
-          <w:bCs/>
-          <w:kern w:val="0"/>
-          <w:sz w:val="24"/>
-          <w:szCs w:val="24"/>
-          <w14:ligatures w14:val="none"/>
-        </w:rPr>
-        <w:t xml:space="preserve"> dhenave (Data Access Layer – DAL) </w:t>
+        <w:t xml:space="preserve">Shtresa e qasjes se te dhenave (Data Access Layer – DAL) </w:t>
       </w:r>
       <w:r>
         <w:rPr>
@@ -14444,29 +14308,7 @@
           <w:szCs w:val="24"/>
           <w14:ligatures w14:val="none"/>
         </w:rPr>
-        <w:t xml:space="preserve">Perfaqesojne strukturen dhe marredheniet e </w:t>
-      </w:r>
-      <w:proofErr w:type="gramStart"/>
-      <w:r>
-        <w:rPr>
-          <w:rFonts w:ascii="Times New Roman" w:eastAsia="Times New Roman" w:hAnsi="Times New Roman" w:cs="Times New Roman"/>
-          <w:kern w:val="0"/>
-          <w:sz w:val="24"/>
-          <w:szCs w:val="24"/>
-          <w14:ligatures w14:val="none"/>
-        </w:rPr>
-        <w:t>te</w:t>
-      </w:r>
-      <w:proofErr w:type="gramEnd"/>
-      <w:r>
-        <w:rPr>
-          <w:rFonts w:ascii="Times New Roman" w:eastAsia="Times New Roman" w:hAnsi="Times New Roman" w:cs="Times New Roman"/>
-          <w:kern w:val="0"/>
-          <w:sz w:val="24"/>
-          <w:szCs w:val="24"/>
-          <w14:ligatures w14:val="none"/>
-        </w:rPr>
-        <w:t xml:space="preserve"> dhenave ne tabelat e bazes se te dhenave.</w:t>
+        <w:t>Perfaqesojne strukturen dhe marredheniet e te dhenave ne tabelat e bazes se te dhenave.</w:t>
       </w:r>
     </w:p>
     <w:p>
@@ -14544,29 +14386,7 @@
           <w:szCs w:val="24"/>
           <w14:ligatures w14:val="none"/>
         </w:rPr>
-        <w:t xml:space="preserve">Kujdesen per historkun e ndryshimeve ne skemen e bazes se </w:t>
-      </w:r>
-      <w:proofErr w:type="gramStart"/>
-      <w:r>
-        <w:rPr>
-          <w:rFonts w:ascii="Times New Roman" w:eastAsia="Times New Roman" w:hAnsi="Times New Roman" w:cs="Times New Roman"/>
-          <w:kern w:val="0"/>
-          <w:sz w:val="24"/>
-          <w:szCs w:val="24"/>
-          <w14:ligatures w14:val="none"/>
-        </w:rPr>
-        <w:t>te</w:t>
-      </w:r>
-      <w:proofErr w:type="gramEnd"/>
-      <w:r>
-        <w:rPr>
-          <w:rFonts w:ascii="Times New Roman" w:eastAsia="Times New Roman" w:hAnsi="Times New Roman" w:cs="Times New Roman"/>
-          <w:kern w:val="0"/>
-          <w:sz w:val="24"/>
-          <w:szCs w:val="24"/>
-          <w14:ligatures w14:val="none"/>
-        </w:rPr>
-        <w:t xml:space="preserve"> dhenave, duke mundesuar krijimin ose modifikimin e tabelave pa humbur informacion.</w:t>
+        <w:t>Kujdesen per historkun e ndryshimeve ne skemen e bazes se te dhenave, duke mundesuar krijimin ose modifikimin e tabelave pa humbur informacion.</w:t>
       </w:r>
     </w:p>
     <w:p>
@@ -14580,27 +14400,15 @@
           <w14:ligatures w14:val="none"/>
         </w:rPr>
       </w:pPr>
-      <w:proofErr w:type="gramStart"/>
-      <w:r>
-        <w:rPr>
-          <w:rFonts w:ascii="Times New Roman" w:eastAsia="Times New Roman" w:hAnsi="Times New Roman" w:cs="Times New Roman"/>
-          <w:kern w:val="0"/>
-          <w:sz w:val="24"/>
-          <w:szCs w:val="24"/>
-          <w14:ligatures w14:val="none"/>
-        </w:rPr>
-        <w:t>Ky</w:t>
-      </w:r>
-      <w:proofErr w:type="gramEnd"/>
-      <w:r>
-        <w:rPr>
-          <w:rFonts w:ascii="Times New Roman" w:eastAsia="Times New Roman" w:hAnsi="Times New Roman" w:cs="Times New Roman"/>
-          <w:kern w:val="0"/>
-          <w:sz w:val="24"/>
-          <w:szCs w:val="24"/>
-          <w14:ligatures w14:val="none"/>
-        </w:rPr>
-        <w:t xml:space="preserve"> model i ndarjes së përgjegjësive </w:t>
+      <w:r>
+        <w:rPr>
+          <w:rFonts w:ascii="Times New Roman" w:eastAsia="Times New Roman" w:hAnsi="Times New Roman" w:cs="Times New Roman"/>
+          <w:kern w:val="0"/>
+          <w:sz w:val="24"/>
+          <w:szCs w:val="24"/>
+          <w14:ligatures w14:val="none"/>
+        </w:rPr>
+        <w:t xml:space="preserve">Ky model i ndarjes së përgjegjësive </w:t>
       </w:r>
       <w:r>
         <w:rPr>
@@ -15256,31 +15064,7 @@
                 <w:szCs w:val="24"/>
                 <w14:ligatures w14:val="none"/>
               </w:rPr>
-              <w:t xml:space="preserve">Lehteson testimin dhe insrtimet e automatizuara ne baze </w:t>
-            </w:r>
-            <w:proofErr w:type="gramStart"/>
-            <w:r>
-              <w:rPr>
-                <w:rFonts w:ascii="Times New Roman" w:eastAsia="Times New Roman" w:hAnsi="Times New Roman" w:cs="Times New Roman"/>
-                <w:bCs/>
-                <w:kern w:val="0"/>
-                <w:sz w:val="24"/>
-                <w:szCs w:val="24"/>
-                <w14:ligatures w14:val="none"/>
-              </w:rPr>
-              <w:t>te</w:t>
-            </w:r>
-            <w:proofErr w:type="gramEnd"/>
-            <w:r>
-              <w:rPr>
-                <w:rFonts w:ascii="Times New Roman" w:eastAsia="Times New Roman" w:hAnsi="Times New Roman" w:cs="Times New Roman"/>
-                <w:bCs/>
-                <w:kern w:val="0"/>
-                <w:sz w:val="24"/>
-                <w:szCs w:val="24"/>
-                <w14:ligatures w14:val="none"/>
-              </w:rPr>
-              <w:t xml:space="preserve"> te dhenave.</w:t>
+              <w:t>Lehteson testimin dhe insrtimet e automatizuara ne baze te te dhenave.</w:t>
             </w:r>
           </w:p>
         </w:tc>
@@ -15757,31 +15541,7 @@
                 <w:szCs w:val="24"/>
                 <w14:ligatures w14:val="none"/>
               </w:rPr>
-              <w:t xml:space="preserve">-Te jete aplikuar migrimi (tabela ‘User’ ekziston).                                       -Parametrat e nevojshem p.sh. </w:t>
-            </w:r>
-            <w:proofErr w:type="gramStart"/>
-            <w:r>
-              <w:rPr>
-                <w:rFonts w:ascii="Times New Roman" w:eastAsia="Times New Roman" w:hAnsi="Times New Roman" w:cs="Times New Roman"/>
-                <w:bCs/>
-                <w:kern w:val="0"/>
-                <w:sz w:val="24"/>
-                <w:szCs w:val="24"/>
-                <w14:ligatures w14:val="none"/>
-              </w:rPr>
-              <w:t>username</w:t>
-            </w:r>
-            <w:proofErr w:type="gramEnd"/>
-            <w:r>
-              <w:rPr>
-                <w:rFonts w:ascii="Times New Roman" w:eastAsia="Times New Roman" w:hAnsi="Times New Roman" w:cs="Times New Roman"/>
-                <w:bCs/>
-                <w:kern w:val="0"/>
-                <w:sz w:val="24"/>
-                <w:szCs w:val="24"/>
-                <w14:ligatures w14:val="none"/>
-              </w:rPr>
-              <w:t>, password, etj.</w:t>
+              <w:t>-Te jete aplikuar migrimi (tabela ‘User’ ekziston).                                       -Parametrat e nevojshem p.sh. username, password, etj.</w:t>
             </w:r>
           </w:p>
         </w:tc>
@@ -16011,7 +15771,7 @@
                 <w:szCs w:val="24"/>
                 <w14:ligatures w14:val="none"/>
               </w:rPr>
-              <w:t>User.objects.create(</w:t>
+              <w:t>User.objects.create</w:t>
             </w:r>
             <w:proofErr w:type="gramEnd"/>
             <w:r>
@@ -16022,7 +15782,7 @@
                 <w:szCs w:val="24"/>
                 <w14:ligatures w14:val="none"/>
               </w:rPr>
-              <w:t>...)</w:t>
+              <w:t>(...)</w:t>
             </w:r>
             <w:r>
               <w:rPr>
@@ -16152,7 +15912,7 @@
                 <w:szCs w:val="24"/>
                 <w14:ligatures w14:val="none"/>
               </w:rPr>
-              <w:t>User.objects.update(</w:t>
+              <w:t>User.objects.update</w:t>
             </w:r>
             <w:proofErr w:type="gramEnd"/>
             <w:r>
@@ -16164,7 +15924,7 @@
                 <w:szCs w:val="24"/>
                 <w14:ligatures w14:val="none"/>
               </w:rPr>
-              <w:t>…)</w:t>
+              <w:t>(…)</w:t>
             </w:r>
           </w:p>
         </w:tc>
@@ -16267,31 +16027,7 @@
           <w:lang w:val="en-GB"/>
           <w14:ligatures w14:val="none"/>
         </w:rPr>
-        <w:t xml:space="preserve">Krijon tabelën ‘User’: Kjo përfshin ekzekutimin e komandës makemigrations dhe migrate për të reflektuar ndryshimet në bazën e të dhënave. Sigurohet që fusha si UserID, username, email etj. </w:t>
-      </w:r>
-      <w:proofErr w:type="gramStart"/>
-      <w:r>
-        <w:rPr>
-          <w:rFonts w:ascii="Times New Roman" w:eastAsia="Times New Roman" w:hAnsi="Times New Roman" w:cs="Times New Roman"/>
-          <w:kern w:val="0"/>
-          <w:sz w:val="24"/>
-          <w:szCs w:val="24"/>
-          <w:lang w:val="en-GB"/>
-          <w14:ligatures w14:val="none"/>
-        </w:rPr>
-        <w:t>të</w:t>
-      </w:r>
-      <w:proofErr w:type="gramEnd"/>
-      <w:r>
-        <w:rPr>
-          <w:rFonts w:ascii="Times New Roman" w:eastAsia="Times New Roman" w:hAnsi="Times New Roman" w:cs="Times New Roman"/>
-          <w:kern w:val="0"/>
-          <w:sz w:val="24"/>
-          <w:szCs w:val="24"/>
-          <w:lang w:val="en-GB"/>
-          <w14:ligatures w14:val="none"/>
-        </w:rPr>
-        <w:t xml:space="preserve"> jenë të pranishme në tabelë.</w:t>
+        <w:t>Krijon tabelën ‘User’: Kjo përfshin ekzekutimin e komandës makemigrations dhe migrate për të reflektuar ndryshimet në bazën e të dhënave. Sigurohet që fusha si UserID, username, email etj. të jenë të pranishme në tabelë.</w:t>
       </w:r>
     </w:p>
     <w:p>
@@ -16320,55 +16056,7 @@
           <w:lang w:val="en-GB"/>
           <w14:ligatures w14:val="none"/>
         </w:rPr>
-        <w:t>Krijon një përdorues të ri: UserFactory.create_</w:t>
-      </w:r>
-      <w:proofErr w:type="gramStart"/>
-      <w:r>
-        <w:rPr>
-          <w:rFonts w:ascii="Times New Roman" w:eastAsia="Times New Roman" w:hAnsi="Times New Roman" w:cs="Times New Roman"/>
-          <w:kern w:val="0"/>
-          <w:sz w:val="24"/>
-          <w:szCs w:val="24"/>
-          <w:lang w:val="en-GB"/>
-          <w14:ligatures w14:val="none"/>
-        </w:rPr>
-        <w:t>user(</w:t>
-      </w:r>
-      <w:proofErr w:type="gramEnd"/>
-      <w:r>
-        <w:rPr>
-          <w:rFonts w:ascii="Times New Roman" w:eastAsia="Times New Roman" w:hAnsi="Times New Roman" w:cs="Times New Roman"/>
-          <w:kern w:val="0"/>
-          <w:sz w:val="24"/>
-          <w:szCs w:val="24"/>
-          <w:lang w:val="en-GB"/>
-          <w14:ligatures w14:val="none"/>
-        </w:rPr>
-        <w:t xml:space="preserve">...) gjeneron një instancë User me të dhënat e nevojshme (p.sh. username, password). </w:t>
-      </w:r>
-      <w:proofErr w:type="gramStart"/>
-      <w:r>
-        <w:rPr>
-          <w:rFonts w:ascii="Times New Roman" w:eastAsia="Times New Roman" w:hAnsi="Times New Roman" w:cs="Times New Roman"/>
-          <w:kern w:val="0"/>
-          <w:sz w:val="24"/>
-          <w:szCs w:val="24"/>
-          <w:lang w:val="en-GB"/>
-          <w14:ligatures w14:val="none"/>
-        </w:rPr>
-        <w:t>Ky</w:t>
-      </w:r>
-      <w:proofErr w:type="gramEnd"/>
-      <w:r>
-        <w:rPr>
-          <w:rFonts w:ascii="Times New Roman" w:eastAsia="Times New Roman" w:hAnsi="Times New Roman" w:cs="Times New Roman"/>
-          <w:kern w:val="0"/>
-          <w:sz w:val="24"/>
-          <w:szCs w:val="24"/>
-          <w:lang w:val="en-GB"/>
-          <w14:ligatures w14:val="none"/>
-        </w:rPr>
-        <w:t xml:space="preserve"> veprim lehtëson krijimin e User si në testime ashtu edhe në seed data.</w:t>
+        <w:t>Krijon një përdorues të ri: UserFactory.create_user(...) gjeneron një instancë User me të dhënat e nevojshme (p.sh. username, password). Ky veprim lehtëson krijimin e User si në testime ashtu edhe në seed data.</w:t>
       </w:r>
     </w:p>
     <w:p>
@@ -16439,7 +16127,7 @@
           <w:lang w:val="en-GB"/>
           <w14:ligatures w14:val="none"/>
         </w:rPr>
-        <w:t>User.objects.create(</w:t>
+        <w:t>User.objects.create</w:t>
       </w:r>
       <w:proofErr w:type="gramEnd"/>
       <w:r>
@@ -16451,31 +16139,7 @@
           <w:lang w:val="en-GB"/>
           <w14:ligatures w14:val="none"/>
         </w:rPr>
-        <w:t xml:space="preserve">...) dhe User.objects.get(...) ofrojnë metodën bazë për CRUD. Krijojnë një rresht të </w:t>
-      </w:r>
-      <w:proofErr w:type="gramStart"/>
-      <w:r>
-        <w:rPr>
-          <w:rFonts w:ascii="Times New Roman" w:eastAsia="Times New Roman" w:hAnsi="Times New Roman" w:cs="Times New Roman"/>
-          <w:kern w:val="0"/>
-          <w:sz w:val="24"/>
-          <w:szCs w:val="24"/>
-          <w:lang w:val="en-GB"/>
-          <w14:ligatures w14:val="none"/>
-        </w:rPr>
-        <w:t>ri</w:t>
-      </w:r>
-      <w:proofErr w:type="gramEnd"/>
-      <w:r>
-        <w:rPr>
-          <w:rFonts w:ascii="Times New Roman" w:eastAsia="Times New Roman" w:hAnsi="Times New Roman" w:cs="Times New Roman"/>
-          <w:kern w:val="0"/>
-          <w:sz w:val="24"/>
-          <w:szCs w:val="24"/>
-          <w:lang w:val="en-GB"/>
-          <w14:ligatures w14:val="none"/>
-        </w:rPr>
-        <w:t xml:space="preserve"> ose kthejnë një ekzistues, varësisht nga parametri i përdorur.</w:t>
+        <w:t>(...) dhe User.objects.get(...) ofrojnë metodën bazë për CRUD. Krijojnë një rresht të ri ose kthejnë një ekzistues, varësisht nga parametri i përdorur.</w:t>
       </w:r>
     </w:p>
     <w:p>
@@ -16516,7 +16180,7 @@
           <w:lang w:val="en-GB"/>
           <w14:ligatures w14:val="none"/>
         </w:rPr>
-        <w:t>User.objects.update(</w:t>
+        <w:t>User.objects.update</w:t>
       </w:r>
       <w:proofErr w:type="gramEnd"/>
       <w:r>
@@ -16528,7 +16192,7 @@
           <w:lang w:val="en-GB"/>
           <w14:ligatures w14:val="none"/>
         </w:rPr>
-        <w:t>...) ndryshon fushat e userit ekzistues në bazën e të dhënave, duke ruajtur çdo ndryshim në mënyrë permanente.</w:t>
+        <w:t>(...) ndryshon fushat e userit ekzistues në bazën e të dhënave, duke ruajtur çdo ndryshim në mënyrë permanente.</w:t>
       </w:r>
     </w:p>
     <w:p>
@@ -16625,31 +16289,7 @@
           <w:szCs w:val="24"/>
           <w14:ligatures w14:val="none"/>
         </w:rPr>
-        <w:t xml:space="preserve"> siguron modularitet, koherence dhe ndarje te pergjegjesive. Edhe pse do </w:t>
-      </w:r>
-      <w:proofErr w:type="gramStart"/>
-      <w:r>
-        <w:rPr>
-          <w:rFonts w:ascii="Times New Roman" w:eastAsia="Times New Roman" w:hAnsi="Times New Roman" w:cs="Times New Roman"/>
-          <w:bCs/>
-          <w:kern w:val="0"/>
-          <w:sz w:val="24"/>
-          <w:szCs w:val="24"/>
-          <w14:ligatures w14:val="none"/>
-        </w:rPr>
-        <w:t>te</w:t>
-      </w:r>
-      <w:proofErr w:type="gramEnd"/>
-      <w:r>
-        <w:rPr>
-          <w:rFonts w:ascii="Times New Roman" w:eastAsia="Times New Roman" w:hAnsi="Times New Roman" w:cs="Times New Roman"/>
-          <w:bCs/>
-          <w:kern w:val="0"/>
-          <w:sz w:val="24"/>
-          <w:szCs w:val="24"/>
-          <w14:ligatures w14:val="none"/>
-        </w:rPr>
-        <w:t xml:space="preserve"> ishte e mundur te integroheshin operacionet e bazes se te dhenave dretperdrejt ne controllers ose ne shtresa te tjera te aplikacionit, ndarja e tyre ne DAL ofron nje dizajn me te strukturuar dhe me te mirembajtshem.</w:t>
+        <w:t xml:space="preserve"> siguron modularitet, koherence dhe ndarje te pergjegjesive. Edhe pse do te ishte e mundur te integroheshin operacionet e bazes se te dhenave dretperdrejt ne controllers ose ne shtresa te tjera te aplikacionit, ndarja e tyre ne DAL ofron nje dizajn me te strukturuar dhe me te mirembajtshem.</w:t>
       </w:r>
     </w:p>
     <w:p>
@@ -17058,33 +16698,7 @@
           <w:lang w:val="en-GB"/>
           <w14:ligatures w14:val="none"/>
         </w:rPr>
-        <w:t>: Sigurojnë që ndryshimet në strukturën e bazës së të dhënave (</w:t>
-      </w:r>
-      <w:proofErr w:type="gramStart"/>
-      <w:r>
-        <w:rPr>
-          <w:rFonts w:ascii="Times New Roman" w:eastAsia="Times New Roman" w:hAnsi="Times New Roman" w:cs="Times New Roman"/>
-          <w:bCs/>
-          <w:kern w:val="0"/>
-          <w:sz w:val="24"/>
-          <w:szCs w:val="24"/>
-          <w:lang w:val="en-GB"/>
-          <w14:ligatures w14:val="none"/>
-        </w:rPr>
-        <w:t>p.sh.,</w:t>
-      </w:r>
-      <w:proofErr w:type="gramEnd"/>
-      <w:r>
-        <w:rPr>
-          <w:rFonts w:ascii="Times New Roman" w:eastAsia="Times New Roman" w:hAnsi="Times New Roman" w:cs="Times New Roman"/>
-          <w:bCs/>
-          <w:kern w:val="0"/>
-          <w:sz w:val="24"/>
-          <w:szCs w:val="24"/>
-          <w:lang w:val="en-GB"/>
-          <w14:ligatures w14:val="none"/>
-        </w:rPr>
-        <w:t xml:space="preserve"> shtimi i fushave të reja apo modifikimi i kufizimeve) të ruajnë integritetin e të dhënave në mjediset e </w:t>
+        <w:t xml:space="preserve">: Sigurojnë që ndryshimet në strukturën e bazës së të dhënave (p.sh., shtimi i fushave të reja apo modifikimi i kufizimeve) të ruajnë integritetin e të dhënave në mjediset e </w:t>
       </w:r>
       <w:r>
         <w:rPr>
@@ -17573,7 +17187,6 @@
         </w:rPr>
         <w:t xml:space="preserve">, ku </w:t>
       </w:r>
-      <w:proofErr w:type="gramStart"/>
       <w:r>
         <w:rPr>
           <w:rFonts w:ascii="Times New Roman" w:eastAsia="Times New Roman" w:hAnsi="Times New Roman" w:cs="Times New Roman"/>
@@ -17596,20 +17209,7 @@
           <w:szCs w:val="24"/>
           <w14:ligatures w14:val="none"/>
         </w:rPr>
-        <w:t>(</w:t>
-      </w:r>
-      <w:proofErr w:type="gramEnd"/>
-      <w:r>
-        <w:rPr>
-          <w:rFonts w:ascii="Times New Roman" w:eastAsia="Times New Roman" w:hAnsi="Times New Roman" w:cs="Times New Roman"/>
-          <w:b/>
-          <w:bCs/>
-          <w:kern w:val="0"/>
-          <w:sz w:val="24"/>
-          <w:szCs w:val="24"/>
-          <w14:ligatures w14:val="none"/>
-        </w:rPr>
-        <w:t>views)</w:t>
+        <w:t>(views)</w:t>
       </w:r>
       <w:r>
         <w:rPr>
@@ -17809,19 +17409,11 @@
           <w:rFonts w:ascii="Times New Roman" w:hAnsi="Times New Roman" w:cs="Times New Roman"/>
         </w:rPr>
       </w:pPr>
-      <w:proofErr w:type="gramStart"/>
       <w:r>
         <w:rPr>
           <w:rFonts w:ascii="Times New Roman" w:hAnsi="Times New Roman" w:cs="Times New Roman"/>
         </w:rPr>
-        <w:t>Ky</w:t>
-      </w:r>
-      <w:proofErr w:type="gramEnd"/>
-      <w:r>
-        <w:rPr>
-          <w:rFonts w:ascii="Times New Roman" w:hAnsi="Times New Roman" w:cs="Times New Roman"/>
-        </w:rPr>
-        <w:t xml:space="preserve"> dokument përshkruan arsyetimin pas arkitekturës së projektit </w:t>
+        <w:t xml:space="preserve">Ky dokument përshkruan arsyetimin pas arkitekturës së projektit </w:t>
       </w:r>
       <w:r>
         <w:rPr>
@@ -19083,25 +18675,7 @@
           <w:sz w:val="24"/>
           <w:szCs w:val="24"/>
         </w:rPr>
-        <w:t xml:space="preserve">Kjo arkitekturë </w:t>
-      </w:r>
-      <w:proofErr w:type="gramStart"/>
-      <w:r>
-        <w:rPr>
-          <w:rFonts w:ascii="Times New Roman" w:hAnsi="Times New Roman" w:cs="Times New Roman"/>
-          <w:sz w:val="24"/>
-          <w:szCs w:val="24"/>
-        </w:rPr>
-        <w:t>na</w:t>
-      </w:r>
-      <w:proofErr w:type="gramEnd"/>
-      <w:r>
-        <w:rPr>
-          <w:rFonts w:ascii="Times New Roman" w:hAnsi="Times New Roman" w:cs="Times New Roman"/>
-          <w:sz w:val="24"/>
-          <w:szCs w:val="24"/>
-        </w:rPr>
-        <w:t xml:space="preserve"> lejon të kemi një sistem të </w:t>
+        <w:t xml:space="preserve">Kjo arkitekturë na lejon të kemi një sistem të </w:t>
       </w:r>
       <w:r>
         <w:rPr>
@@ -19182,11 +18756,77 @@
         </w:rPr>
         <w:t>, kemi ndarë qartë përgjegjësitë ndërmjet shtresave të sistemit, duke bërë më të lehtë zhvillimin, testimin dhe zgjerimin e funksionaliteteve të mëtejshme.</w:t>
       </w:r>
-      <w:bookmarkStart w:id="1" w:name="_GoBack"/>
+    </w:p>
+    <w:p>
+      <w:pPr>
+        <w:pStyle w:val="Heading2"/>
+        <w:rPr>
+          <w:rFonts w:ascii="Times New Roman" w:hAnsi="Times New Roman" w:cs="Times New Roman"/>
+          <w:b/>
+          <w:color w:val="000000" w:themeColor="text1"/>
+          <w:sz w:val="28"/>
+          <w:szCs w:val="28"/>
+        </w:rPr>
+      </w:pPr>
+      <w:bookmarkStart w:id="1" w:name="_Toc187702186"/>
+      <w:r>
+        <w:rPr>
+          <w:rFonts w:ascii="Times New Roman" w:hAnsi="Times New Roman" w:cs="Times New Roman"/>
+          <w:b/>
+          <w:color w:val="000000" w:themeColor="text1"/>
+          <w:sz w:val="28"/>
+          <w:szCs w:val="28"/>
+        </w:rPr>
+        <w:t>6.LuxuryStep Detailed Desi</w:t>
+      </w:r>
+      <w:r>
+        <w:rPr>
+          <w:rFonts w:ascii="Times New Roman" w:hAnsi="Times New Roman" w:cs="Times New Roman"/>
+          <w:b/>
+          <w:color w:val="000000" w:themeColor="text1"/>
+          <w:sz w:val="28"/>
+          <w:szCs w:val="28"/>
+        </w:rPr>
+        <w:t>gn</w:t>
+      </w:r>
+      <w:r>
+        <w:rPr>
+          <w:rFonts w:ascii="Times New Roman" w:hAnsi="Times New Roman" w:cs="Times New Roman"/>
+          <w:b/>
+          <w:color w:val="000000" w:themeColor="text1"/>
+          <w:sz w:val="28"/>
+          <w:szCs w:val="28"/>
+        </w:rPr>
+        <w:t xml:space="preserve"> Document</w:t>
+      </w:r>
       <w:bookmarkEnd w:id="1"/>
     </w:p>
     <w:p>
       <w:pPr>
+        <w:pStyle w:val="Heading2"/>
+        <w:rPr>
+          <w:rFonts w:ascii="Times New Roman" w:hAnsi="Times New Roman" w:cs="Times New Roman"/>
+          <w:b/>
+          <w:color w:val="000000" w:themeColor="text1"/>
+          <w:sz w:val="28"/>
+          <w:szCs w:val="28"/>
+        </w:rPr>
+      </w:pPr>
+      <w:bookmarkStart w:id="2" w:name="_Toc187702187"/>
+      <w:r>
+        <w:rPr>
+          <w:rFonts w:ascii="Times New Roman" w:hAnsi="Times New Roman" w:cs="Times New Roman"/>
+          <w:b/>
+          <w:color w:val="000000" w:themeColor="text1"/>
+          <w:sz w:val="28"/>
+          <w:szCs w:val="28"/>
+        </w:rPr>
+        <w:t>6.1 Mid Level Design Models</w:t>
+      </w:r>
+      <w:bookmarkEnd w:id="2"/>
+    </w:p>
+    <w:p>
+      <w:pPr>
         <w:spacing w:before="100" w:beforeAutospacing="1" w:after="100" w:afterAutospacing="1" w:line="240" w:lineRule="auto"/>
         <w:rPr>
           <w:rFonts w:ascii="Times New Roman" w:eastAsia="Times New Roman" w:hAnsi="Times New Roman" w:cs="Times New Roman"/>
@@ -19198,6 +18838,8 @@
           <w14:ligatures w14:val="none"/>
         </w:rPr>
       </w:pPr>
+      <w:bookmarkStart w:id="3" w:name="_GoBack"/>
+      <w:bookmarkEnd w:id="3"/>
     </w:p>
     <w:sectPr>
       <w:pgSz w:w="12240" w:h="15840"/>
@@ -19210,7 +18852,7 @@
 </file>
 
 <file path=word/endnotes.xml><?xml version="1.0" encoding="utf-8"?>
-<w:endnotes xmlns:wpc="http://schemas.microsoft.com/office/word/2010/wordprocessingCanvas" xmlns:cx="http://schemas.microsoft.com/office/drawing/2014/chartex" xmlns:cx1="http://schemas.microsoft.com/office/drawing/2015/9/8/chartex" xmlns:mc="http://schemas.openxmlformats.org/markup-compatibility/2006" xmlns:o="urn:schemas-microsoft-com:office:office" xmlns:r="http://schemas.openxmlformats.org/officeDocument/2006/relationships" xmlns:m="http://schemas.openxmlformats.org/officeDocument/2006/math" xmlns:v="urn:schemas-microsoft-com:vml" xmlns:wp14="http://schemas.microsoft.com/office/word/2010/wordprocessingDrawing" xmlns:wp="http://schemas.openxmlformats.org/drawingml/2006/wordprocessingDrawing" xmlns:w10="urn:schemas-microsoft-com:office:word" xmlns:w="http://schemas.openxmlformats.org/wordprocessingml/2006/main" xmlns:w14="http://schemas.microsoft.com/office/word/2010/wordml" xmlns:w15="http://schemas.microsoft.com/office/word/2012/wordml" xmlns:w16se="http://schemas.microsoft.com/office/word/2015/wordml/symex" xmlns:wpg="http://schemas.microsoft.com/office/word/2010/wordprocessingGroup" xmlns:wpi="http://schemas.microsoft.com/office/word/2010/wordprocessingInk" xmlns:wne="http://schemas.microsoft.com/office/word/2006/wordml" xmlns:wps="http://schemas.microsoft.com/office/word/2010/wordprocessingShape" mc:Ignorable="w14 w15 w16se wp14">
+<w:endnotes xmlns:wpc="http://schemas.microsoft.com/office/word/2010/wordprocessingCanvas" xmlns:cx="http://schemas.microsoft.com/office/drawing/2014/chartex" xmlns:cx1="http://schemas.microsoft.com/office/drawing/2015/9/8/chartex" xmlns:cx2="http://schemas.microsoft.com/office/drawing/2015/10/21/chartex" xmlns:cx3="http://schemas.microsoft.com/office/drawing/2016/5/9/chartex" xmlns:cx4="http://schemas.microsoft.com/office/drawing/2016/5/10/chartex" xmlns:cx5="http://schemas.microsoft.com/office/drawing/2016/5/11/chartex" xmlns:cx6="http://schemas.microsoft.com/office/drawing/2016/5/12/chartex" xmlns:cx7="http://schemas.microsoft.com/office/drawing/2016/5/13/chartex" xmlns:cx8="http://schemas.microsoft.com/office/drawing/2016/5/14/chartex" xmlns:mc="http://schemas.openxmlformats.org/markup-compatibility/2006" xmlns:aink="http://schemas.microsoft.com/office/drawing/2016/ink" xmlns:am3d="http://schemas.microsoft.com/office/drawing/2017/model3d" xmlns:o="urn:schemas-microsoft-com:office:office" xmlns:r="http://schemas.openxmlformats.org/officeDocument/2006/relationships" xmlns:m="http://schemas.openxmlformats.org/officeDocument/2006/math" xmlns:v="urn:schemas-microsoft-com:vml" xmlns:wp14="http://schemas.microsoft.com/office/word/2010/wordprocessingDrawing" xmlns:wp="http://schemas.openxmlformats.org/drawingml/2006/wordprocessingDrawing" xmlns:w10="urn:schemas-microsoft-com:office:word" xmlns:w="http://schemas.openxmlformats.org/wordprocessingml/2006/main" xmlns:w14="http://schemas.microsoft.com/office/word/2010/wordml" xmlns:w15="http://schemas.microsoft.com/office/word/2012/wordml" xmlns:w16cid="http://schemas.microsoft.com/office/word/2016/wordml/cid" xmlns:w16se="http://schemas.microsoft.com/office/word/2015/wordml/symex" xmlns:wpg="http://schemas.microsoft.com/office/word/2010/wordprocessingGroup" xmlns:wpi="http://schemas.microsoft.com/office/word/2010/wordprocessingInk" xmlns:wne="http://schemas.microsoft.com/office/word/2006/wordml" xmlns:wps="http://schemas.microsoft.com/office/word/2010/wordprocessingShape" mc:Ignorable="w14 w15 w16se w16cid wp14">
   <w:endnote w:type="separator" w:id="-1">
     <w:p>
       <w:pPr>
@@ -19235,7 +18877,7 @@
 </file>
 
 <file path=word/footnotes.xml><?xml version="1.0" encoding="utf-8"?>
-<w:footnotes xmlns:wpc="http://schemas.microsoft.com/office/word/2010/wordprocessingCanvas" xmlns:cx="http://schemas.microsoft.com/office/drawing/2014/chartex" xmlns:cx1="http://schemas.microsoft.com/office/drawing/2015/9/8/chartex" xmlns:mc="http://schemas.openxmlformats.org/markup-compatibility/2006" xmlns:o="urn:schemas-microsoft-com:office:office" xmlns:r="http://schemas.openxmlformats.org/officeDocument/2006/relationships" xmlns:m="http://schemas.openxmlformats.org/officeDocument/2006/math" xmlns:v="urn:schemas-microsoft-com:vml" xmlns:wp14="http://schemas.microsoft.com/office/word/2010/wordprocessingDrawing" xmlns:wp="http://schemas.openxmlformats.org/drawingml/2006/wordprocessingDrawing" xmlns:w10="urn:schemas-microsoft-com:office:word" xmlns:w="http://schemas.openxmlformats.org/wordprocessingml/2006/main" xmlns:w14="http://schemas.microsoft.com/office/word/2010/wordml" xmlns:w15="http://schemas.microsoft.com/office/word/2012/wordml" xmlns:w16se="http://schemas.microsoft.com/office/word/2015/wordml/symex" xmlns:wpg="http://schemas.microsoft.com/office/word/2010/wordprocessingGroup" xmlns:wpi="http://schemas.microsoft.com/office/word/2010/wordprocessingInk" xmlns:wne="http://schemas.microsoft.com/office/word/2006/wordml" xmlns:wps="http://schemas.microsoft.com/office/word/2010/wordprocessingShape" mc:Ignorable="w14 w15 w16se wp14">
+<w:footnotes xmlns:wpc="http://schemas.microsoft.com/office/word/2010/wordprocessingCanvas" xmlns:cx="http://schemas.microsoft.com/office/drawing/2014/chartex" xmlns:cx1="http://schemas.microsoft.com/office/drawing/2015/9/8/chartex" xmlns:cx2="http://schemas.microsoft.com/office/drawing/2015/10/21/chartex" xmlns:cx3="http://schemas.microsoft.com/office/drawing/2016/5/9/chartex" xmlns:cx4="http://schemas.microsoft.com/office/drawing/2016/5/10/chartex" xmlns:cx5="http://schemas.microsoft.com/office/drawing/2016/5/11/chartex" xmlns:cx6="http://schemas.microsoft.com/office/drawing/2016/5/12/chartex" xmlns:cx7="http://schemas.microsoft.com/office/drawing/2016/5/13/chartex" xmlns:cx8="http://schemas.microsoft.com/office/drawing/2016/5/14/chartex" xmlns:mc="http://schemas.openxmlformats.org/markup-compatibility/2006" xmlns:aink="http://schemas.microsoft.com/office/drawing/2016/ink" xmlns:am3d="http://schemas.microsoft.com/office/drawing/2017/model3d" xmlns:o="urn:schemas-microsoft-com:office:office" xmlns:r="http://schemas.openxmlformats.org/officeDocument/2006/relationships" xmlns:m="http://schemas.openxmlformats.org/officeDocument/2006/math" xmlns:v="urn:schemas-microsoft-com:vml" xmlns:wp14="http://schemas.microsoft.com/office/word/2010/wordprocessingDrawing" xmlns:wp="http://schemas.openxmlformats.org/drawingml/2006/wordprocessingDrawing" xmlns:w10="urn:schemas-microsoft-com:office:word" xmlns:w="http://schemas.openxmlformats.org/wordprocessingml/2006/main" xmlns:w14="http://schemas.microsoft.com/office/word/2010/wordml" xmlns:w15="http://schemas.microsoft.com/office/word/2012/wordml" xmlns:w16cid="http://schemas.microsoft.com/office/word/2016/wordml/cid" xmlns:w16se="http://schemas.microsoft.com/office/word/2015/wordml/symex" xmlns:wpg="http://schemas.microsoft.com/office/word/2010/wordprocessingGroup" xmlns:wpi="http://schemas.microsoft.com/office/word/2010/wordprocessingInk" xmlns:wne="http://schemas.microsoft.com/office/word/2006/wordml" xmlns:wps="http://schemas.microsoft.com/office/word/2010/wordprocessingShape" mc:Ignorable="w14 w15 w16se w16cid wp14">
   <w:footnote w:type="separator" w:id="-1">
     <w:p>
       <w:pPr>
@@ -19260,7 +18902,7 @@
 </file>
 
 <file path=word/numbering.xml><?xml version="1.0" encoding="utf-8"?>
-<w:numbering xmlns:wpc="http://schemas.microsoft.com/office/word/2010/wordprocessingCanvas" xmlns:cx="http://schemas.microsoft.com/office/drawing/2014/chartex" xmlns:cx1="http://schemas.microsoft.com/office/drawing/2015/9/8/chartex" xmlns:mc="http://schemas.openxmlformats.org/markup-compatibility/2006" xmlns:o="urn:schemas-microsoft-com:office:office" xmlns:r="http://schemas.openxmlformats.org/officeDocument/2006/relationships" xmlns:m="http://schemas.openxmlformats.org/officeDocument/2006/math" xmlns:v="urn:schemas-microsoft-com:vml" xmlns:wp14="http://schemas.microsoft.com/office/word/2010/wordprocessingDrawing" xmlns:wp="http://schemas.openxmlformats.org/drawingml/2006/wordprocessingDrawing" xmlns:w10="urn:schemas-microsoft-com:office:word" xmlns:w="http://schemas.openxmlformats.org/wordprocessingml/2006/main" xmlns:w14="http://schemas.microsoft.com/office/word/2010/wordml" xmlns:w15="http://schemas.microsoft.com/office/word/2012/wordml" xmlns:w16se="http://schemas.microsoft.com/office/word/2015/wordml/symex" xmlns:wpg="http://schemas.microsoft.com/office/word/2010/wordprocessingGroup" xmlns:wpi="http://schemas.microsoft.com/office/word/2010/wordprocessingInk" xmlns:wne="http://schemas.microsoft.com/office/word/2006/wordml" xmlns:wps="http://schemas.microsoft.com/office/word/2010/wordprocessingShape" mc:Ignorable="w14 w15 w16se wp14">
+<w:numbering xmlns:wpc="http://schemas.microsoft.com/office/word/2010/wordprocessingCanvas" xmlns:cx="http://schemas.microsoft.com/office/drawing/2014/chartex" xmlns:cx1="http://schemas.microsoft.com/office/drawing/2015/9/8/chartex" xmlns:cx2="http://schemas.microsoft.com/office/drawing/2015/10/21/chartex" xmlns:cx3="http://schemas.microsoft.com/office/drawing/2016/5/9/chartex" xmlns:cx4="http://schemas.microsoft.com/office/drawing/2016/5/10/chartex" xmlns:cx5="http://schemas.microsoft.com/office/drawing/2016/5/11/chartex" xmlns:cx6="http://schemas.microsoft.com/office/drawing/2016/5/12/chartex" xmlns:cx7="http://schemas.microsoft.com/office/drawing/2016/5/13/chartex" xmlns:cx8="http://schemas.microsoft.com/office/drawing/2016/5/14/chartex" xmlns:mc="http://schemas.openxmlformats.org/markup-compatibility/2006" xmlns:aink="http://schemas.microsoft.com/office/drawing/2016/ink" xmlns:am3d="http://schemas.microsoft.com/office/drawing/2017/model3d" xmlns:o="urn:schemas-microsoft-com:office:office" xmlns:r="http://schemas.openxmlformats.org/officeDocument/2006/relationships" xmlns:m="http://schemas.openxmlformats.org/officeDocument/2006/math" xmlns:v="urn:schemas-microsoft-com:vml" xmlns:wp14="http://schemas.microsoft.com/office/word/2010/wordprocessingDrawing" xmlns:wp="http://schemas.openxmlformats.org/drawingml/2006/wordprocessingDrawing" xmlns:w10="urn:schemas-microsoft-com:office:word" xmlns:w="http://schemas.openxmlformats.org/wordprocessingml/2006/main" xmlns:w14="http://schemas.microsoft.com/office/word/2010/wordml" xmlns:w15="http://schemas.microsoft.com/office/word/2012/wordml" xmlns:w16cid="http://schemas.microsoft.com/office/word/2016/wordml/cid" xmlns:w16se="http://schemas.microsoft.com/office/word/2015/wordml/symex" xmlns:wpg="http://schemas.microsoft.com/office/word/2010/wordprocessingGroup" xmlns:wpi="http://schemas.microsoft.com/office/word/2010/wordprocessingInk" xmlns:wne="http://schemas.microsoft.com/office/word/2006/wordml" xmlns:wps="http://schemas.microsoft.com/office/word/2010/wordprocessingShape" mc:Ignorable="w14 w15 w16se w16cid wp14">
   <w:abstractNum w:abstractNumId="0" w15:restartNumberingAfterBreak="0">
     <w:nsid w:val="09511408"/>
     <w:multiLevelType w:val="multilevel"/>
@@ -24560,7 +24202,7 @@
 </file>
 
 <file path=word/styles.xml><?xml version="1.0" encoding="utf-8"?>
-<w:styles xmlns:mc="http://schemas.openxmlformats.org/markup-compatibility/2006" xmlns:r="http://schemas.openxmlformats.org/officeDocument/2006/relationships" xmlns:w="http://schemas.openxmlformats.org/wordprocessingml/2006/main" xmlns:w14="http://schemas.microsoft.com/office/word/2010/wordml" xmlns:w15="http://schemas.microsoft.com/office/word/2012/wordml" xmlns:w16se="http://schemas.microsoft.com/office/word/2015/wordml/symex" mc:Ignorable="w14 w15 w16se">
+<w:styles xmlns:mc="http://schemas.openxmlformats.org/markup-compatibility/2006" xmlns:r="http://schemas.openxmlformats.org/officeDocument/2006/relationships" xmlns:w="http://schemas.openxmlformats.org/wordprocessingml/2006/main" xmlns:w14="http://schemas.microsoft.com/office/word/2010/wordml" xmlns:w15="http://schemas.microsoft.com/office/word/2012/wordml" xmlns:w16cid="http://schemas.microsoft.com/office/word/2016/wordml/cid" xmlns:w16se="http://schemas.microsoft.com/office/word/2015/wordml/symex" mc:Ignorable="w14 w15 w16se w16cid">
   <w:docDefaults>
     <w:rPrDefault>
       <w:rPr>
@@ -24576,7 +24218,7 @@
       </w:pPr>
     </w:pPrDefault>
   </w:docDefaults>
-  <w:latentStyles w:defLockedState="0" w:defUIPriority="99" w:defSemiHidden="0" w:defUnhideWhenUsed="0" w:defQFormat="0" w:count="371">
+  <w:latentStyles w:defLockedState="0" w:defUIPriority="99" w:defSemiHidden="0" w:defUnhideWhenUsed="0" w:defQFormat="0" w:count="375">
     <w:lsdException w:name="Normal" w:uiPriority="0" w:qFormat="1"/>
     <w:lsdException w:name="heading 1" w:uiPriority="9" w:qFormat="1"/>
     <w:lsdException w:name="heading 2" w:semiHidden="1" w:uiPriority="9" w:unhideWhenUsed="1" w:qFormat="1"/>
@@ -24682,7 +24324,6 @@
     <w:lsdException w:name="HTML Sample" w:semiHidden="1" w:unhideWhenUsed="1"/>
     <w:lsdException w:name="HTML Typewriter" w:semiHidden="1" w:unhideWhenUsed="1"/>
     <w:lsdException w:name="HTML Variable" w:semiHidden="1" w:unhideWhenUsed="1"/>
-    <w:lsdException w:name="Normal Table" w:semiHidden="1" w:unhideWhenUsed="1"/>
     <w:lsdException w:name="annotation subject" w:semiHidden="1" w:unhideWhenUsed="1"/>
     <w:lsdException w:name="No List" w:semiHidden="1" w:unhideWhenUsed="1"/>
     <w:lsdException w:name="Outline List 1" w:semiHidden="1" w:unhideWhenUsed="1"/>
@@ -24726,10 +24367,8 @@
     <w:lsdException w:name="Table Elegant" w:semiHidden="1" w:unhideWhenUsed="1"/>
     <w:lsdException w:name="Table Professional" w:semiHidden="1" w:unhideWhenUsed="1"/>
     <w:lsdException w:name="Table Subtle 1" w:semiHidden="1" w:unhideWhenUsed="1"/>
-    <w:lsdException w:name="Table Subtle 2" w:semiHidden="1" w:unhideWhenUsed="1"/>
     <w:lsdException w:name="Table Web 1" w:semiHidden="1" w:unhideWhenUsed="1"/>
     <w:lsdException w:name="Table Web 2" w:semiHidden="1" w:unhideWhenUsed="1"/>
-    <w:lsdException w:name="Table Web 3" w:semiHidden="1" w:unhideWhenUsed="1"/>
     <w:lsdException w:name="Balloon Text" w:semiHidden="1" w:unhideWhenUsed="1"/>
     <w:lsdException w:name="Table Grid" w:uiPriority="39"/>
     <w:lsdException w:name="Table Theme" w:semiHidden="1" w:unhideWhenUsed="1"/>
@@ -24948,6 +24587,10 @@
     <w:lsdException w:name="List Table 5 Dark Accent 6" w:uiPriority="50"/>
     <w:lsdException w:name="List Table 6 Colorful Accent 6" w:uiPriority="51"/>
     <w:lsdException w:name="List Table 7 Colorful Accent 6" w:uiPriority="52"/>
+    <w:lsdException w:name="Mention" w:semiHidden="1" w:unhideWhenUsed="1"/>
+    <w:lsdException w:name="Smart Hyperlink" w:semiHidden="1" w:unhideWhenUsed="1"/>
+    <w:lsdException w:name="Hashtag" w:semiHidden="1" w:unhideWhenUsed="1"/>
+    <w:lsdException w:name="Unresolved Mention" w:semiHidden="1" w:unhideWhenUsed="1"/>
   </w:latentStyles>
   <w:style w:type="paragraph" w:default="1" w:styleId="Normal">
     <w:name w:val="Normal"/>
@@ -25615,7 +25258,7 @@
 </file>
 
 <file path=customXml/itemProps1.xml><?xml version="1.0" encoding="utf-8"?>
-<ds:datastoreItem xmlns:ds="http://schemas.openxmlformats.org/officeDocument/2006/customXml" ds:itemID="{376FB23C-7668-4D8C-9697-29F268DB7954}">
+<ds:datastoreItem xmlns:ds="http://schemas.openxmlformats.org/officeDocument/2006/customXml" ds:itemID="{C6C20D13-7DB7-4B1F-A2E4-2D3594D7546C}">
   <ds:schemaRefs>
     <ds:schemaRef ds:uri="http://schemas.openxmlformats.org/officeDocument/2006/bibliography"/>
   </ds:schemaRefs>

</xml_diff>

<commit_message>
mapping between models, detail design rationale
</commit_message>
<xml_diff>
--- a/Documentation/LuxuryStep.docx
+++ b/Documentation/LuxuryStep.docx
@@ -1,6 +1,6 @@
 
 <file path=word/document.xml><?xml version="1.0" encoding="utf-8"?>
-<w:document xmlns:wpc="http://schemas.microsoft.com/office/word/2010/wordprocessingCanvas" xmlns:cx="http://schemas.microsoft.com/office/drawing/2014/chartex" xmlns:cx1="http://schemas.microsoft.com/office/drawing/2015/9/8/chartex" xmlns:mc="http://schemas.openxmlformats.org/markup-compatibility/2006" xmlns:o="urn:schemas-microsoft-com:office:office" xmlns:r="http://schemas.openxmlformats.org/officeDocument/2006/relationships" xmlns:m="http://schemas.openxmlformats.org/officeDocument/2006/math" xmlns:v="urn:schemas-microsoft-com:vml" xmlns:wp14="http://schemas.microsoft.com/office/word/2010/wordprocessingDrawing" xmlns:wp="http://schemas.openxmlformats.org/drawingml/2006/wordprocessingDrawing" xmlns:w10="urn:schemas-microsoft-com:office:word" xmlns:w="http://schemas.openxmlformats.org/wordprocessingml/2006/main" xmlns:w14="http://schemas.microsoft.com/office/word/2010/wordml" xmlns:w15="http://schemas.microsoft.com/office/word/2012/wordml" xmlns:w16se="http://schemas.microsoft.com/office/word/2015/wordml/symex" xmlns:wpg="http://schemas.microsoft.com/office/word/2010/wordprocessingGroup" xmlns:wpi="http://schemas.microsoft.com/office/word/2010/wordprocessingInk" xmlns:wne="http://schemas.microsoft.com/office/word/2006/wordml" xmlns:wps="http://schemas.microsoft.com/office/word/2010/wordprocessingShape" mc:Ignorable="w14 w15 w16se wp14">
+<w:document xmlns:wpc="http://schemas.microsoft.com/office/word/2010/wordprocessingCanvas" xmlns:cx="http://schemas.microsoft.com/office/drawing/2014/chartex" xmlns:cx1="http://schemas.microsoft.com/office/drawing/2015/9/8/chartex" xmlns:cx2="http://schemas.microsoft.com/office/drawing/2015/10/21/chartex" xmlns:cx3="http://schemas.microsoft.com/office/drawing/2016/5/9/chartex" xmlns:cx4="http://schemas.microsoft.com/office/drawing/2016/5/10/chartex" xmlns:cx5="http://schemas.microsoft.com/office/drawing/2016/5/11/chartex" xmlns:cx6="http://schemas.microsoft.com/office/drawing/2016/5/12/chartex" xmlns:cx7="http://schemas.microsoft.com/office/drawing/2016/5/13/chartex" xmlns:cx8="http://schemas.microsoft.com/office/drawing/2016/5/14/chartex" xmlns:mc="http://schemas.openxmlformats.org/markup-compatibility/2006" xmlns:aink="http://schemas.microsoft.com/office/drawing/2016/ink" xmlns:am3d="http://schemas.microsoft.com/office/drawing/2017/model3d" xmlns:o="urn:schemas-microsoft-com:office:office" xmlns:r="http://schemas.openxmlformats.org/officeDocument/2006/relationships" xmlns:m="http://schemas.openxmlformats.org/officeDocument/2006/math" xmlns:v="urn:schemas-microsoft-com:vml" xmlns:wp14="http://schemas.microsoft.com/office/word/2010/wordprocessingDrawing" xmlns:wp="http://schemas.openxmlformats.org/drawingml/2006/wordprocessingDrawing" xmlns:w10="urn:schemas-microsoft-com:office:word" xmlns:w="http://schemas.openxmlformats.org/wordprocessingml/2006/main" xmlns:w14="http://schemas.microsoft.com/office/word/2010/wordml" xmlns:w15="http://schemas.microsoft.com/office/word/2012/wordml" xmlns:w16cid="http://schemas.microsoft.com/office/word/2016/wordml/cid" xmlns:w16se="http://schemas.microsoft.com/office/word/2015/wordml/symex" xmlns:wpg="http://schemas.microsoft.com/office/word/2010/wordprocessingGroup" xmlns:wpi="http://schemas.microsoft.com/office/word/2010/wordprocessingInk" xmlns:wne="http://schemas.microsoft.com/office/word/2006/wordml" xmlns:wps="http://schemas.microsoft.com/office/word/2010/wordprocessingShape" mc:Ignorable="w14 w15 w16se w16cid wp14">
   <w:body>
     <w:p>
       <w:pPr>
@@ -402,6 +402,7 @@
           <w:szCs w:val="28"/>
         </w:rPr>
       </w:pPr>
+      <w:proofErr w:type="gramStart"/>
       <w:r>
         <w:rPr>
           <w:rFonts w:ascii="Times New Roman" w:hAnsi="Times New Roman" w:cs="Times New Roman"/>
@@ -411,6 +412,7 @@
         </w:rPr>
         <w:t>Prill  2025</w:t>
       </w:r>
+      <w:proofErr w:type="gramEnd"/>
       <w:r>
         <w:rPr>
           <w:rFonts w:ascii="Times New Roman" w:hAnsi="Times New Roman" w:cs="Times New Roman"/>
@@ -2824,7 +2826,19 @@
           <w:rPr>
             <w:rStyle w:val="Hyperlink"/>
           </w:rPr>
-          <w:t>6.Ride Planner Detailed Desing Document</w:t>
+          <w:t>6.</w:t>
+        </w:r>
+        <w:r>
+          <w:rPr>
+            <w:rStyle w:val="Hyperlink"/>
+          </w:rPr>
+          <w:t>LuxuryStep</w:t>
+        </w:r>
+        <w:r>
+          <w:rPr>
+            <w:rStyle w:val="Hyperlink"/>
+          </w:rPr>
+          <w:t xml:space="preserve"> Detailed Desing Document</w:t>
         </w:r>
         <w:r>
           <w:rPr>
@@ -2881,7 +2895,31 @@
           <w:rPr>
             <w:rStyle w:val="Hyperlink"/>
           </w:rPr>
-          <w:t>6.1 Mid Level Desing Models</w:t>
+          <w:t>6.1 M</w:t>
+        </w:r>
+        <w:r>
+          <w:rPr>
+            <w:rStyle w:val="Hyperlink"/>
+          </w:rPr>
+          <w:t>i</w:t>
+        </w:r>
+        <w:r>
+          <w:rPr>
+            <w:rStyle w:val="Hyperlink"/>
+          </w:rPr>
+          <w:t xml:space="preserve">d Level </w:t>
+        </w:r>
+        <w:r>
+          <w:rPr>
+            <w:rStyle w:val="Hyperlink"/>
+          </w:rPr>
+          <w:t>D</w:t>
+        </w:r>
+        <w:r>
+          <w:rPr>
+            <w:rStyle w:val="Hyperlink"/>
+          </w:rPr>
+          <w:t>esing Models</w:t>
         </w:r>
         <w:r>
           <w:rPr>
@@ -2917,6 +2955,84 @@
             <w:webHidden/>
           </w:rPr>
           <w:t>31</w:t>
+        </w:r>
+        <w:r>
+          <w:rPr>
+            <w:webHidden/>
+          </w:rPr>
+          <w:fldChar w:fldCharType="end"/>
+        </w:r>
+      </w:hyperlink>
+    </w:p>
+    <w:p>
+      <w:pPr>
+        <w:pStyle w:val="TOC2"/>
+      </w:pPr>
+      <w:hyperlink w:anchor="_Toc187702197" w:history="1">
+        <w:r>
+          <w:rPr>
+            <w:rStyle w:val="Hyperlink"/>
+          </w:rPr>
+          <w:t>6.</w:t>
+        </w:r>
+        <w:r>
+          <w:rPr>
+            <w:rStyle w:val="Hyperlink"/>
+          </w:rPr>
+          <w:t>2</w:t>
+        </w:r>
+        <w:r>
+          <w:rPr>
+            <w:rStyle w:val="Hyperlink"/>
+          </w:rPr>
+          <w:t xml:space="preserve"> Low-Lev</w:t>
+        </w:r>
+        <w:r>
+          <w:rPr>
+            <w:rStyle w:val="Hyperlink"/>
+          </w:rPr>
+          <w:t>e</w:t>
+        </w:r>
+        <w:r>
+          <w:rPr>
+            <w:rStyle w:val="Hyperlink"/>
+          </w:rPr>
+          <w:t>l Desing</w:t>
+        </w:r>
+        <w:r>
+          <w:rPr>
+            <w:webHidden/>
+          </w:rPr>
+          <w:tab/>
+        </w:r>
+        <w:r>
+          <w:rPr>
+            <w:webHidden/>
+          </w:rPr>
+          <w:fldChar w:fldCharType="begin"/>
+        </w:r>
+        <w:r>
+          <w:rPr>
+            <w:webHidden/>
+          </w:rPr>
+          <w:instrText xml:space="preserve"> PAGEREF _Toc187702197 \h </w:instrText>
+        </w:r>
+        <w:r>
+          <w:rPr>
+            <w:webHidden/>
+          </w:rPr>
+        </w:r>
+        <w:r>
+          <w:rPr>
+            <w:webHidden/>
+          </w:rPr>
+          <w:fldChar w:fldCharType="separate"/>
+        </w:r>
+        <w:r>
+          <w:rPr>
+            <w:webHidden/>
+          </w:rPr>
+          <w:t>42</w:t>
         </w:r>
         <w:r>
           <w:rPr>
@@ -2933,18 +3049,42 @@
           <w:tab w:val="right" w:leader="dot" w:pos="9350"/>
         </w:tabs>
         <w:rPr>
-          <w:rFonts w:ascii="Times New Roman" w:eastAsiaTheme="minorEastAsia" w:hAnsi="Times New Roman" w:cs="Times New Roman"/>
+          <w:rFonts w:ascii="Times New Roman" w:hAnsi="Times New Roman" w:cs="Times New Roman"/>
           <w:noProof/>
         </w:rPr>
       </w:pPr>
-      <w:hyperlink w:anchor="_Toc187702188" w:history="1">
+      <w:hyperlink w:anchor="_Toc187702198" w:history="1">
         <w:r>
           <w:rPr>
             <w:rStyle w:val="Hyperlink"/>
             <w:rFonts w:ascii="Times New Roman" w:hAnsi="Times New Roman" w:cs="Times New Roman"/>
             <w:noProof/>
           </w:rPr>
-          <w:t>6.1.1 User Modules Responsibilities</w:t>
+          <w:t>6.</w:t>
+        </w:r>
+        <w:r>
+          <w:rPr>
+            <w:rStyle w:val="Hyperlink"/>
+            <w:rFonts w:ascii="Times New Roman" w:hAnsi="Times New Roman" w:cs="Times New Roman"/>
+            <w:noProof/>
+          </w:rPr>
+          <w:t>2.1</w:t>
+        </w:r>
+        <w:r>
+          <w:rPr>
+            <w:rStyle w:val="Hyperlink"/>
+            <w:rFonts w:ascii="Times New Roman" w:hAnsi="Times New Roman" w:cs="Times New Roman"/>
+            <w:noProof/>
+          </w:rPr>
+          <w:t xml:space="preserve"> </w:t>
+        </w:r>
+        <w:r>
+          <w:rPr>
+            <w:rStyle w:val="Hyperlink"/>
+            <w:rFonts w:ascii="Times New Roman" w:hAnsi="Times New Roman" w:cs="Times New Roman"/>
+            <w:noProof/>
+          </w:rPr>
+          <w:t>User Module Responsibilities</w:t>
         </w:r>
         <w:r>
           <w:rPr>
@@ -2968,7 +3108,7 @@
             <w:noProof/>
             <w:webHidden/>
           </w:rPr>
-          <w:instrText xml:space="preserve"> PAGEREF _Toc187702188 \h </w:instrText>
+          <w:instrText xml:space="preserve"> PAGEREF _Toc187702198 \h </w:instrText>
         </w:r>
         <w:r>
           <w:rPr>
@@ -2991,7 +3131,7 @@
             <w:noProof/>
             <w:webHidden/>
           </w:rPr>
-          <w:t>32</w:t>
+          <w:t>43</w:t>
         </w:r>
         <w:r>
           <w:rPr>
@@ -3002,78 +3142,212 @@
           <w:fldChar w:fldCharType="end"/>
         </w:r>
       </w:hyperlink>
-    </w:p>
-    <w:p>
-      <w:pPr>
-        <w:pStyle w:val="TOC3"/>
-        <w:tabs>
-          <w:tab w:val="right" w:leader="dot" w:pos="9350"/>
-        </w:tabs>
-        <w:rPr>
-          <w:rFonts w:ascii="Times New Roman" w:eastAsiaTheme="minorEastAsia" w:hAnsi="Times New Roman" w:cs="Times New Roman"/>
+      <w:r>
+        <w:rPr>
+          <w:rFonts w:ascii="Times New Roman" w:hAnsi="Times New Roman" w:cs="Times New Roman"/>
           <w:noProof/>
         </w:rPr>
-      </w:pPr>
-      <w:hyperlink w:anchor="_Toc187702189" w:history="1">
+        <w:br/>
+        <w:t>6.2.2</w:t>
+      </w:r>
+      <w:r>
+        <w:t xml:space="preserve"> </w:t>
+      </w:r>
+      <w:r>
+        <w:rPr>
+          <w:rFonts w:ascii="Times New Roman" w:hAnsi="Times New Roman" w:cs="Times New Roman"/>
+          <w:noProof/>
+        </w:rPr>
+        <w:t>Product/Shoe Module Responsibilities</w:t>
+      </w:r>
+      <w:r>
+        <w:rPr>
+          <w:rFonts w:ascii="Times New Roman" w:hAnsi="Times New Roman" w:cs="Times New Roman"/>
+          <w:noProof/>
+        </w:rPr>
+        <w:tab/>
+        <w:t>44</w:t>
+      </w:r>
+      <w:r>
+        <w:rPr>
+          <w:rFonts w:ascii="Times New Roman" w:hAnsi="Times New Roman" w:cs="Times New Roman"/>
+          <w:noProof/>
+        </w:rPr>
+        <w:br/>
+        <w:t>6.2.3</w:t>
+      </w:r>
+      <w:r>
+        <w:t xml:space="preserve"> </w:t>
+      </w:r>
+      <w:r>
+        <w:rPr>
+          <w:rFonts w:ascii="Times New Roman" w:hAnsi="Times New Roman" w:cs="Times New Roman"/>
+          <w:noProof/>
+        </w:rPr>
+        <w:t>Payment Module Responsibilities</w:t>
+      </w:r>
+      <w:r>
+        <w:rPr>
+          <w:rFonts w:ascii="Times New Roman" w:hAnsi="Times New Roman" w:cs="Times New Roman"/>
+          <w:noProof/>
+        </w:rPr>
+        <w:tab/>
+        <w:t>45</w:t>
+      </w:r>
+      <w:r>
+        <w:rPr>
+          <w:rFonts w:ascii="Times New Roman" w:hAnsi="Times New Roman" w:cs="Times New Roman"/>
+          <w:noProof/>
+        </w:rPr>
+        <w:br/>
+        <w:t>6.2.4</w:t>
+      </w:r>
+      <w:r>
+        <w:t xml:space="preserve"> </w:t>
+      </w:r>
+      <w:r>
+        <w:rPr>
+          <w:rFonts w:ascii="Times New Roman" w:hAnsi="Times New Roman" w:cs="Times New Roman"/>
+          <w:noProof/>
+        </w:rPr>
+        <w:t>Review Module Responsibilities</w:t>
+      </w:r>
+      <w:r>
+        <w:rPr>
+          <w:rFonts w:ascii="Times New Roman" w:hAnsi="Times New Roman" w:cs="Times New Roman"/>
+          <w:noProof/>
+        </w:rPr>
+        <w:tab/>
+        <w:t>46</w:t>
+      </w:r>
+      <w:r>
+        <w:rPr>
+          <w:rFonts w:ascii="Times New Roman" w:hAnsi="Times New Roman" w:cs="Times New Roman"/>
+          <w:noProof/>
+        </w:rPr>
+        <w:br/>
+        <w:t>6.2.5</w:t>
+      </w:r>
+      <w:r>
+        <w:t xml:space="preserve"> </w:t>
+      </w:r>
+      <w:r>
+        <w:rPr>
+          <w:rFonts w:ascii="Times New Roman" w:hAnsi="Times New Roman" w:cs="Times New Roman"/>
+          <w:noProof/>
+        </w:rPr>
+        <w:t>Wishlist Module Responsibilities</w:t>
+      </w:r>
+      <w:r>
+        <w:rPr>
+          <w:rFonts w:ascii="Times New Roman" w:hAnsi="Times New Roman" w:cs="Times New Roman"/>
+          <w:noProof/>
+        </w:rPr>
+        <w:tab/>
+        <w:t>47</w:t>
+      </w:r>
+      <w:r>
+        <w:rPr>
+          <w:rFonts w:ascii="Times New Roman" w:hAnsi="Times New Roman" w:cs="Times New Roman"/>
+          <w:noProof/>
+        </w:rPr>
+        <w:br/>
+        <w:t>6.2.6</w:t>
+      </w:r>
+      <w:r>
+        <w:t xml:space="preserve"> </w:t>
+      </w:r>
+      <w:r>
+        <w:rPr>
+          <w:rFonts w:ascii="Times New Roman" w:hAnsi="Times New Roman" w:cs="Times New Roman"/>
+          <w:noProof/>
+        </w:rPr>
+        <w:t>Order Module Responsibilities</w:t>
+      </w:r>
+      <w:r>
+        <w:rPr>
+          <w:rFonts w:ascii="Times New Roman" w:hAnsi="Times New Roman" w:cs="Times New Roman"/>
+          <w:noProof/>
+        </w:rPr>
+        <w:tab/>
+        <w:t>48</w:t>
+      </w:r>
+    </w:p>
+    <w:p>
+      <w:pPr>
+        <w:pStyle w:val="TOC2"/>
+        <w:rPr>
+          <w:rFonts w:eastAsiaTheme="minorEastAsia"/>
+        </w:rPr>
+      </w:pPr>
+      <w:hyperlink w:anchor="_Toc187702199" w:history="1">
         <w:r>
           <w:rPr>
             <w:rStyle w:val="Hyperlink"/>
-            <w:rFonts w:ascii="Times New Roman" w:hAnsi="Times New Roman" w:cs="Times New Roman"/>
-            <w:noProof/>
-          </w:rPr>
-          <w:t>6.1.2 User Module Specifications</w:t>
-        </w:r>
-        <w:r>
-          <w:rPr>
-            <w:rFonts w:ascii="Times New Roman" w:hAnsi="Times New Roman" w:cs="Times New Roman"/>
-            <w:noProof/>
+          </w:rPr>
+          <w:t>6.</w:t>
+        </w:r>
+        <w:r>
+          <w:rPr>
+            <w:rStyle w:val="Hyperlink"/>
+          </w:rPr>
+          <w:t>3</w:t>
+        </w:r>
+        <w:r>
+          <w:rPr>
+            <w:rStyle w:val="Hyperlink"/>
+          </w:rPr>
+          <w:t xml:space="preserve"> Mapping </w:t>
+        </w:r>
+        <w:r>
+          <w:rPr>
+            <w:rStyle w:val="Hyperlink"/>
+          </w:rPr>
+          <w:t>B</w:t>
+        </w:r>
+        <w:r>
+          <w:rPr>
+            <w:rStyle w:val="Hyperlink"/>
+          </w:rPr>
+          <w:t>eetwen Models</w:t>
+        </w:r>
+        <w:r>
+          <w:rPr>
             <w:webHidden/>
           </w:rPr>
           <w:tab/>
         </w:r>
         <w:r>
           <w:rPr>
-            <w:rFonts w:ascii="Times New Roman" w:hAnsi="Times New Roman" w:cs="Times New Roman"/>
-            <w:noProof/>
             <w:webHidden/>
           </w:rPr>
           <w:fldChar w:fldCharType="begin"/>
         </w:r>
         <w:r>
           <w:rPr>
-            <w:rFonts w:ascii="Times New Roman" w:hAnsi="Times New Roman" w:cs="Times New Roman"/>
-            <w:noProof/>
             <w:webHidden/>
           </w:rPr>
-          <w:instrText xml:space="preserve"> PAGEREF _Toc187702189 \h </w:instrText>
-        </w:r>
-        <w:r>
-          <w:rPr>
-            <w:rFonts w:ascii="Times New Roman" w:hAnsi="Times New Roman" w:cs="Times New Roman"/>
-            <w:noProof/>
+          <w:instrText xml:space="preserve"> PAGEREF _Toc187702199 \h </w:instrText>
+        </w:r>
+        <w:r>
+          <w:rPr>
             <w:webHidden/>
           </w:rPr>
         </w:r>
         <w:r>
           <w:rPr>
-            <w:rFonts w:ascii="Times New Roman" w:hAnsi="Times New Roman" w:cs="Times New Roman"/>
-            <w:noProof/>
             <w:webHidden/>
           </w:rPr>
           <w:fldChar w:fldCharType="separate"/>
         </w:r>
         <w:r>
           <w:rPr>
-            <w:rFonts w:ascii="Times New Roman" w:hAnsi="Times New Roman" w:cs="Times New Roman"/>
-            <w:noProof/>
             <w:webHidden/>
           </w:rPr>
-          <w:t>33</w:t>
-        </w:r>
-        <w:r>
-          <w:rPr>
-            <w:rFonts w:ascii="Times New Roman" w:hAnsi="Times New Roman" w:cs="Times New Roman"/>
-            <w:noProof/>
+          <w:t>44</w:t>
+        </w:r>
+        <w:r>
+          <w:rPr>
             <w:webHidden/>
           </w:rPr>
           <w:fldChar w:fldCharType="end"/>
@@ -3082,747 +3356,29 @@
     </w:p>
     <w:p>
       <w:pPr>
-        <w:pStyle w:val="TOC3"/>
-        <w:tabs>
-          <w:tab w:val="right" w:leader="dot" w:pos="9350"/>
-        </w:tabs>
-        <w:rPr>
-          <w:rFonts w:ascii="Times New Roman" w:eastAsiaTheme="minorEastAsia" w:hAnsi="Times New Roman" w:cs="Times New Roman"/>
-          <w:noProof/>
-        </w:rPr>
-      </w:pPr>
-      <w:hyperlink w:anchor="_Toc187702190" w:history="1">
+        <w:pStyle w:val="TOC2"/>
+        <w:rPr>
+          <w:rFonts w:eastAsiaTheme="minorEastAsia"/>
+        </w:rPr>
+      </w:pPr>
+      <w:hyperlink w:anchor="_Toc187702200" w:history="1">
         <w:r>
           <w:rPr>
             <w:rStyle w:val="Hyperlink"/>
-            <w:rFonts w:ascii="Times New Roman" w:hAnsi="Times New Roman" w:cs="Times New Roman"/>
-            <w:noProof/>
-          </w:rPr>
-          <w:t>6.2.1 Bus Schedule Module Responsibilities</w:t>
-        </w:r>
-        <w:r>
-          <w:rPr>
-            <w:rFonts w:ascii="Times New Roman" w:hAnsi="Times New Roman" w:cs="Times New Roman"/>
-            <w:noProof/>
-            <w:webHidden/>
-          </w:rPr>
-          <w:tab/>
-        </w:r>
-        <w:r>
-          <w:rPr>
-            <w:rFonts w:ascii="Times New Roman" w:hAnsi="Times New Roman" w:cs="Times New Roman"/>
-            <w:noProof/>
-            <w:webHidden/>
-          </w:rPr>
-          <w:fldChar w:fldCharType="begin"/>
-        </w:r>
-        <w:r>
-          <w:rPr>
-            <w:rFonts w:ascii="Times New Roman" w:hAnsi="Times New Roman" w:cs="Times New Roman"/>
-            <w:noProof/>
-            <w:webHidden/>
-          </w:rPr>
-          <w:instrText xml:space="preserve"> PAGEREF _Toc187702190 \h </w:instrText>
-        </w:r>
-        <w:r>
-          <w:rPr>
-            <w:rFonts w:ascii="Times New Roman" w:hAnsi="Times New Roman" w:cs="Times New Roman"/>
-            <w:noProof/>
-            <w:webHidden/>
-          </w:rPr>
-        </w:r>
-        <w:r>
-          <w:rPr>
-            <w:rFonts w:ascii="Times New Roman" w:hAnsi="Times New Roman" w:cs="Times New Roman"/>
-            <w:noProof/>
-            <w:webHidden/>
-          </w:rPr>
-          <w:fldChar w:fldCharType="separate"/>
-        </w:r>
-        <w:r>
-          <w:rPr>
-            <w:rFonts w:ascii="Times New Roman" w:hAnsi="Times New Roman" w:cs="Times New Roman"/>
-            <w:noProof/>
-            <w:webHidden/>
-          </w:rPr>
-          <w:t>34</w:t>
-        </w:r>
-        <w:r>
-          <w:rPr>
-            <w:rFonts w:ascii="Times New Roman" w:hAnsi="Times New Roman" w:cs="Times New Roman"/>
-            <w:noProof/>
-            <w:webHidden/>
-          </w:rPr>
-          <w:fldChar w:fldCharType="end"/>
-        </w:r>
-      </w:hyperlink>
-    </w:p>
-    <w:p>
-      <w:pPr>
-        <w:pStyle w:val="TOC3"/>
-        <w:tabs>
-          <w:tab w:val="right" w:leader="dot" w:pos="9350"/>
-        </w:tabs>
-        <w:rPr>
-          <w:rFonts w:ascii="Times New Roman" w:eastAsiaTheme="minorEastAsia" w:hAnsi="Times New Roman" w:cs="Times New Roman"/>
-          <w:noProof/>
-        </w:rPr>
-      </w:pPr>
-      <w:hyperlink w:anchor="_Toc187702191" w:history="1">
+          </w:rPr>
+          <w:t>6.</w:t>
+        </w:r>
         <w:r>
           <w:rPr>
             <w:rStyle w:val="Hyperlink"/>
-            <w:rFonts w:ascii="Times New Roman" w:hAnsi="Times New Roman" w:cs="Times New Roman"/>
-            <w:noProof/>
-          </w:rPr>
-          <w:t>5.2.2 Bus Schedule Module Specifications</w:t>
-        </w:r>
-        <w:r>
-          <w:rPr>
-            <w:rFonts w:ascii="Times New Roman" w:hAnsi="Times New Roman" w:cs="Times New Roman"/>
-            <w:noProof/>
-            <w:webHidden/>
-          </w:rPr>
-          <w:tab/>
-        </w:r>
-        <w:r>
-          <w:rPr>
-            <w:rFonts w:ascii="Times New Roman" w:hAnsi="Times New Roman" w:cs="Times New Roman"/>
-            <w:noProof/>
-            <w:webHidden/>
-          </w:rPr>
-          <w:fldChar w:fldCharType="begin"/>
-        </w:r>
-        <w:r>
-          <w:rPr>
-            <w:rFonts w:ascii="Times New Roman" w:hAnsi="Times New Roman" w:cs="Times New Roman"/>
-            <w:noProof/>
-            <w:webHidden/>
-          </w:rPr>
-          <w:instrText xml:space="preserve"> PAGEREF _Toc187702191 \h </w:instrText>
-        </w:r>
-        <w:r>
-          <w:rPr>
-            <w:rFonts w:ascii="Times New Roman" w:hAnsi="Times New Roman" w:cs="Times New Roman"/>
-            <w:noProof/>
-            <w:webHidden/>
-          </w:rPr>
-        </w:r>
-        <w:r>
-          <w:rPr>
-            <w:rFonts w:ascii="Times New Roman" w:hAnsi="Times New Roman" w:cs="Times New Roman"/>
-            <w:noProof/>
-            <w:webHidden/>
-          </w:rPr>
-          <w:fldChar w:fldCharType="separate"/>
-        </w:r>
-        <w:r>
-          <w:rPr>
-            <w:rFonts w:ascii="Times New Roman" w:hAnsi="Times New Roman" w:cs="Times New Roman"/>
-            <w:noProof/>
-            <w:webHidden/>
-          </w:rPr>
-          <w:t>35</w:t>
-        </w:r>
-        <w:r>
-          <w:rPr>
-            <w:rFonts w:ascii="Times New Roman" w:hAnsi="Times New Roman" w:cs="Times New Roman"/>
-            <w:noProof/>
-            <w:webHidden/>
-          </w:rPr>
-          <w:fldChar w:fldCharType="end"/>
-        </w:r>
-      </w:hyperlink>
-    </w:p>
-    <w:p>
-      <w:pPr>
-        <w:pStyle w:val="TOC3"/>
-        <w:tabs>
-          <w:tab w:val="right" w:leader="dot" w:pos="9350"/>
-        </w:tabs>
-        <w:rPr>
-          <w:rFonts w:ascii="Times New Roman" w:eastAsiaTheme="minorEastAsia" w:hAnsi="Times New Roman" w:cs="Times New Roman"/>
-          <w:noProof/>
-        </w:rPr>
-      </w:pPr>
-      <w:hyperlink w:anchor="_Toc187702192" w:history="1">
+          </w:rPr>
+          <w:t>4</w:t>
+        </w:r>
         <w:r>
           <w:rPr>
             <w:rStyle w:val="Hyperlink"/>
-            <w:rFonts w:ascii="Times New Roman" w:hAnsi="Times New Roman" w:cs="Times New Roman"/>
-            <w:noProof/>
-          </w:rPr>
-          <w:t>5.2.2 Bus Schedule Module Specifications</w:t>
-        </w:r>
-        <w:r>
-          <w:rPr>
-            <w:rFonts w:ascii="Times New Roman" w:hAnsi="Times New Roman" w:cs="Times New Roman"/>
-            <w:noProof/>
-            <w:webHidden/>
-          </w:rPr>
-          <w:tab/>
-        </w:r>
-        <w:r>
-          <w:rPr>
-            <w:rFonts w:ascii="Times New Roman" w:hAnsi="Times New Roman" w:cs="Times New Roman"/>
-            <w:noProof/>
-            <w:webHidden/>
-          </w:rPr>
-          <w:fldChar w:fldCharType="begin"/>
-        </w:r>
-        <w:r>
-          <w:rPr>
-            <w:rFonts w:ascii="Times New Roman" w:hAnsi="Times New Roman" w:cs="Times New Roman"/>
-            <w:noProof/>
-            <w:webHidden/>
-          </w:rPr>
-          <w:instrText xml:space="preserve"> PAGEREF _Toc187702192 \h </w:instrText>
-        </w:r>
-        <w:r>
-          <w:rPr>
-            <w:rFonts w:ascii="Times New Roman" w:hAnsi="Times New Roman" w:cs="Times New Roman"/>
-            <w:noProof/>
-            <w:webHidden/>
-          </w:rPr>
-        </w:r>
-        <w:r>
-          <w:rPr>
-            <w:rFonts w:ascii="Times New Roman" w:hAnsi="Times New Roman" w:cs="Times New Roman"/>
-            <w:noProof/>
-            <w:webHidden/>
-          </w:rPr>
-          <w:fldChar w:fldCharType="separate"/>
-        </w:r>
-        <w:r>
-          <w:rPr>
-            <w:rFonts w:ascii="Times New Roman" w:hAnsi="Times New Roman" w:cs="Times New Roman"/>
-            <w:noProof/>
-            <w:webHidden/>
-          </w:rPr>
-          <w:t>36</w:t>
-        </w:r>
-        <w:r>
-          <w:rPr>
-            <w:rFonts w:ascii="Times New Roman" w:hAnsi="Times New Roman" w:cs="Times New Roman"/>
-            <w:noProof/>
-            <w:webHidden/>
-          </w:rPr>
-          <w:fldChar w:fldCharType="end"/>
-        </w:r>
-      </w:hyperlink>
-    </w:p>
-    <w:p>
-      <w:pPr>
-        <w:pStyle w:val="TOC3"/>
-        <w:tabs>
-          <w:tab w:val="right" w:leader="dot" w:pos="9350"/>
-        </w:tabs>
-        <w:rPr>
-          <w:rFonts w:ascii="Times New Roman" w:eastAsiaTheme="minorEastAsia" w:hAnsi="Times New Roman" w:cs="Times New Roman"/>
-          <w:noProof/>
-        </w:rPr>
-      </w:pPr>
-      <w:hyperlink w:anchor="_Toc187702193" w:history="1">
-        <w:r>
-          <w:rPr>
-            <w:rStyle w:val="Hyperlink"/>
-            <w:rFonts w:ascii="Times New Roman" w:hAnsi="Times New Roman" w:cs="Times New Roman"/>
-            <w:noProof/>
-          </w:rPr>
-          <w:t>5.3.1 TaxiReservation Modules Responsibilities</w:t>
-        </w:r>
-        <w:r>
-          <w:rPr>
-            <w:rFonts w:ascii="Times New Roman" w:hAnsi="Times New Roman" w:cs="Times New Roman"/>
-            <w:noProof/>
-            <w:webHidden/>
-          </w:rPr>
-          <w:tab/>
-        </w:r>
-        <w:r>
-          <w:rPr>
-            <w:rFonts w:ascii="Times New Roman" w:hAnsi="Times New Roman" w:cs="Times New Roman"/>
-            <w:noProof/>
-            <w:webHidden/>
-          </w:rPr>
-          <w:fldChar w:fldCharType="begin"/>
-        </w:r>
-        <w:r>
-          <w:rPr>
-            <w:rFonts w:ascii="Times New Roman" w:hAnsi="Times New Roman" w:cs="Times New Roman"/>
-            <w:noProof/>
-            <w:webHidden/>
-          </w:rPr>
-          <w:instrText xml:space="preserve"> PAGEREF _Toc187702193 \h </w:instrText>
-        </w:r>
-        <w:r>
-          <w:rPr>
-            <w:rFonts w:ascii="Times New Roman" w:hAnsi="Times New Roman" w:cs="Times New Roman"/>
-            <w:noProof/>
-            <w:webHidden/>
-          </w:rPr>
-        </w:r>
-        <w:r>
-          <w:rPr>
-            <w:rFonts w:ascii="Times New Roman" w:hAnsi="Times New Roman" w:cs="Times New Roman"/>
-            <w:noProof/>
-            <w:webHidden/>
-          </w:rPr>
-          <w:fldChar w:fldCharType="separate"/>
-        </w:r>
-        <w:r>
-          <w:rPr>
-            <w:rFonts w:ascii="Times New Roman" w:hAnsi="Times New Roman" w:cs="Times New Roman"/>
-            <w:noProof/>
-            <w:webHidden/>
-          </w:rPr>
-          <w:t>38</w:t>
-        </w:r>
-        <w:r>
-          <w:rPr>
-            <w:rFonts w:ascii="Times New Roman" w:hAnsi="Times New Roman" w:cs="Times New Roman"/>
-            <w:noProof/>
-            <w:webHidden/>
-          </w:rPr>
-          <w:fldChar w:fldCharType="end"/>
-        </w:r>
-      </w:hyperlink>
-    </w:p>
-    <w:p>
-      <w:pPr>
-        <w:pStyle w:val="TOC3"/>
-        <w:tabs>
-          <w:tab w:val="right" w:leader="dot" w:pos="9350"/>
-        </w:tabs>
-        <w:rPr>
-          <w:rFonts w:ascii="Times New Roman" w:eastAsiaTheme="minorEastAsia" w:hAnsi="Times New Roman" w:cs="Times New Roman"/>
-          <w:noProof/>
-        </w:rPr>
-      </w:pPr>
-      <w:hyperlink w:anchor="_Toc187702194" w:history="1">
-        <w:r>
-          <w:rPr>
-            <w:rStyle w:val="Hyperlink"/>
-            <w:rFonts w:ascii="Times New Roman" w:hAnsi="Times New Roman" w:cs="Times New Roman"/>
-            <w:noProof/>
-          </w:rPr>
-          <w:t>5.3.2 TaxiReservation Module Specifications</w:t>
-        </w:r>
-        <w:r>
-          <w:rPr>
-            <w:rFonts w:ascii="Times New Roman" w:hAnsi="Times New Roman" w:cs="Times New Roman"/>
-            <w:noProof/>
-            <w:webHidden/>
-          </w:rPr>
-          <w:tab/>
-        </w:r>
-        <w:r>
-          <w:rPr>
-            <w:rFonts w:ascii="Times New Roman" w:hAnsi="Times New Roman" w:cs="Times New Roman"/>
-            <w:noProof/>
-            <w:webHidden/>
-          </w:rPr>
-          <w:fldChar w:fldCharType="begin"/>
-        </w:r>
-        <w:r>
-          <w:rPr>
-            <w:rFonts w:ascii="Times New Roman" w:hAnsi="Times New Roman" w:cs="Times New Roman"/>
-            <w:noProof/>
-            <w:webHidden/>
-          </w:rPr>
-          <w:instrText xml:space="preserve"> PAGEREF _Toc187702194 \h </w:instrText>
-        </w:r>
-        <w:r>
-          <w:rPr>
-            <w:rFonts w:ascii="Times New Roman" w:hAnsi="Times New Roman" w:cs="Times New Roman"/>
-            <w:noProof/>
-            <w:webHidden/>
-          </w:rPr>
-        </w:r>
-        <w:r>
-          <w:rPr>
-            <w:rFonts w:ascii="Times New Roman" w:hAnsi="Times New Roman" w:cs="Times New Roman"/>
-            <w:noProof/>
-            <w:webHidden/>
-          </w:rPr>
-          <w:fldChar w:fldCharType="separate"/>
-        </w:r>
-        <w:r>
-          <w:rPr>
-            <w:rFonts w:ascii="Times New Roman" w:hAnsi="Times New Roman" w:cs="Times New Roman"/>
-            <w:noProof/>
-            <w:webHidden/>
-          </w:rPr>
-          <w:t>39</w:t>
-        </w:r>
-        <w:r>
-          <w:rPr>
-            <w:rFonts w:ascii="Times New Roman" w:hAnsi="Times New Roman" w:cs="Times New Roman"/>
-            <w:noProof/>
-            <w:webHidden/>
-          </w:rPr>
-          <w:fldChar w:fldCharType="end"/>
-        </w:r>
-      </w:hyperlink>
-    </w:p>
-    <w:p>
-      <w:pPr>
-        <w:pStyle w:val="TOC3"/>
-        <w:tabs>
-          <w:tab w:val="right" w:leader="dot" w:pos="9350"/>
-        </w:tabs>
-        <w:rPr>
-          <w:rFonts w:ascii="Times New Roman" w:eastAsiaTheme="minorEastAsia" w:hAnsi="Times New Roman" w:cs="Times New Roman"/>
-          <w:noProof/>
-        </w:rPr>
-      </w:pPr>
-      <w:hyperlink w:anchor="_Toc187702195" w:history="1">
-        <w:r>
-          <w:rPr>
-            <w:rStyle w:val="Hyperlink"/>
-            <w:rFonts w:ascii="Times New Roman" w:hAnsi="Times New Roman" w:cs="Times New Roman"/>
-            <w:noProof/>
-          </w:rPr>
-          <w:t>5.4.1 TaxiDriverDashboard Modules Responsibilities</w:t>
-        </w:r>
-        <w:r>
-          <w:rPr>
-            <w:rFonts w:ascii="Times New Roman" w:hAnsi="Times New Roman" w:cs="Times New Roman"/>
-            <w:noProof/>
-            <w:webHidden/>
-          </w:rPr>
-          <w:tab/>
-        </w:r>
-        <w:r>
-          <w:rPr>
-            <w:rFonts w:ascii="Times New Roman" w:hAnsi="Times New Roman" w:cs="Times New Roman"/>
-            <w:noProof/>
-            <w:webHidden/>
-          </w:rPr>
-          <w:fldChar w:fldCharType="begin"/>
-        </w:r>
-        <w:r>
-          <w:rPr>
-            <w:rFonts w:ascii="Times New Roman" w:hAnsi="Times New Roman" w:cs="Times New Roman"/>
-            <w:noProof/>
-            <w:webHidden/>
-          </w:rPr>
-          <w:instrText xml:space="preserve"> PAGEREF _Toc187702195 \h </w:instrText>
-        </w:r>
-        <w:r>
-          <w:rPr>
-            <w:rFonts w:ascii="Times New Roman" w:hAnsi="Times New Roman" w:cs="Times New Roman"/>
-            <w:noProof/>
-            <w:webHidden/>
-          </w:rPr>
-        </w:r>
-        <w:r>
-          <w:rPr>
-            <w:rFonts w:ascii="Times New Roman" w:hAnsi="Times New Roman" w:cs="Times New Roman"/>
-            <w:noProof/>
-            <w:webHidden/>
-          </w:rPr>
-          <w:fldChar w:fldCharType="separate"/>
-        </w:r>
-        <w:r>
-          <w:rPr>
-            <w:rFonts w:ascii="Times New Roman" w:hAnsi="Times New Roman" w:cs="Times New Roman"/>
-            <w:noProof/>
-            <w:webHidden/>
-          </w:rPr>
-          <w:t>39</w:t>
-        </w:r>
-        <w:r>
-          <w:rPr>
-            <w:rFonts w:ascii="Times New Roman" w:hAnsi="Times New Roman" w:cs="Times New Roman"/>
-            <w:noProof/>
-            <w:webHidden/>
-          </w:rPr>
-          <w:fldChar w:fldCharType="end"/>
-        </w:r>
-      </w:hyperlink>
-    </w:p>
-    <w:p>
-      <w:pPr>
-        <w:pStyle w:val="TOC3"/>
-        <w:tabs>
-          <w:tab w:val="right" w:leader="dot" w:pos="9350"/>
-        </w:tabs>
-        <w:rPr>
-          <w:rFonts w:ascii="Times New Roman" w:eastAsiaTheme="minorEastAsia" w:hAnsi="Times New Roman" w:cs="Times New Roman"/>
-          <w:noProof/>
-        </w:rPr>
-      </w:pPr>
-      <w:hyperlink w:anchor="_Toc187702196" w:history="1">
-        <w:r>
-          <w:rPr>
-            <w:rStyle w:val="Hyperlink"/>
-            <w:rFonts w:ascii="Times New Roman" w:hAnsi="Times New Roman" w:cs="Times New Roman"/>
-            <w:noProof/>
-          </w:rPr>
-          <w:t>5.4.2 TaxiDriverDashboard Module Specifications</w:t>
-        </w:r>
-        <w:r>
-          <w:rPr>
-            <w:rFonts w:ascii="Times New Roman" w:hAnsi="Times New Roman" w:cs="Times New Roman"/>
-            <w:noProof/>
-            <w:webHidden/>
-          </w:rPr>
-          <w:tab/>
-        </w:r>
-        <w:r>
-          <w:rPr>
-            <w:rFonts w:ascii="Times New Roman" w:hAnsi="Times New Roman" w:cs="Times New Roman"/>
-            <w:noProof/>
-            <w:webHidden/>
-          </w:rPr>
-          <w:fldChar w:fldCharType="begin"/>
-        </w:r>
-        <w:r>
-          <w:rPr>
-            <w:rFonts w:ascii="Times New Roman" w:hAnsi="Times New Roman" w:cs="Times New Roman"/>
-            <w:noProof/>
-            <w:webHidden/>
-          </w:rPr>
-          <w:instrText xml:space="preserve"> PAGEREF _Toc187702196 \h </w:instrText>
-        </w:r>
-        <w:r>
-          <w:rPr>
-            <w:rFonts w:ascii="Times New Roman" w:hAnsi="Times New Roman" w:cs="Times New Roman"/>
-            <w:noProof/>
-            <w:webHidden/>
-          </w:rPr>
-        </w:r>
-        <w:r>
-          <w:rPr>
-            <w:rFonts w:ascii="Times New Roman" w:hAnsi="Times New Roman" w:cs="Times New Roman"/>
-            <w:noProof/>
-            <w:webHidden/>
-          </w:rPr>
-          <w:fldChar w:fldCharType="separate"/>
-        </w:r>
-        <w:r>
-          <w:rPr>
-            <w:rFonts w:ascii="Times New Roman" w:hAnsi="Times New Roman" w:cs="Times New Roman"/>
-            <w:noProof/>
-            <w:webHidden/>
-          </w:rPr>
-          <w:t>40</w:t>
-        </w:r>
-        <w:r>
-          <w:rPr>
-            <w:rFonts w:ascii="Times New Roman" w:hAnsi="Times New Roman" w:cs="Times New Roman"/>
-            <w:noProof/>
-            <w:webHidden/>
-          </w:rPr>
-          <w:fldChar w:fldCharType="end"/>
-        </w:r>
-      </w:hyperlink>
-    </w:p>
-    <w:p>
-      <w:pPr>
-        <w:pStyle w:val="TOC2"/>
-        <w:rPr>
-          <w:rFonts w:eastAsiaTheme="minorEastAsia"/>
-        </w:rPr>
-      </w:pPr>
-      <w:hyperlink w:anchor="_Toc187702197" w:history="1">
-        <w:r>
-          <w:rPr>
-            <w:rStyle w:val="Hyperlink"/>
-          </w:rPr>
-          <w:t>6.5 Low-Level Desing</w:t>
-        </w:r>
-        <w:r>
-          <w:rPr>
-            <w:webHidden/>
-          </w:rPr>
-          <w:tab/>
-        </w:r>
-        <w:r>
-          <w:rPr>
-            <w:webHidden/>
-          </w:rPr>
-          <w:fldChar w:fldCharType="begin"/>
-        </w:r>
-        <w:r>
-          <w:rPr>
-            <w:webHidden/>
-          </w:rPr>
-          <w:instrText xml:space="preserve"> PAGEREF _Toc187702197 \h </w:instrText>
-        </w:r>
-        <w:r>
-          <w:rPr>
-            <w:webHidden/>
-          </w:rPr>
-        </w:r>
-        <w:r>
-          <w:rPr>
-            <w:webHidden/>
-          </w:rPr>
-          <w:fldChar w:fldCharType="separate"/>
-        </w:r>
-        <w:r>
-          <w:rPr>
-            <w:webHidden/>
-          </w:rPr>
-          <w:t>42</w:t>
-        </w:r>
-        <w:r>
-          <w:rPr>
-            <w:webHidden/>
-          </w:rPr>
-          <w:fldChar w:fldCharType="end"/>
-        </w:r>
-      </w:hyperlink>
-    </w:p>
-    <w:p>
-      <w:pPr>
-        <w:pStyle w:val="TOC3"/>
-        <w:tabs>
-          <w:tab w:val="right" w:leader="dot" w:pos="9350"/>
-        </w:tabs>
-        <w:rPr>
-          <w:rFonts w:ascii="Times New Roman" w:eastAsiaTheme="minorEastAsia" w:hAnsi="Times New Roman" w:cs="Times New Roman"/>
-          <w:noProof/>
-        </w:rPr>
-      </w:pPr>
-      <w:hyperlink w:anchor="_Toc187702198" w:history="1">
-        <w:r>
-          <w:rPr>
-            <w:rStyle w:val="Hyperlink"/>
-            <w:rFonts w:ascii="Times New Roman" w:hAnsi="Times New Roman" w:cs="Times New Roman"/>
-            <w:noProof/>
-          </w:rPr>
-          <w:t>6.5.2 Detailed View of the Modules of Low Levels</w:t>
-        </w:r>
-        <w:r>
-          <w:rPr>
-            <w:rFonts w:ascii="Times New Roman" w:hAnsi="Times New Roman" w:cs="Times New Roman"/>
-            <w:noProof/>
-            <w:webHidden/>
-          </w:rPr>
-          <w:tab/>
-        </w:r>
-        <w:r>
-          <w:rPr>
-            <w:rFonts w:ascii="Times New Roman" w:hAnsi="Times New Roman" w:cs="Times New Roman"/>
-            <w:noProof/>
-            <w:webHidden/>
-          </w:rPr>
-          <w:fldChar w:fldCharType="begin"/>
-        </w:r>
-        <w:r>
-          <w:rPr>
-            <w:rFonts w:ascii="Times New Roman" w:hAnsi="Times New Roman" w:cs="Times New Roman"/>
-            <w:noProof/>
-            <w:webHidden/>
-          </w:rPr>
-          <w:instrText xml:space="preserve"> PAGEREF _Toc187702198 \h </w:instrText>
-        </w:r>
-        <w:r>
-          <w:rPr>
-            <w:rFonts w:ascii="Times New Roman" w:hAnsi="Times New Roman" w:cs="Times New Roman"/>
-            <w:noProof/>
-            <w:webHidden/>
-          </w:rPr>
-        </w:r>
-        <w:r>
-          <w:rPr>
-            <w:rFonts w:ascii="Times New Roman" w:hAnsi="Times New Roman" w:cs="Times New Roman"/>
-            <w:noProof/>
-            <w:webHidden/>
-          </w:rPr>
-          <w:fldChar w:fldCharType="separate"/>
-        </w:r>
-        <w:r>
-          <w:rPr>
-            <w:rFonts w:ascii="Times New Roman" w:hAnsi="Times New Roman" w:cs="Times New Roman"/>
-            <w:noProof/>
-            <w:webHidden/>
-          </w:rPr>
-          <w:t>43</w:t>
-        </w:r>
-        <w:r>
-          <w:rPr>
-            <w:rFonts w:ascii="Times New Roman" w:hAnsi="Times New Roman" w:cs="Times New Roman"/>
-            <w:noProof/>
-            <w:webHidden/>
-          </w:rPr>
-          <w:fldChar w:fldCharType="end"/>
-        </w:r>
-      </w:hyperlink>
-    </w:p>
-    <w:p>
-      <w:pPr>
-        <w:pStyle w:val="TOC2"/>
-        <w:rPr>
-          <w:rFonts w:eastAsiaTheme="minorEastAsia"/>
-        </w:rPr>
-      </w:pPr>
-      <w:hyperlink w:anchor="_Toc187702199" w:history="1">
-        <w:r>
-          <w:rPr>
-            <w:rStyle w:val="Hyperlink"/>
-          </w:rPr>
-          <w:t>6.6 Mapping Beetwen Models</w:t>
-        </w:r>
-        <w:r>
-          <w:rPr>
-            <w:webHidden/>
-          </w:rPr>
-          <w:tab/>
-        </w:r>
-        <w:r>
-          <w:rPr>
-            <w:webHidden/>
-          </w:rPr>
-          <w:fldChar w:fldCharType="begin"/>
-        </w:r>
-        <w:r>
-          <w:rPr>
-            <w:webHidden/>
-          </w:rPr>
-          <w:instrText xml:space="preserve"> PAGEREF _Toc187702199 \h </w:instrText>
-        </w:r>
-        <w:r>
-          <w:rPr>
-            <w:webHidden/>
-          </w:rPr>
-        </w:r>
-        <w:r>
-          <w:rPr>
-            <w:webHidden/>
-          </w:rPr>
-          <w:fldChar w:fldCharType="separate"/>
-        </w:r>
-        <w:r>
-          <w:rPr>
-            <w:webHidden/>
-          </w:rPr>
-          <w:t>44</w:t>
-        </w:r>
-        <w:r>
-          <w:rPr>
-            <w:webHidden/>
-          </w:rPr>
-          <w:fldChar w:fldCharType="end"/>
-        </w:r>
-      </w:hyperlink>
-    </w:p>
-    <w:p>
-      <w:pPr>
-        <w:pStyle w:val="TOC2"/>
-        <w:rPr>
-          <w:rFonts w:eastAsiaTheme="minorEastAsia"/>
-        </w:rPr>
-      </w:pPr>
-      <w:hyperlink w:anchor="_Toc187702200" w:history="1">
-        <w:r>
-          <w:rPr>
-            <w:rStyle w:val="Hyperlink"/>
-          </w:rPr>
-          <w:t>6.7 Detailed Desing Rationale</w:t>
+          </w:rPr>
+          <w:t xml:space="preserve"> Detailed Desing Rationale</w:t>
         </w:r>
         <w:r>
           <w:rPr>
@@ -4447,41 +4003,44 @@
           <w:b/>
           <w:bCs/>
         </w:rPr>
+        <w:t>LuxuryStep</w:t>
+      </w:r>
+      <w:r>
+        <w:t xml:space="preserve"> është një platformë inovative që kombinon fuqinë e teknologjisë me pasionin për këpucët luksoze, duke krijuar një hapësirë ku përdoruesit mund të eksplorojnë, rishikojnë dhe blejnë produkte me cilësi të lartë.  E ndërtuar me </w:t>
+      </w:r>
+      <w:r>
+        <w:rPr>
+          <w:b/>
+          <w:bCs/>
+        </w:rPr>
+        <w:t>Django</w:t>
+      </w:r>
+      <w:r>
+        <w:t xml:space="preserve"> për backend dhe </w:t>
+      </w:r>
+      <w:r>
+        <w:rPr>
+          <w:b/>
+          <w:bCs/>
+        </w:rPr>
+        <w:t>React</w:t>
+      </w:r>
+      <w:r>
+        <w:t xml:space="preserve"> për frontend, </w:t>
+      </w:r>
+      <w:r>
+        <w:rPr>
+          <w:b/>
+          <w:bCs/>
+        </w:rPr>
+        <w:t>LuxuryStep</w:t>
+      </w:r>
+      <w:r>
+        <w:t xml:space="preserve"> synon të ofrojë një eksperiencë të shpejtë, të sigurt dhe të personalizuar për të gjithë adhuruesit e modës dhe koleksionistët e këpucëve. Platforma shërben si një vendtakim për </w:t>
+      </w:r>
+      <w:r>
         <w:lastRenderedPageBreak/>
-        <w:t>LuxuryStep</w:t>
-      </w:r>
-      <w:r>
-        <w:t xml:space="preserve"> është një platformë inovative që kombinon fuqinë e teknologjisë me pasionin për këpucët luksoze, duke krijuar një hapësirë ku përdoruesit mund të eksplorojnë, rishikojnë dhe blejnë produkte me cilësi të lartë.  E ndërtuar me </w:t>
-      </w:r>
-      <w:r>
-        <w:rPr>
-          <w:b/>
-          <w:bCs/>
-        </w:rPr>
-        <w:t>Django</w:t>
-      </w:r>
-      <w:r>
-        <w:t xml:space="preserve"> për backend dhe </w:t>
-      </w:r>
-      <w:r>
-        <w:rPr>
-          <w:b/>
-          <w:bCs/>
-        </w:rPr>
-        <w:t>React</w:t>
-      </w:r>
-      <w:r>
-        <w:t xml:space="preserve"> për frontend, </w:t>
-      </w:r>
-      <w:r>
-        <w:rPr>
-          <w:b/>
-          <w:bCs/>
-        </w:rPr>
-        <w:t>LuxuryStep</w:t>
-      </w:r>
-      <w:r>
-        <w:t xml:space="preserve"> synon të ofrojë një eksperiencë të shpejtë, të sigurt dhe të personalizuar për të gjithë adhuruesit e modës dhe koleksionistët e këpucëve. Platforma shërben si një vendtakim për entuziastët e këpucëve, duke ofruar mundësinë për të ndarë mendimet e tyre për marka dhe modele të ndryshme, si dhe për të bërë blerje të sigurta nga shitës të verifikuar.</w:t>
+        <w:t>entuziastët e këpucëve, duke ofruar mundësinë për të ndarë mendimet e tyre për marka dhe modele të ndryshme, si dhe për të bërë blerje të sigurta nga shitës të verifikuar.</w:t>
       </w:r>
     </w:p>
     <w:p>
@@ -6357,6 +5916,7 @@
           <w14:ligatures w14:val="none"/>
         </w:rPr>
       </w:pPr>
+      <w:proofErr w:type="gramStart"/>
       <w:r>
         <w:rPr>
           <w:rFonts w:ascii="Times New Roman" w:eastAsia="Times New Roman" w:hAnsi="Symbol" w:cs="Times New Roman"/>
@@ -6388,7 +5948,20 @@
           <w:szCs w:val="24"/>
           <w14:ligatures w14:val="none"/>
         </w:rPr>
-        <w:t>Katalog i Gjithanshëm i Këpucëve:</w:t>
+        <w:t>Katalog</w:t>
+      </w:r>
+      <w:proofErr w:type="gramEnd"/>
+      <w:r>
+        <w:rPr>
+          <w:rFonts w:ascii="Times New Roman" w:eastAsia="Times New Roman" w:hAnsi="Times New Roman" w:cs="Times New Roman"/>
+          <w:b/>
+          <w:bCs/>
+          <w:kern w:val="0"/>
+          <w:sz w:val="24"/>
+          <w:szCs w:val="24"/>
+          <w14:ligatures w14:val="none"/>
+        </w:rPr>
+        <w:t xml:space="preserve"> i Gjithanshëm i Këpucëve:</w:t>
       </w:r>
     </w:p>
     <w:p>
@@ -6454,6 +6027,7 @@
           <w14:ligatures w14:val="none"/>
         </w:rPr>
       </w:pPr>
+      <w:proofErr w:type="gramStart"/>
       <w:r>
         <w:rPr>
           <w:rFonts w:ascii="Times New Roman" w:eastAsia="Times New Roman" w:hAnsi="Symbol" w:cs="Times New Roman"/>
@@ -6484,7 +6058,20 @@
           <w:szCs w:val="24"/>
           <w14:ligatures w14:val="none"/>
         </w:rPr>
-        <w:t>Menaxhimi i Listës së Dëshirave:</w:t>
+        <w:t>Menaxhimi</w:t>
+      </w:r>
+      <w:proofErr w:type="gramEnd"/>
+      <w:r>
+        <w:rPr>
+          <w:rFonts w:ascii="Times New Roman" w:eastAsia="Times New Roman" w:hAnsi="Times New Roman" w:cs="Times New Roman"/>
+          <w:b/>
+          <w:bCs/>
+          <w:kern w:val="0"/>
+          <w:sz w:val="24"/>
+          <w:szCs w:val="24"/>
+          <w14:ligatures w14:val="none"/>
+        </w:rPr>
+        <w:t xml:space="preserve"> i Listës së Dëshirave:</w:t>
       </w:r>
     </w:p>
     <w:p>
@@ -6550,6 +6137,7 @@
           <w14:ligatures w14:val="none"/>
         </w:rPr>
       </w:pPr>
+      <w:proofErr w:type="gramStart"/>
       <w:r>
         <w:rPr>
           <w:rFonts w:ascii="Times New Roman" w:eastAsia="Times New Roman" w:hAnsi="Symbol" w:cs="Times New Roman"/>
@@ -6580,7 +6168,20 @@
           <w:szCs w:val="24"/>
           <w14:ligatures w14:val="none"/>
         </w:rPr>
-        <w:t>Porositja dhe Gjurmimi i Porosive:</w:t>
+        <w:t>Porositja</w:t>
+      </w:r>
+      <w:proofErr w:type="gramEnd"/>
+      <w:r>
+        <w:rPr>
+          <w:rFonts w:ascii="Times New Roman" w:eastAsia="Times New Roman" w:hAnsi="Times New Roman" w:cs="Times New Roman"/>
+          <w:b/>
+          <w:bCs/>
+          <w:kern w:val="0"/>
+          <w:sz w:val="24"/>
+          <w:szCs w:val="24"/>
+          <w14:ligatures w14:val="none"/>
+        </w:rPr>
+        <w:t xml:space="preserve"> dhe Gjurmimi i Porosive:</w:t>
       </w:r>
     </w:p>
     <w:p>
@@ -6646,6 +6247,7 @@
           <w14:ligatures w14:val="none"/>
         </w:rPr>
       </w:pPr>
+      <w:proofErr w:type="gramStart"/>
       <w:r>
         <w:rPr>
           <w:rFonts w:ascii="Times New Roman" w:eastAsia="Times New Roman" w:hAnsi="Symbol" w:cs="Times New Roman"/>
@@ -6676,7 +6278,20 @@
           <w:szCs w:val="24"/>
           <w14:ligatures w14:val="none"/>
         </w:rPr>
-        <w:t>Rishikimet e Përdoruesve:</w:t>
+        <w:t>Rishikimet</w:t>
+      </w:r>
+      <w:proofErr w:type="gramEnd"/>
+      <w:r>
+        <w:rPr>
+          <w:rFonts w:ascii="Times New Roman" w:eastAsia="Times New Roman" w:hAnsi="Times New Roman" w:cs="Times New Roman"/>
+          <w:b/>
+          <w:bCs/>
+          <w:kern w:val="0"/>
+          <w:sz w:val="24"/>
+          <w:szCs w:val="24"/>
+          <w14:ligatures w14:val="none"/>
+        </w:rPr>
+        <w:t xml:space="preserve"> e Përdoruesve:</w:t>
       </w:r>
     </w:p>
     <w:p>
@@ -6742,6 +6357,7 @@
           <w14:ligatures w14:val="none"/>
         </w:rPr>
       </w:pPr>
+      <w:proofErr w:type="gramStart"/>
       <w:r>
         <w:rPr>
           <w:rFonts w:ascii="Times New Roman" w:eastAsia="Times New Roman" w:hAnsi="Symbol" w:cs="Times New Roman"/>
@@ -6772,7 +6388,20 @@
           <w:szCs w:val="24"/>
           <w14:ligatures w14:val="none"/>
         </w:rPr>
-        <w:t>Paneli Administrativ:</w:t>
+        <w:t>Paneli</w:t>
+      </w:r>
+      <w:proofErr w:type="gramEnd"/>
+      <w:r>
+        <w:rPr>
+          <w:rFonts w:ascii="Times New Roman" w:eastAsia="Times New Roman" w:hAnsi="Times New Roman" w:cs="Times New Roman"/>
+          <w:b/>
+          <w:bCs/>
+          <w:kern w:val="0"/>
+          <w:sz w:val="24"/>
+          <w:szCs w:val="24"/>
+          <w14:ligatures w14:val="none"/>
+        </w:rPr>
+        <w:t xml:space="preserve"> Administrativ:</w:t>
       </w:r>
     </w:p>
     <w:p>
@@ -6894,6 +6523,7 @@
           <w14:ligatures w14:val="none"/>
         </w:rPr>
       </w:pPr>
+      <w:proofErr w:type="gramStart"/>
       <w:r>
         <w:rPr>
           <w:rFonts w:ascii="Times New Roman" w:eastAsia="Times New Roman" w:hAnsi="Symbol" w:cs="Times New Roman"/>
@@ -6924,7 +6554,20 @@
           <w:szCs w:val="24"/>
           <w14:ligatures w14:val="none"/>
         </w:rPr>
-        <w:t>Përdoruesit Finalë:</w:t>
+        <w:t>Përdoruesit</w:t>
+      </w:r>
+      <w:proofErr w:type="gramEnd"/>
+      <w:r>
+        <w:rPr>
+          <w:rFonts w:ascii="Times New Roman" w:eastAsia="Times New Roman" w:hAnsi="Times New Roman" w:cs="Times New Roman"/>
+          <w:b/>
+          <w:bCs/>
+          <w:kern w:val="0"/>
+          <w:sz w:val="24"/>
+          <w:szCs w:val="24"/>
+          <w14:ligatures w14:val="none"/>
+        </w:rPr>
+        <w:t xml:space="preserve"> Finalë:</w:t>
       </w:r>
     </w:p>
     <w:p>
@@ -6990,6 +6633,7 @@
           <w14:ligatures w14:val="none"/>
         </w:rPr>
       </w:pPr>
+      <w:proofErr w:type="gramStart"/>
       <w:r>
         <w:rPr>
           <w:rFonts w:ascii="Times New Roman" w:eastAsia="Times New Roman" w:hAnsi="Symbol" w:cs="Times New Roman"/>
@@ -7020,7 +6664,20 @@
           <w:szCs w:val="24"/>
           <w14:ligatures w14:val="none"/>
         </w:rPr>
-        <w:t>Markat e Këpucëve:</w:t>
+        <w:t>Markat</w:t>
+      </w:r>
+      <w:proofErr w:type="gramEnd"/>
+      <w:r>
+        <w:rPr>
+          <w:rFonts w:ascii="Times New Roman" w:eastAsia="Times New Roman" w:hAnsi="Times New Roman" w:cs="Times New Roman"/>
+          <w:b/>
+          <w:bCs/>
+          <w:kern w:val="0"/>
+          <w:sz w:val="24"/>
+          <w:szCs w:val="24"/>
+          <w14:ligatures w14:val="none"/>
+        </w:rPr>
+        <w:t xml:space="preserve"> e Këpucëve:</w:t>
       </w:r>
     </w:p>
     <w:p>
@@ -7086,6 +6743,7 @@
           <w14:ligatures w14:val="none"/>
         </w:rPr>
       </w:pPr>
+      <w:proofErr w:type="gramStart"/>
       <w:r>
         <w:rPr>
           <w:rFonts w:ascii="Times New Roman" w:eastAsia="Times New Roman" w:hAnsi="Symbol" w:cs="Times New Roman"/>
@@ -7116,7 +6774,20 @@
           <w:szCs w:val="24"/>
           <w14:ligatures w14:val="none"/>
         </w:rPr>
-        <w:t>Administratorët e Platformës:</w:t>
+        <w:t>Administratorët</w:t>
+      </w:r>
+      <w:proofErr w:type="gramEnd"/>
+      <w:r>
+        <w:rPr>
+          <w:rFonts w:ascii="Times New Roman" w:eastAsia="Times New Roman" w:hAnsi="Times New Roman" w:cs="Times New Roman"/>
+          <w:b/>
+          <w:bCs/>
+          <w:kern w:val="0"/>
+          <w:sz w:val="24"/>
+          <w:szCs w:val="24"/>
+          <w14:ligatures w14:val="none"/>
+        </w:rPr>
+        <w:t xml:space="preserve"> e Platformës:</w:t>
       </w:r>
     </w:p>
     <w:p>
@@ -7157,6 +6828,7 @@
           <w14:ligatures w14:val="none"/>
         </w:rPr>
       </w:pPr>
+      <w:proofErr w:type="gramStart"/>
       <w:r>
         <w:rPr>
           <w:rFonts w:ascii="Times New Roman" w:eastAsia="Times New Roman" w:hAnsi="Symbol" w:cs="Times New Roman"/>
@@ -7187,7 +6859,20 @@
           <w:szCs w:val="24"/>
           <w14:ligatures w14:val="none"/>
         </w:rPr>
-        <w:t>Zhvilluesit:</w:t>
+        <w:t>Zhvilluesit</w:t>
+      </w:r>
+      <w:proofErr w:type="gramEnd"/>
+      <w:r>
+        <w:rPr>
+          <w:rFonts w:ascii="Times New Roman" w:eastAsia="Times New Roman" w:hAnsi="Times New Roman" w:cs="Times New Roman"/>
+          <w:b/>
+          <w:bCs/>
+          <w:kern w:val="0"/>
+          <w:sz w:val="24"/>
+          <w:szCs w:val="24"/>
+          <w14:ligatures w14:val="none"/>
+        </w:rPr>
+        <w:t>:</w:t>
       </w:r>
     </w:p>
     <w:p>
@@ -7270,6 +6955,7 @@
           <w14:ligatures w14:val="none"/>
         </w:rPr>
       </w:pPr>
+      <w:proofErr w:type="gramStart"/>
       <w:r>
         <w:rPr>
           <w:rFonts w:ascii="Times New Roman" w:eastAsia="Times New Roman" w:hAnsi="Symbol" w:cs="Times New Roman"/>
@@ -7300,7 +6986,20 @@
           <w:szCs w:val="24"/>
           <w14:ligatures w14:val="none"/>
         </w:rPr>
-        <w:t>Dizajn Dinamik i Bazës së të Dhënave:</w:t>
+        <w:t>Dizajn</w:t>
+      </w:r>
+      <w:proofErr w:type="gramEnd"/>
+      <w:r>
+        <w:rPr>
+          <w:rFonts w:ascii="Times New Roman" w:eastAsia="Times New Roman" w:hAnsi="Times New Roman" w:cs="Times New Roman"/>
+          <w:b/>
+          <w:bCs/>
+          <w:kern w:val="0"/>
+          <w:sz w:val="24"/>
+          <w:szCs w:val="24"/>
+          <w14:ligatures w14:val="none"/>
+        </w:rPr>
+        <w:t xml:space="preserve"> Dinamik i Bazës së të Dhënave:</w:t>
       </w:r>
     </w:p>
     <w:p>
@@ -7366,6 +7065,7 @@
           <w14:ligatures w14:val="none"/>
         </w:rPr>
       </w:pPr>
+      <w:proofErr w:type="gramStart"/>
       <w:r>
         <w:rPr>
           <w:rFonts w:ascii="Times New Roman" w:eastAsia="Times New Roman" w:hAnsi="Symbol" w:cs="Times New Roman"/>
@@ -7396,7 +7096,20 @@
           <w:szCs w:val="24"/>
           <w14:ligatures w14:val="none"/>
         </w:rPr>
-        <w:t>Ndërfaqe Interaktive për Përdoruesit:</w:t>
+        <w:t>Ndërfaqe</w:t>
+      </w:r>
+      <w:proofErr w:type="gramEnd"/>
+      <w:r>
+        <w:rPr>
+          <w:rFonts w:ascii="Times New Roman" w:eastAsia="Times New Roman" w:hAnsi="Times New Roman" w:cs="Times New Roman"/>
+          <w:b/>
+          <w:bCs/>
+          <w:kern w:val="0"/>
+          <w:sz w:val="24"/>
+          <w:szCs w:val="24"/>
+          <w14:ligatures w14:val="none"/>
+        </w:rPr>
+        <w:t xml:space="preserve"> Interaktive për Përdoruesit:</w:t>
       </w:r>
     </w:p>
     <w:p>
@@ -7462,6 +7175,7 @@
           <w14:ligatures w14:val="none"/>
         </w:rPr>
       </w:pPr>
+      <w:proofErr w:type="gramStart"/>
       <w:r>
         <w:rPr>
           <w:rFonts w:ascii="Times New Roman" w:eastAsia="Times New Roman" w:hAnsi="Symbol" w:cs="Times New Roman"/>
@@ -7492,7 +7206,20 @@
           <w:szCs w:val="24"/>
           <w14:ligatures w14:val="none"/>
         </w:rPr>
-        <w:t>Transaksione të Sigurta:</w:t>
+        <w:t>Transaksione</w:t>
+      </w:r>
+      <w:proofErr w:type="gramEnd"/>
+      <w:r>
+        <w:rPr>
+          <w:rFonts w:ascii="Times New Roman" w:eastAsia="Times New Roman" w:hAnsi="Times New Roman" w:cs="Times New Roman"/>
+          <w:b/>
+          <w:bCs/>
+          <w:kern w:val="0"/>
+          <w:sz w:val="24"/>
+          <w:szCs w:val="24"/>
+          <w14:ligatures w14:val="none"/>
+        </w:rPr>
+        <w:t xml:space="preserve"> të Sigurta:</w:t>
       </w:r>
     </w:p>
     <w:p>
@@ -11455,7 +11182,33 @@
                 <w:szCs w:val="24"/>
                 <w14:ligatures w14:val="none"/>
               </w:rPr>
-              <w:t>create_review(Data)</w:t>
+              <w:t>create_</w:t>
+            </w:r>
+            <w:proofErr w:type="gramStart"/>
+            <w:r>
+              <w:rPr>
+                <w:rFonts w:ascii="Times New Roman" w:eastAsia="Times New Roman" w:hAnsi="Times New Roman" w:cs="Times New Roman"/>
+                <w:b/>
+                <w:bCs/>
+                <w:kern w:val="0"/>
+                <w:sz w:val="24"/>
+                <w:szCs w:val="24"/>
+                <w14:ligatures w14:val="none"/>
+              </w:rPr>
+              <w:t>review(</w:t>
+            </w:r>
+            <w:proofErr w:type="gramEnd"/>
+            <w:r>
+              <w:rPr>
+                <w:rFonts w:ascii="Times New Roman" w:eastAsia="Times New Roman" w:hAnsi="Times New Roman" w:cs="Times New Roman"/>
+                <w:b/>
+                <w:bCs/>
+                <w:kern w:val="0"/>
+                <w:sz w:val="24"/>
+                <w:szCs w:val="24"/>
+                <w14:ligatures w14:val="none"/>
+              </w:rPr>
+              <w:t>Data)</w:t>
             </w:r>
           </w:p>
         </w:tc>
@@ -12499,7 +12252,33 @@
                 <w:szCs w:val="24"/>
                 <w14:ligatures w14:val="none"/>
               </w:rPr>
-              <w:t>add &amp; remove wishlist(userID, shoeID</w:t>
+              <w:t xml:space="preserve">add &amp; remove </w:t>
+            </w:r>
+            <w:proofErr w:type="gramStart"/>
+            <w:r>
+              <w:rPr>
+                <w:rFonts w:ascii="Times New Roman" w:eastAsia="Times New Roman" w:hAnsi="Times New Roman" w:cs="Times New Roman"/>
+                <w:b/>
+                <w:bCs/>
+                <w:kern w:val="0"/>
+                <w:sz w:val="24"/>
+                <w:szCs w:val="24"/>
+                <w14:ligatures w14:val="none"/>
+              </w:rPr>
+              <w:t>wishlist(</w:t>
+            </w:r>
+            <w:proofErr w:type="gramEnd"/>
+            <w:r>
+              <w:rPr>
+                <w:rFonts w:ascii="Times New Roman" w:eastAsia="Times New Roman" w:hAnsi="Times New Roman" w:cs="Times New Roman"/>
+                <w:b/>
+                <w:bCs/>
+                <w:kern w:val="0"/>
+                <w:sz w:val="24"/>
+                <w:szCs w:val="24"/>
+                <w14:ligatures w14:val="none"/>
+              </w:rPr>
+              <w:t>userID, shoeID</w:t>
             </w:r>
             <w:r>
               <w:rPr>
@@ -14378,16 +14157,29 @@
                 <w14:ligatures w14:val="none"/>
               </w:rPr>
             </w:pPr>
-            <w:r>
-              <w:rPr>
-                <w:rFonts w:ascii="Times New Roman" w:eastAsia="Times New Roman" w:hAnsi="Times New Roman" w:cs="Times New Roman"/>
-                <w:b/>
-                <w:kern w:val="0"/>
-                <w:sz w:val="24"/>
-                <w:szCs w:val="24"/>
-                <w14:ligatures w14:val="none"/>
-              </w:rPr>
-              <w:t>User(Model)</w:t>
+            <w:proofErr w:type="gramStart"/>
+            <w:r>
+              <w:rPr>
+                <w:rFonts w:ascii="Times New Roman" w:eastAsia="Times New Roman" w:hAnsi="Times New Roman" w:cs="Times New Roman"/>
+                <w:b/>
+                <w:kern w:val="0"/>
+                <w:sz w:val="24"/>
+                <w:szCs w:val="24"/>
+                <w14:ligatures w14:val="none"/>
+              </w:rPr>
+              <w:t>User(</w:t>
+            </w:r>
+            <w:proofErr w:type="gramEnd"/>
+            <w:r>
+              <w:rPr>
+                <w:rFonts w:ascii="Times New Roman" w:eastAsia="Times New Roman" w:hAnsi="Times New Roman" w:cs="Times New Roman"/>
+                <w:b/>
+                <w:kern w:val="0"/>
+                <w:sz w:val="24"/>
+                <w:szCs w:val="24"/>
+                <w14:ligatures w14:val="none"/>
+              </w:rPr>
+              <w:t>Model)</w:t>
             </w:r>
           </w:p>
         </w:tc>
@@ -14584,7 +14376,31 @@
                 <w:szCs w:val="24"/>
                 <w14:ligatures w14:val="none"/>
               </w:rPr>
-              <w:t>Krijon tabelen User, shton kolona te reja(p.sh, is_admin)</w:t>
+              <w:t xml:space="preserve">Krijon tabelen User, shton kolona te </w:t>
+            </w:r>
+            <w:proofErr w:type="gramStart"/>
+            <w:r>
+              <w:rPr>
+                <w:rFonts w:ascii="Times New Roman" w:eastAsia="Times New Roman" w:hAnsi="Times New Roman" w:cs="Times New Roman"/>
+                <w:bCs/>
+                <w:kern w:val="0"/>
+                <w:sz w:val="24"/>
+                <w:szCs w:val="24"/>
+                <w14:ligatures w14:val="none"/>
+              </w:rPr>
+              <w:t>reja(</w:t>
+            </w:r>
+            <w:proofErr w:type="gramEnd"/>
+            <w:r>
+              <w:rPr>
+                <w:rFonts w:ascii="Times New Roman" w:eastAsia="Times New Roman" w:hAnsi="Times New Roman" w:cs="Times New Roman"/>
+                <w:bCs/>
+                <w:kern w:val="0"/>
+                <w:sz w:val="24"/>
+                <w:szCs w:val="24"/>
+                <w14:ligatures w14:val="none"/>
+              </w:rPr>
+              <w:t>p.sh, is_admin)</w:t>
             </w:r>
           </w:p>
           <w:p>
@@ -15254,7 +15070,31 @@
                 <w:szCs w:val="24"/>
                 <w14:ligatures w14:val="none"/>
               </w:rPr>
-              <w:t>UserFactory.create_user(…)</w:t>
+              <w:t>UserFactory.create_</w:t>
+            </w:r>
+            <w:proofErr w:type="gramStart"/>
+            <w:r>
+              <w:rPr>
+                <w:rFonts w:ascii="Times New Roman" w:eastAsia="Times New Roman" w:hAnsi="Times New Roman" w:cs="Times New Roman"/>
+                <w:bCs/>
+                <w:kern w:val="0"/>
+                <w:sz w:val="24"/>
+                <w:szCs w:val="24"/>
+                <w14:ligatures w14:val="none"/>
+              </w:rPr>
+              <w:t>user(</w:t>
+            </w:r>
+            <w:proofErr w:type="gramEnd"/>
+            <w:r>
+              <w:rPr>
+                <w:rFonts w:ascii="Times New Roman" w:eastAsia="Times New Roman" w:hAnsi="Times New Roman" w:cs="Times New Roman"/>
+                <w:bCs/>
+                <w:kern w:val="0"/>
+                <w:sz w:val="24"/>
+                <w:szCs w:val="24"/>
+                <w14:ligatures w14:val="none"/>
+              </w:rPr>
+              <w:t>…)</w:t>
             </w:r>
           </w:p>
         </w:tc>
@@ -15430,7 +15270,31 @@
                 <w:szCs w:val="24"/>
                 <w14:ligatures w14:val="none"/>
               </w:rPr>
-              <w:t>-Te dhenat e User konvertohen ne JSON(ose format tjeter) per transmetim.                                         -Mundeson validim te fushave</w:t>
+              <w:t xml:space="preserve">-Te dhenat e User konvertohen ne </w:t>
+            </w:r>
+            <w:proofErr w:type="gramStart"/>
+            <w:r>
+              <w:rPr>
+                <w:rFonts w:ascii="Times New Roman" w:eastAsia="Times New Roman" w:hAnsi="Times New Roman" w:cs="Times New Roman"/>
+                <w:bCs/>
+                <w:kern w:val="0"/>
+                <w:sz w:val="24"/>
+                <w:szCs w:val="24"/>
+                <w14:ligatures w14:val="none"/>
+              </w:rPr>
+              <w:t>JSON(</w:t>
+            </w:r>
+            <w:proofErr w:type="gramEnd"/>
+            <w:r>
+              <w:rPr>
+                <w:rFonts w:ascii="Times New Roman" w:eastAsia="Times New Roman" w:hAnsi="Times New Roman" w:cs="Times New Roman"/>
+                <w:bCs/>
+                <w:kern w:val="0"/>
+                <w:sz w:val="24"/>
+                <w:szCs w:val="24"/>
+                <w14:ligatures w14:val="none"/>
+              </w:rPr>
+              <w:t>ose format tjeter) per transmetim.                                         -Mundeson validim te fushave</w:t>
             </w:r>
           </w:p>
         </w:tc>
@@ -15480,15 +15344,27 @@
                 <w14:ligatures w14:val="none"/>
               </w:rPr>
             </w:pPr>
-            <w:r>
-              <w:rPr>
-                <w:rFonts w:ascii="Times New Roman" w:eastAsia="Times New Roman" w:hAnsi="Times New Roman" w:cs="Times New Roman"/>
-                <w:kern w:val="0"/>
-                <w:sz w:val="24"/>
-                <w:szCs w:val="24"/>
-                <w14:ligatures w14:val="none"/>
-              </w:rPr>
-              <w:t>User.objects.create(...)</w:t>
+            <w:proofErr w:type="gramStart"/>
+            <w:r>
+              <w:rPr>
+                <w:rFonts w:ascii="Times New Roman" w:eastAsia="Times New Roman" w:hAnsi="Times New Roman" w:cs="Times New Roman"/>
+                <w:kern w:val="0"/>
+                <w:sz w:val="24"/>
+                <w:szCs w:val="24"/>
+                <w14:ligatures w14:val="none"/>
+              </w:rPr>
+              <w:t>User.objects.create</w:t>
+            </w:r>
+            <w:proofErr w:type="gramEnd"/>
+            <w:r>
+              <w:rPr>
+                <w:rFonts w:ascii="Times New Roman" w:eastAsia="Times New Roman" w:hAnsi="Times New Roman" w:cs="Times New Roman"/>
+                <w:kern w:val="0"/>
+                <w:sz w:val="24"/>
+                <w:szCs w:val="24"/>
+                <w14:ligatures w14:val="none"/>
+              </w:rPr>
+              <w:t>(...)</w:t>
             </w:r>
             <w:r>
               <w:rPr>
@@ -15608,6 +15484,7 @@
                 <w14:ligatures w14:val="none"/>
               </w:rPr>
             </w:pPr>
+            <w:proofErr w:type="gramStart"/>
             <w:r>
               <w:rPr>
                 <w:rFonts w:ascii="Times New Roman" w:eastAsia="Times New Roman" w:hAnsi="Times New Roman" w:cs="Times New Roman"/>
@@ -15617,7 +15494,19 @@
                 <w:szCs w:val="24"/>
                 <w14:ligatures w14:val="none"/>
               </w:rPr>
-              <w:t>User.objects.update(…)</w:t>
+              <w:t>User.objects.update</w:t>
+            </w:r>
+            <w:proofErr w:type="gramEnd"/>
+            <w:r>
+              <w:rPr>
+                <w:rFonts w:ascii="Times New Roman" w:eastAsia="Times New Roman" w:hAnsi="Times New Roman" w:cs="Times New Roman"/>
+                <w:bCs/>
+                <w:kern w:val="0"/>
+                <w:sz w:val="24"/>
+                <w:szCs w:val="24"/>
+                <w14:ligatures w14:val="none"/>
+              </w:rPr>
+              <w:t>(…)</w:t>
             </w:r>
           </w:p>
         </w:tc>
@@ -15808,7 +15697,31 @@
           <w14:ligatures w14:val="none"/>
         </w:rPr>
         <w:lastRenderedPageBreak/>
-        <w:t>Lexon/krijon user përmes ORM: User.objects.create(...) dhe User.objects.get(...) ofrojnë metodën bazë për CRUD. Krijojnë një rresht të ri ose kthejnë një ekzistues, varësisht nga parametri i përdorur.</w:t>
+        <w:t xml:space="preserve">Lexon/krijon user përmes ORM: </w:t>
+      </w:r>
+      <w:proofErr w:type="gramStart"/>
+      <w:r>
+        <w:rPr>
+          <w:rFonts w:ascii="Times New Roman" w:eastAsia="Times New Roman" w:hAnsi="Times New Roman" w:cs="Times New Roman"/>
+          <w:kern w:val="0"/>
+          <w:sz w:val="24"/>
+          <w:szCs w:val="24"/>
+          <w:lang w:val="en-GB"/>
+          <w14:ligatures w14:val="none"/>
+        </w:rPr>
+        <w:t>User.objects.create</w:t>
+      </w:r>
+      <w:proofErr w:type="gramEnd"/>
+      <w:r>
+        <w:rPr>
+          <w:rFonts w:ascii="Times New Roman" w:eastAsia="Times New Roman" w:hAnsi="Times New Roman" w:cs="Times New Roman"/>
+          <w:kern w:val="0"/>
+          <w:sz w:val="24"/>
+          <w:szCs w:val="24"/>
+          <w:lang w:val="en-GB"/>
+          <w14:ligatures w14:val="none"/>
+        </w:rPr>
+        <w:t>(...) dhe User.objects.get(...) ofrojnë metodën bazë për CRUD. Krijojnë një rresht të ri ose kthejnë një ekzistues, varësisht nga parametri i përdorur.</w:t>
       </w:r>
     </w:p>
     <w:p>
@@ -15837,7 +15750,31 @@
           <w:lang w:val="en-GB"/>
           <w14:ligatures w14:val="none"/>
         </w:rPr>
-        <w:t>Përditëson fushat e një useri: User.objects.update(...) ndryshon fushat e userit ekzistues në bazën e të dhënave, duke ruajtur çdo ndryshim në mënyrë permanente.</w:t>
+        <w:t xml:space="preserve">Përditëson fushat e një useri: </w:t>
+      </w:r>
+      <w:proofErr w:type="gramStart"/>
+      <w:r>
+        <w:rPr>
+          <w:rFonts w:ascii="Times New Roman" w:eastAsia="Times New Roman" w:hAnsi="Times New Roman" w:cs="Times New Roman"/>
+          <w:kern w:val="0"/>
+          <w:sz w:val="24"/>
+          <w:szCs w:val="24"/>
+          <w:lang w:val="en-GB"/>
+          <w14:ligatures w14:val="none"/>
+        </w:rPr>
+        <w:t>User.objects.update</w:t>
+      </w:r>
+      <w:proofErr w:type="gramEnd"/>
+      <w:r>
+        <w:rPr>
+          <w:rFonts w:ascii="Times New Roman" w:eastAsia="Times New Roman" w:hAnsi="Times New Roman" w:cs="Times New Roman"/>
+          <w:kern w:val="0"/>
+          <w:sz w:val="24"/>
+          <w:szCs w:val="24"/>
+          <w:lang w:val="en-GB"/>
+          <w14:ligatures w14:val="none"/>
+        </w:rPr>
+        <w:t>(...) ndryshon fushat e userit ekzistues në bazën e të dhënave, duke ruajtur çdo ndryshim në mënyrë permanente.</w:t>
       </w:r>
     </w:p>
     <w:p>
@@ -15897,7 +15834,33 @@
           <w:szCs w:val="24"/>
           <w14:ligatures w14:val="none"/>
         </w:rPr>
-        <w:t>quajtur Data Access Layer(DAL)</w:t>
+        <w:t xml:space="preserve">quajtur Data Access </w:t>
+      </w:r>
+      <w:proofErr w:type="gramStart"/>
+      <w:r>
+        <w:rPr>
+          <w:rFonts w:ascii="Times New Roman" w:eastAsia="Times New Roman" w:hAnsi="Times New Roman" w:cs="Times New Roman"/>
+          <w:b/>
+          <w:bCs/>
+          <w:kern w:val="0"/>
+          <w:sz w:val="24"/>
+          <w:szCs w:val="24"/>
+          <w14:ligatures w14:val="none"/>
+        </w:rPr>
+        <w:t>Layer(</w:t>
+      </w:r>
+      <w:proofErr w:type="gramEnd"/>
+      <w:r>
+        <w:rPr>
+          <w:rFonts w:ascii="Times New Roman" w:eastAsia="Times New Roman" w:hAnsi="Times New Roman" w:cs="Times New Roman"/>
+          <w:b/>
+          <w:bCs/>
+          <w:kern w:val="0"/>
+          <w:sz w:val="24"/>
+          <w:szCs w:val="24"/>
+          <w14:ligatures w14:val="none"/>
+        </w:rPr>
+        <w:t>DAL)</w:t>
       </w:r>
       <w:r>
         <w:rPr>
@@ -15972,7 +15935,31 @@
           <w:szCs w:val="24"/>
           <w14:ligatures w14:val="none"/>
         </w:rPr>
-        <w:t>Menaxhimin e modeleve te te dhenave(Data Models)</w:t>
+        <w:t xml:space="preserve">Menaxhimin e modeleve te te </w:t>
+      </w:r>
+      <w:proofErr w:type="gramStart"/>
+      <w:r>
+        <w:rPr>
+          <w:rFonts w:ascii="Times New Roman" w:eastAsia="Times New Roman" w:hAnsi="Times New Roman" w:cs="Times New Roman"/>
+          <w:bCs/>
+          <w:kern w:val="0"/>
+          <w:sz w:val="24"/>
+          <w:szCs w:val="24"/>
+          <w14:ligatures w14:val="none"/>
+        </w:rPr>
+        <w:t>dhenave(</w:t>
+      </w:r>
+      <w:proofErr w:type="gramEnd"/>
+      <w:r>
+        <w:rPr>
+          <w:rFonts w:ascii="Times New Roman" w:eastAsia="Times New Roman" w:hAnsi="Times New Roman" w:cs="Times New Roman"/>
+          <w:bCs/>
+          <w:kern w:val="0"/>
+          <w:sz w:val="24"/>
+          <w:szCs w:val="24"/>
+          <w14:ligatures w14:val="none"/>
+        </w:rPr>
+        <w:t>Data Models)</w:t>
       </w:r>
     </w:p>
     <w:p>
@@ -15992,6 +15979,7 @@
           <w14:ligatures w14:val="none"/>
         </w:rPr>
       </w:pPr>
+      <w:proofErr w:type="gramStart"/>
       <w:r>
         <w:rPr>
           <w:rFonts w:ascii="Times New Roman" w:eastAsia="Times New Roman" w:hAnsi="Times New Roman" w:cs="Times New Roman"/>
@@ -16001,7 +15989,19 @@
           <w:szCs w:val="24"/>
           <w14:ligatures w14:val="none"/>
         </w:rPr>
-        <w:t>Migrimet(Migrations)</w:t>
+        <w:t>Migrimet(</w:t>
+      </w:r>
+      <w:proofErr w:type="gramEnd"/>
+      <w:r>
+        <w:rPr>
+          <w:rFonts w:ascii="Times New Roman" w:eastAsia="Times New Roman" w:hAnsi="Times New Roman" w:cs="Times New Roman"/>
+          <w:bCs/>
+          <w:kern w:val="0"/>
+          <w:sz w:val="24"/>
+          <w:szCs w:val="24"/>
+          <w14:ligatures w14:val="none"/>
+        </w:rPr>
+        <w:t>Migrations)</w:t>
       </w:r>
     </w:p>
     <w:p>
@@ -16030,7 +16030,31 @@
           <w:szCs w:val="24"/>
           <w14:ligatures w14:val="none"/>
         </w:rPr>
-        <w:t>Filtrat golbale(Global Query Filters)</w:t>
+        <w:t xml:space="preserve">Filtrat </w:t>
+      </w:r>
+      <w:proofErr w:type="gramStart"/>
+      <w:r>
+        <w:rPr>
+          <w:rFonts w:ascii="Times New Roman" w:eastAsia="Times New Roman" w:hAnsi="Times New Roman" w:cs="Times New Roman"/>
+          <w:bCs/>
+          <w:kern w:val="0"/>
+          <w:sz w:val="24"/>
+          <w:szCs w:val="24"/>
+          <w14:ligatures w14:val="none"/>
+        </w:rPr>
+        <w:t>golbale(</w:t>
+      </w:r>
+      <w:proofErr w:type="gramEnd"/>
+      <w:r>
+        <w:rPr>
+          <w:rFonts w:ascii="Times New Roman" w:eastAsia="Times New Roman" w:hAnsi="Times New Roman" w:cs="Times New Roman"/>
+          <w:bCs/>
+          <w:kern w:val="0"/>
+          <w:sz w:val="24"/>
+          <w:szCs w:val="24"/>
+          <w14:ligatures w14:val="none"/>
+        </w:rPr>
+        <w:t>Global Query Filters)</w:t>
       </w:r>
     </w:p>
     <w:p>
@@ -18080,8 +18104,6 @@
         </w:rPr>
         <w:t xml:space="preserve">3.3. Data Access Layer </w:t>
       </w:r>
-      <w:bookmarkStart w:id="1" w:name="_GoBack"/>
-      <w:bookmarkEnd w:id="1"/>
     </w:p>
     <w:p>
       <w:pPr>
@@ -18435,7 +18457,7 @@
           <w:szCs w:val="28"/>
         </w:rPr>
       </w:pPr>
-      <w:bookmarkStart w:id="2" w:name="_Toc187702186"/>
+      <w:bookmarkStart w:id="1" w:name="_Toc187702186"/>
       <w:r>
         <w:rPr>
           <w:rFonts w:ascii="Times New Roman" w:hAnsi="Times New Roman" w:cs="Times New Roman"/>
@@ -18466,7 +18488,7 @@
         </w:rPr>
         <w:t xml:space="preserve"> Document</w:t>
       </w:r>
-      <w:bookmarkEnd w:id="2"/>
+      <w:bookmarkEnd w:id="1"/>
     </w:p>
     <w:p>
       <w:pPr>
@@ -18479,7 +18501,7 @@
           <w:szCs w:val="28"/>
         </w:rPr>
       </w:pPr>
-      <w:bookmarkStart w:id="3" w:name="_Toc187702187"/>
+      <w:bookmarkStart w:id="2" w:name="_Toc187702187"/>
       <w:r>
         <w:rPr>
           <w:rFonts w:ascii="Times New Roman" w:hAnsi="Times New Roman" w:cs="Times New Roman"/>
@@ -19169,7 +19191,7 @@
           <w:sz w:val="28"/>
           <w:szCs w:val="28"/>
         </w:rPr>
-        <w:t>5</w:t>
+        <w:t>2</w:t>
       </w:r>
       <w:r>
         <w:rPr>
@@ -19201,7 +19223,7 @@
         </w:rPr>
         <w:t xml:space="preserve"> Level Design Models</w:t>
       </w:r>
-      <w:bookmarkEnd w:id="3"/>
+      <w:bookmarkEnd w:id="2"/>
     </w:p>
     <w:p>
       <w:pPr>
@@ -19572,7 +19594,31 @@
           <w:szCs w:val="28"/>
           <w14:ligatures w14:val="none"/>
         </w:rPr>
-        <w:t>6.1.1</w:t>
+        <w:t>6.</w:t>
+      </w:r>
+      <w:r>
+        <w:rPr>
+          <w:rFonts w:ascii="Times New Roman" w:eastAsia="Times New Roman" w:hAnsi="Times New Roman" w:cs="Times New Roman"/>
+          <w:b/>
+          <w:bCs/>
+          <w:kern w:val="0"/>
+          <w:sz w:val="28"/>
+          <w:szCs w:val="28"/>
+          <w14:ligatures w14:val="none"/>
+        </w:rPr>
+        <w:t>2</w:t>
+      </w:r>
+      <w:r>
+        <w:rPr>
+          <w:rFonts w:ascii="Times New Roman" w:eastAsia="Times New Roman" w:hAnsi="Times New Roman" w:cs="Times New Roman"/>
+          <w:b/>
+          <w:bCs/>
+          <w:kern w:val="0"/>
+          <w:sz w:val="28"/>
+          <w:szCs w:val="28"/>
+          <w14:ligatures w14:val="none"/>
+        </w:rPr>
+        <w:t>.1</w:t>
       </w:r>
       <w:r>
         <w:rPr>
@@ -19746,17 +19792,39 @@
                 <w:szCs w:val="24"/>
                 <w14:ligatures w14:val="none"/>
               </w:rPr>
-              <w:t>- Mbajtja e informacionit bazë të një përdoruesi, si UserId,</w:t>
-            </w:r>
-            <w:r>
-              <w:rPr>
-                <w:rFonts w:ascii="Times New Roman" w:eastAsia="Times New Roman" w:hAnsi="Times New Roman" w:cs="Times New Roman"/>
-                <w:kern w:val="0"/>
-                <w:sz w:val="24"/>
-                <w:szCs w:val="24"/>
-                <w14:ligatures w14:val="none"/>
-              </w:rPr>
-              <w:t>Username,</w:t>
+              <w:t xml:space="preserve">- Mbajtja e informacionit bazë të një përdoruesi, si </w:t>
+            </w:r>
+            <w:proofErr w:type="gramStart"/>
+            <w:r>
+              <w:rPr>
+                <w:rFonts w:ascii="Times New Roman" w:eastAsia="Times New Roman" w:hAnsi="Times New Roman" w:cs="Times New Roman"/>
+                <w:kern w:val="0"/>
+                <w:sz w:val="24"/>
+                <w:szCs w:val="24"/>
+                <w14:ligatures w14:val="none"/>
+              </w:rPr>
+              <w:t>UserId,</w:t>
+            </w:r>
+            <w:r>
+              <w:rPr>
+                <w:rFonts w:ascii="Times New Roman" w:eastAsia="Times New Roman" w:hAnsi="Times New Roman" w:cs="Times New Roman"/>
+                <w:kern w:val="0"/>
+                <w:sz w:val="24"/>
+                <w:szCs w:val="24"/>
+                <w14:ligatures w14:val="none"/>
+              </w:rPr>
+              <w:t>Username</w:t>
+            </w:r>
+            <w:proofErr w:type="gramEnd"/>
+            <w:r>
+              <w:rPr>
+                <w:rFonts w:ascii="Times New Roman" w:eastAsia="Times New Roman" w:hAnsi="Times New Roman" w:cs="Times New Roman"/>
+                <w:kern w:val="0"/>
+                <w:sz w:val="24"/>
+                <w:szCs w:val="24"/>
+                <w14:ligatures w14:val="none"/>
+              </w:rPr>
+              <w:t>,</w:t>
             </w:r>
             <w:r>
               <w:rPr>
@@ -19876,7 +19944,18 @@
                 <w:szCs w:val="24"/>
                 <w14:ligatures w14:val="none"/>
               </w:rPr>
-              <w:t xml:space="preserve"> regjistrohet</w:t>
+              <w:t xml:space="preserve"> </w:t>
+            </w:r>
+            <w:proofErr w:type="gramStart"/>
+            <w:r>
+              <w:rPr>
+                <w:rFonts w:ascii="Times New Roman" w:eastAsia="Times New Roman" w:hAnsi="Times New Roman" w:cs="Times New Roman"/>
+                <w:kern w:val="0"/>
+                <w:sz w:val="24"/>
+                <w:szCs w:val="24"/>
+                <w14:ligatures w14:val="none"/>
+              </w:rPr>
+              <w:t>regjistrohet</w:t>
             </w:r>
             <w:r>
               <w:rPr>
@@ -19888,6 +19967,7 @@
               </w:rPr>
               <w:t xml:space="preserve"> .</w:t>
             </w:r>
+            <w:proofErr w:type="gramEnd"/>
           </w:p>
         </w:tc>
       </w:tr>
@@ -20273,6 +20353,7 @@
               </w:rPr>
               <w:t xml:space="preserve">- </w:t>
             </w:r>
+            <w:proofErr w:type="gramStart"/>
             <w:r>
               <w:rPr>
                 <w:rFonts w:ascii="Times New Roman" w:eastAsia="Times New Roman" w:hAnsi="Times New Roman" w:cs="Times New Roman"/>
@@ -20283,7 +20364,20 @@
                 <w:szCs w:val="24"/>
                 <w14:ligatures w14:val="none"/>
               </w:rPr>
-              <w:t>get()</w:t>
+              <w:t>get(</w:t>
+            </w:r>
+            <w:proofErr w:type="gramEnd"/>
+            <w:r>
+              <w:rPr>
+                <w:rFonts w:ascii="Times New Roman" w:eastAsia="Times New Roman" w:hAnsi="Times New Roman" w:cs="Times New Roman"/>
+                <w:b/>
+                <w:bCs/>
+                <w:kern w:val="0"/>
+                <w:sz w:val="24"/>
+                <w:szCs w:val="24"/>
+                <w14:ligatures w14:val="none"/>
+              </w:rPr>
+              <w:t>)</w:t>
             </w:r>
             <w:r>
               <w:rPr>
@@ -20441,6 +20535,7 @@
               </w:rPr>
               <w:t xml:space="preserve">- </w:t>
             </w:r>
+            <w:proofErr w:type="gramStart"/>
             <w:r>
               <w:rPr>
                 <w:rFonts w:ascii="Times New Roman" w:eastAsia="Times New Roman" w:hAnsi="Times New Roman" w:cs="Times New Roman"/>
@@ -20451,7 +20546,20 @@
                 <w:szCs w:val="24"/>
                 <w14:ligatures w14:val="none"/>
               </w:rPr>
-              <w:t>register()</w:t>
+              <w:t>register(</w:t>
+            </w:r>
+            <w:proofErr w:type="gramEnd"/>
+            <w:r>
+              <w:rPr>
+                <w:rFonts w:ascii="Times New Roman" w:eastAsia="Times New Roman" w:hAnsi="Times New Roman" w:cs="Times New Roman"/>
+                <w:b/>
+                <w:bCs/>
+                <w:kern w:val="0"/>
+                <w:sz w:val="24"/>
+                <w:szCs w:val="24"/>
+                <w14:ligatures w14:val="none"/>
+              </w:rPr>
+              <w:t>)</w:t>
             </w:r>
             <w:r>
               <w:rPr>
@@ -20483,6 +20591,7 @@
               </w:rPr>
               <w:t xml:space="preserve">- </w:t>
             </w:r>
+            <w:proofErr w:type="gramStart"/>
             <w:r>
               <w:rPr>
                 <w:rFonts w:ascii="Times New Roman" w:eastAsia="Times New Roman" w:hAnsi="Times New Roman" w:cs="Times New Roman"/>
@@ -20493,7 +20602,20 @@
                 <w:szCs w:val="24"/>
                 <w14:ligatures w14:val="none"/>
               </w:rPr>
-              <w:t>login()</w:t>
+              <w:t>login(</w:t>
+            </w:r>
+            <w:proofErr w:type="gramEnd"/>
+            <w:r>
+              <w:rPr>
+                <w:rFonts w:ascii="Times New Roman" w:eastAsia="Times New Roman" w:hAnsi="Times New Roman" w:cs="Times New Roman"/>
+                <w:b/>
+                <w:bCs/>
+                <w:kern w:val="0"/>
+                <w:sz w:val="24"/>
+                <w:szCs w:val="24"/>
+                <w14:ligatures w14:val="none"/>
+              </w:rPr>
+              <w:t>)</w:t>
             </w:r>
             <w:r>
               <w:rPr>
@@ -20617,7 +20739,25 @@
           <w:sz w:val="28"/>
           <w:szCs w:val="28"/>
         </w:rPr>
-        <w:t>6.1.2 Product/Shoe Module</w:t>
+        <w:t>6.</w:t>
+      </w:r>
+      <w:r>
+        <w:rPr>
+          <w:rFonts w:ascii="Times New Roman" w:hAnsi="Times New Roman" w:cs="Times New Roman"/>
+          <w:b/>
+          <w:sz w:val="28"/>
+          <w:szCs w:val="28"/>
+        </w:rPr>
+        <w:t>2</w:t>
+      </w:r>
+      <w:r>
+        <w:rPr>
+          <w:rFonts w:ascii="Times New Roman" w:hAnsi="Times New Roman" w:cs="Times New Roman"/>
+          <w:b/>
+          <w:sz w:val="28"/>
+          <w:szCs w:val="28"/>
+        </w:rPr>
+        <w:t>.2 Product/Shoe Module</w:t>
       </w:r>
       <w:r>
         <w:rPr>
@@ -21097,7 +21237,6 @@
                 <w:szCs w:val="24"/>
                 <w14:ligatures w14:val="none"/>
               </w:rPr>
-              <w:lastRenderedPageBreak/>
               <w:t>ShoeListView</w:t>
             </w:r>
           </w:p>
@@ -21128,7 +21267,33 @@
                 <w:szCs w:val="24"/>
                 <w14:ligatures w14:val="none"/>
               </w:rPr>
-              <w:t xml:space="preserve">- get_permissions(): </w:t>
+              <w:t>- get_</w:t>
+            </w:r>
+            <w:proofErr w:type="gramStart"/>
+            <w:r>
+              <w:rPr>
+                <w:rFonts w:ascii="Times New Roman" w:eastAsia="Times New Roman" w:hAnsi="Times New Roman" w:cs="Times New Roman"/>
+                <w:b/>
+                <w:bCs/>
+                <w:kern w:val="0"/>
+                <w:sz w:val="24"/>
+                <w:szCs w:val="24"/>
+                <w14:ligatures w14:val="none"/>
+              </w:rPr>
+              <w:t>permissions(</w:t>
+            </w:r>
+            <w:proofErr w:type="gramEnd"/>
+            <w:r>
+              <w:rPr>
+                <w:rFonts w:ascii="Times New Roman" w:eastAsia="Times New Roman" w:hAnsi="Times New Roman" w:cs="Times New Roman"/>
+                <w:b/>
+                <w:bCs/>
+                <w:kern w:val="0"/>
+                <w:sz w:val="24"/>
+                <w:szCs w:val="24"/>
+                <w14:ligatures w14:val="none"/>
+              </w:rPr>
+              <w:t xml:space="preserve">): </w:t>
             </w:r>
             <w:r>
               <w:rPr>
@@ -21248,7 +21413,33 @@
                 <w:szCs w:val="24"/>
                 <w14:ligatures w14:val="none"/>
               </w:rPr>
-              <w:t xml:space="preserve">- get(): </w:t>
+              <w:t xml:space="preserve">- </w:t>
+            </w:r>
+            <w:proofErr w:type="gramStart"/>
+            <w:r>
+              <w:rPr>
+                <w:rFonts w:ascii="Times New Roman" w:eastAsia="Times New Roman" w:hAnsi="Times New Roman" w:cs="Times New Roman"/>
+                <w:b/>
+                <w:bCs/>
+                <w:kern w:val="0"/>
+                <w:sz w:val="24"/>
+                <w:szCs w:val="24"/>
+                <w14:ligatures w14:val="none"/>
+              </w:rPr>
+              <w:t>get(</w:t>
+            </w:r>
+            <w:proofErr w:type="gramEnd"/>
+            <w:r>
+              <w:rPr>
+                <w:rFonts w:ascii="Times New Roman" w:eastAsia="Times New Roman" w:hAnsi="Times New Roman" w:cs="Times New Roman"/>
+                <w:b/>
+                <w:bCs/>
+                <w:kern w:val="0"/>
+                <w:sz w:val="24"/>
+                <w:szCs w:val="24"/>
+                <w14:ligatures w14:val="none"/>
+              </w:rPr>
+              <w:t xml:space="preserve">): </w:t>
             </w:r>
             <w:r>
               <w:rPr>
@@ -21537,7 +21728,33 @@
                 <w:szCs w:val="24"/>
                 <w14:ligatures w14:val="none"/>
               </w:rPr>
-              <w:t xml:space="preserve">- create_shoe(): </w:t>
+              <w:t>- create_</w:t>
+            </w:r>
+            <w:proofErr w:type="gramStart"/>
+            <w:r>
+              <w:rPr>
+                <w:rFonts w:ascii="Times New Roman" w:eastAsia="Times New Roman" w:hAnsi="Times New Roman" w:cs="Times New Roman"/>
+                <w:b/>
+                <w:bCs/>
+                <w:kern w:val="0"/>
+                <w:sz w:val="24"/>
+                <w:szCs w:val="24"/>
+                <w14:ligatures w14:val="none"/>
+              </w:rPr>
+              <w:t>shoe(</w:t>
+            </w:r>
+            <w:proofErr w:type="gramEnd"/>
+            <w:r>
+              <w:rPr>
+                <w:rFonts w:ascii="Times New Roman" w:eastAsia="Times New Roman" w:hAnsi="Times New Roman" w:cs="Times New Roman"/>
+                <w:b/>
+                <w:bCs/>
+                <w:kern w:val="0"/>
+                <w:sz w:val="24"/>
+                <w:szCs w:val="24"/>
+                <w14:ligatures w14:val="none"/>
+              </w:rPr>
+              <w:t xml:space="preserve">): </w:t>
             </w:r>
             <w:r>
               <w:rPr>
@@ -21925,7 +22142,25 @@
           <w:sz w:val="28"/>
           <w:szCs w:val="28"/>
         </w:rPr>
-        <w:t>6.1.3 Payment Module Responsibilities</w:t>
+        <w:t>6.</w:t>
+      </w:r>
+      <w:r>
+        <w:rPr>
+          <w:rFonts w:ascii="Times New Roman" w:hAnsi="Times New Roman" w:cs="Times New Roman"/>
+          <w:b/>
+          <w:sz w:val="28"/>
+          <w:szCs w:val="28"/>
+        </w:rPr>
+        <w:t>2</w:t>
+      </w:r>
+      <w:r>
+        <w:rPr>
+          <w:rFonts w:ascii="Times New Roman" w:hAnsi="Times New Roman" w:cs="Times New Roman"/>
+          <w:b/>
+          <w:sz w:val="28"/>
+          <w:szCs w:val="28"/>
+        </w:rPr>
+        <w:t>.3 Payment Module Responsibilities</w:t>
       </w:r>
     </w:p>
     <w:tbl>
@@ -22322,7 +22557,27 @@
                 <w:sz w:val="24"/>
                 <w:szCs w:val="24"/>
               </w:rPr>
-              <w:t xml:space="preserve">- get(): </w:t>
+              <w:t xml:space="preserve">- </w:t>
+            </w:r>
+            <w:proofErr w:type="gramStart"/>
+            <w:r>
+              <w:rPr>
+                <w:rFonts w:ascii="Times New Roman" w:hAnsi="Times New Roman" w:cs="Times New Roman"/>
+                <w:b/>
+                <w:sz w:val="24"/>
+                <w:szCs w:val="24"/>
+              </w:rPr>
+              <w:t>get(</w:t>
+            </w:r>
+            <w:proofErr w:type="gramEnd"/>
+            <w:r>
+              <w:rPr>
+                <w:rFonts w:ascii="Times New Roman" w:hAnsi="Times New Roman" w:cs="Times New Roman"/>
+                <w:b/>
+                <w:sz w:val="24"/>
+                <w:szCs w:val="24"/>
+              </w:rPr>
+              <w:t xml:space="preserve">): </w:t>
             </w:r>
             <w:r>
               <w:rPr>
@@ -22400,7 +22655,27 @@
                 <w:sz w:val="24"/>
                 <w:szCs w:val="24"/>
               </w:rPr>
-              <w:t xml:space="preserve">- get(): </w:t>
+              <w:t xml:space="preserve">- </w:t>
+            </w:r>
+            <w:proofErr w:type="gramStart"/>
+            <w:r>
+              <w:rPr>
+                <w:rFonts w:ascii="Times New Roman" w:hAnsi="Times New Roman" w:cs="Times New Roman"/>
+                <w:b/>
+                <w:sz w:val="24"/>
+                <w:szCs w:val="24"/>
+              </w:rPr>
+              <w:t>get(</w:t>
+            </w:r>
+            <w:proofErr w:type="gramEnd"/>
+            <w:r>
+              <w:rPr>
+                <w:rFonts w:ascii="Times New Roman" w:hAnsi="Times New Roman" w:cs="Times New Roman"/>
+                <w:b/>
+                <w:sz w:val="24"/>
+                <w:szCs w:val="24"/>
+              </w:rPr>
+              <w:t xml:space="preserve">): </w:t>
             </w:r>
             <w:r>
               <w:rPr>
@@ -22512,7 +22787,27 @@
                 <w:sz w:val="24"/>
                 <w:szCs w:val="24"/>
               </w:rPr>
-              <w:t xml:space="preserve">- create_payment(): </w:t>
+              <w:t>- create_</w:t>
+            </w:r>
+            <w:proofErr w:type="gramStart"/>
+            <w:r>
+              <w:rPr>
+                <w:rFonts w:ascii="Times New Roman" w:hAnsi="Times New Roman" w:cs="Times New Roman"/>
+                <w:b/>
+                <w:sz w:val="24"/>
+                <w:szCs w:val="24"/>
+              </w:rPr>
+              <w:t>payment(</w:t>
+            </w:r>
+            <w:proofErr w:type="gramEnd"/>
+            <w:r>
+              <w:rPr>
+                <w:rFonts w:ascii="Times New Roman" w:hAnsi="Times New Roman" w:cs="Times New Roman"/>
+                <w:b/>
+                <w:sz w:val="24"/>
+                <w:szCs w:val="24"/>
+              </w:rPr>
+              <w:t xml:space="preserve">): </w:t>
             </w:r>
             <w:r>
               <w:rPr>
@@ -22786,7 +23081,25 @@
           <w:sz w:val="28"/>
           <w:szCs w:val="28"/>
         </w:rPr>
-        <w:t>6.1.4 Review Module Responsibilities</w:t>
+        <w:t>6.</w:t>
+      </w:r>
+      <w:r>
+        <w:rPr>
+          <w:rFonts w:ascii="Times New Roman" w:hAnsi="Times New Roman" w:cs="Times New Roman"/>
+          <w:b/>
+          <w:sz w:val="28"/>
+          <w:szCs w:val="28"/>
+        </w:rPr>
+        <w:t>2</w:t>
+      </w:r>
+      <w:r>
+        <w:rPr>
+          <w:rFonts w:ascii="Times New Roman" w:hAnsi="Times New Roman" w:cs="Times New Roman"/>
+          <w:b/>
+          <w:sz w:val="28"/>
+          <w:szCs w:val="28"/>
+        </w:rPr>
+        <w:t>.4 Review Module Responsibilities</w:t>
       </w:r>
     </w:p>
     <w:tbl>
@@ -23311,7 +23624,27 @@
                 <w:sz w:val="24"/>
                 <w:szCs w:val="24"/>
               </w:rPr>
-              <w:t xml:space="preserve">- get(): </w:t>
+              <w:t xml:space="preserve">- </w:t>
+            </w:r>
+            <w:proofErr w:type="gramStart"/>
+            <w:r>
+              <w:rPr>
+                <w:rFonts w:ascii="Times New Roman" w:hAnsi="Times New Roman" w:cs="Times New Roman"/>
+                <w:b/>
+                <w:sz w:val="24"/>
+                <w:szCs w:val="24"/>
+              </w:rPr>
+              <w:t>get(</w:t>
+            </w:r>
+            <w:proofErr w:type="gramEnd"/>
+            <w:r>
+              <w:rPr>
+                <w:rFonts w:ascii="Times New Roman" w:hAnsi="Times New Roman" w:cs="Times New Roman"/>
+                <w:b/>
+                <w:sz w:val="24"/>
+                <w:szCs w:val="24"/>
+              </w:rPr>
+              <w:t xml:space="preserve">): </w:t>
             </w:r>
             <w:r>
               <w:rPr>
@@ -23453,7 +23786,27 @@
                 <w:sz w:val="24"/>
                 <w:szCs w:val="24"/>
               </w:rPr>
-              <w:t xml:space="preserve">- get(): </w:t>
+              <w:t xml:space="preserve">- </w:t>
+            </w:r>
+            <w:proofErr w:type="gramStart"/>
+            <w:r>
+              <w:rPr>
+                <w:rFonts w:ascii="Times New Roman" w:hAnsi="Times New Roman" w:cs="Times New Roman"/>
+                <w:b/>
+                <w:sz w:val="24"/>
+                <w:szCs w:val="24"/>
+              </w:rPr>
+              <w:t>get(</w:t>
+            </w:r>
+            <w:proofErr w:type="gramEnd"/>
+            <w:r>
+              <w:rPr>
+                <w:rFonts w:ascii="Times New Roman" w:hAnsi="Times New Roman" w:cs="Times New Roman"/>
+                <w:b/>
+                <w:sz w:val="24"/>
+                <w:szCs w:val="24"/>
+              </w:rPr>
+              <w:t xml:space="preserve">): </w:t>
             </w:r>
             <w:r>
               <w:rPr>
@@ -23693,7 +24046,27 @@
                 <w:sz w:val="24"/>
                 <w:szCs w:val="24"/>
               </w:rPr>
-              <w:t xml:space="preserve">- create_review(): </w:t>
+              <w:t>- create_</w:t>
+            </w:r>
+            <w:proofErr w:type="gramStart"/>
+            <w:r>
+              <w:rPr>
+                <w:rFonts w:ascii="Times New Roman" w:hAnsi="Times New Roman" w:cs="Times New Roman"/>
+                <w:b/>
+                <w:sz w:val="24"/>
+                <w:szCs w:val="24"/>
+              </w:rPr>
+              <w:t>review(</w:t>
+            </w:r>
+            <w:proofErr w:type="gramEnd"/>
+            <w:r>
+              <w:rPr>
+                <w:rFonts w:ascii="Times New Roman" w:hAnsi="Times New Roman" w:cs="Times New Roman"/>
+                <w:b/>
+                <w:sz w:val="24"/>
+                <w:szCs w:val="24"/>
+              </w:rPr>
+              <w:t xml:space="preserve">): </w:t>
             </w:r>
             <w:r>
               <w:rPr>
@@ -24093,7 +24466,25 @@
           <w:sz w:val="28"/>
           <w:szCs w:val="28"/>
         </w:rPr>
-        <w:t>6.1.5 Wishlist Module Responsibilities</w:t>
+        <w:t>6.</w:t>
+      </w:r>
+      <w:r>
+        <w:rPr>
+          <w:rFonts w:ascii="Times New Roman" w:hAnsi="Times New Roman" w:cs="Times New Roman"/>
+          <w:b/>
+          <w:sz w:val="28"/>
+          <w:szCs w:val="28"/>
+        </w:rPr>
+        <w:t>2</w:t>
+      </w:r>
+      <w:r>
+        <w:rPr>
+          <w:rFonts w:ascii="Times New Roman" w:hAnsi="Times New Roman" w:cs="Times New Roman"/>
+          <w:b/>
+          <w:sz w:val="28"/>
+          <w:szCs w:val="28"/>
+        </w:rPr>
+        <w:t>.5 Wishlist Module Responsibilities</w:t>
       </w:r>
     </w:p>
     <w:tbl>
@@ -24345,14 +24736,25 @@
                 <w:szCs w:val="24"/>
               </w:rPr>
             </w:pPr>
-            <w:r>
-              <w:rPr>
-                <w:rFonts w:ascii="Times New Roman" w:hAnsi="Times New Roman" w:cs="Times New Roman"/>
-                <w:b/>
-                <w:sz w:val="24"/>
-                <w:szCs w:val="24"/>
-              </w:rPr>
-              <w:t>get():</w:t>
+            <w:proofErr w:type="gramStart"/>
+            <w:r>
+              <w:rPr>
+                <w:rFonts w:ascii="Times New Roman" w:hAnsi="Times New Roman" w:cs="Times New Roman"/>
+                <w:b/>
+                <w:sz w:val="24"/>
+                <w:szCs w:val="24"/>
+              </w:rPr>
+              <w:t>get(</w:t>
+            </w:r>
+            <w:proofErr w:type="gramEnd"/>
+            <w:r>
+              <w:rPr>
+                <w:rFonts w:ascii="Times New Roman" w:hAnsi="Times New Roman" w:cs="Times New Roman"/>
+                <w:b/>
+                <w:sz w:val="24"/>
+                <w:szCs w:val="24"/>
+              </w:rPr>
+              <w:t>):</w:t>
             </w:r>
             <w:r>
               <w:rPr>
@@ -24372,14 +24774,25 @@
                 <w:szCs w:val="24"/>
               </w:rPr>
             </w:pPr>
-            <w:r>
-              <w:rPr>
-                <w:rFonts w:ascii="Times New Roman" w:hAnsi="Times New Roman" w:cs="Times New Roman"/>
-                <w:b/>
-                <w:sz w:val="24"/>
-                <w:szCs w:val="24"/>
-              </w:rPr>
-              <w:t>post():</w:t>
+            <w:proofErr w:type="gramStart"/>
+            <w:r>
+              <w:rPr>
+                <w:rFonts w:ascii="Times New Roman" w:hAnsi="Times New Roman" w:cs="Times New Roman"/>
+                <w:b/>
+                <w:sz w:val="24"/>
+                <w:szCs w:val="24"/>
+              </w:rPr>
+              <w:t>post(</w:t>
+            </w:r>
+            <w:proofErr w:type="gramEnd"/>
+            <w:r>
+              <w:rPr>
+                <w:rFonts w:ascii="Times New Roman" w:hAnsi="Times New Roman" w:cs="Times New Roman"/>
+                <w:b/>
+                <w:sz w:val="24"/>
+                <w:szCs w:val="24"/>
+              </w:rPr>
+              <w:t>):</w:t>
             </w:r>
             <w:r>
               <w:rPr>
@@ -24430,14 +24843,25 @@
                 <w:szCs w:val="24"/>
               </w:rPr>
             </w:pPr>
-            <w:r>
-              <w:rPr>
-                <w:rFonts w:ascii="Times New Roman" w:hAnsi="Times New Roman" w:cs="Times New Roman"/>
-                <w:b/>
-                <w:sz w:val="24"/>
-                <w:szCs w:val="24"/>
-              </w:rPr>
-              <w:t>get():</w:t>
+            <w:proofErr w:type="gramStart"/>
+            <w:r>
+              <w:rPr>
+                <w:rFonts w:ascii="Times New Roman" w:hAnsi="Times New Roman" w:cs="Times New Roman"/>
+                <w:b/>
+                <w:sz w:val="24"/>
+                <w:szCs w:val="24"/>
+              </w:rPr>
+              <w:t>get(</w:t>
+            </w:r>
+            <w:proofErr w:type="gramEnd"/>
+            <w:r>
+              <w:rPr>
+                <w:rFonts w:ascii="Times New Roman" w:hAnsi="Times New Roman" w:cs="Times New Roman"/>
+                <w:b/>
+                <w:sz w:val="24"/>
+                <w:szCs w:val="24"/>
+              </w:rPr>
+              <w:t>):</w:t>
             </w:r>
             <w:r>
               <w:rPr>
@@ -24553,7 +24977,25 @@
                 <w:sz w:val="24"/>
                 <w:szCs w:val="24"/>
               </w:rPr>
-              <w:t>create_Wishlist(): Krijon një listë të re dëshirash.</w:t>
+              <w:t>create_</w:t>
+            </w:r>
+            <w:proofErr w:type="gramStart"/>
+            <w:r>
+              <w:rPr>
+                <w:rFonts w:ascii="Times New Roman" w:hAnsi="Times New Roman" w:cs="Times New Roman"/>
+                <w:sz w:val="24"/>
+                <w:szCs w:val="24"/>
+              </w:rPr>
+              <w:t>Wishlist(</w:t>
+            </w:r>
+            <w:proofErr w:type="gramEnd"/>
+            <w:r>
+              <w:rPr>
+                <w:rFonts w:ascii="Times New Roman" w:hAnsi="Times New Roman" w:cs="Times New Roman"/>
+                <w:sz w:val="24"/>
+                <w:szCs w:val="24"/>
+              </w:rPr>
+              <w:t>): Krijon një listë të re dëshirash.</w:t>
             </w:r>
           </w:p>
           <w:p>
@@ -24574,7 +25016,25 @@
                 <w:sz w:val="24"/>
                 <w:szCs w:val="24"/>
               </w:rPr>
-              <w:t>update_Wishlist(): Përditëson një listë ekzistuese dëshirash.</w:t>
+              <w:t>update_</w:t>
+            </w:r>
+            <w:proofErr w:type="gramStart"/>
+            <w:r>
+              <w:rPr>
+                <w:rFonts w:ascii="Times New Roman" w:hAnsi="Times New Roman" w:cs="Times New Roman"/>
+                <w:sz w:val="24"/>
+                <w:szCs w:val="24"/>
+              </w:rPr>
+              <w:t>Wishlist(</w:t>
+            </w:r>
+            <w:proofErr w:type="gramEnd"/>
+            <w:r>
+              <w:rPr>
+                <w:rFonts w:ascii="Times New Roman" w:hAnsi="Times New Roman" w:cs="Times New Roman"/>
+                <w:sz w:val="24"/>
+                <w:szCs w:val="24"/>
+              </w:rPr>
+              <w:t>): Përditëson një listë ekzistuese dëshirash.</w:t>
             </w:r>
           </w:p>
           <w:p>
@@ -24595,7 +25055,25 @@
                 <w:sz w:val="24"/>
                 <w:szCs w:val="24"/>
               </w:rPr>
-              <w:t>get_Wishlist_by_id(): Merr një listë dëshirash sipas ID-së.</w:t>
+              <w:t>get_Wishlist_by_</w:t>
+            </w:r>
+            <w:proofErr w:type="gramStart"/>
+            <w:r>
+              <w:rPr>
+                <w:rFonts w:ascii="Times New Roman" w:hAnsi="Times New Roman" w:cs="Times New Roman"/>
+                <w:sz w:val="24"/>
+                <w:szCs w:val="24"/>
+              </w:rPr>
+              <w:t>id(</w:t>
+            </w:r>
+            <w:proofErr w:type="gramEnd"/>
+            <w:r>
+              <w:rPr>
+                <w:rFonts w:ascii="Times New Roman" w:hAnsi="Times New Roman" w:cs="Times New Roman"/>
+                <w:sz w:val="24"/>
+                <w:szCs w:val="24"/>
+              </w:rPr>
+              <w:t>): Merr një listë dëshirash sipas ID-së.</w:t>
             </w:r>
           </w:p>
           <w:p>
@@ -24616,7 +25094,25 @@
                 <w:sz w:val="24"/>
                 <w:szCs w:val="24"/>
               </w:rPr>
-              <w:t>delete_wishlistitem(): Fshin një artikull të veçantë nga lista e dëshirave.</w:t>
+              <w:t>delete_</w:t>
+            </w:r>
+            <w:proofErr w:type="gramStart"/>
+            <w:r>
+              <w:rPr>
+                <w:rFonts w:ascii="Times New Roman" w:hAnsi="Times New Roman" w:cs="Times New Roman"/>
+                <w:sz w:val="24"/>
+                <w:szCs w:val="24"/>
+              </w:rPr>
+              <w:t>wishlistitem(</w:t>
+            </w:r>
+            <w:proofErr w:type="gramEnd"/>
+            <w:r>
+              <w:rPr>
+                <w:rFonts w:ascii="Times New Roman" w:hAnsi="Times New Roman" w:cs="Times New Roman"/>
+                <w:sz w:val="24"/>
+                <w:szCs w:val="24"/>
+              </w:rPr>
+              <w:t>): Fshin një artikull të veçantë nga lista e dëshirave.</w:t>
             </w:r>
           </w:p>
           <w:p>
@@ -24910,14 +25406,25 @@
                 <w:szCs w:val="24"/>
               </w:rPr>
             </w:pPr>
-            <w:r>
-              <w:rPr>
-                <w:rFonts w:ascii="Times New Roman" w:hAnsi="Times New Roman" w:cs="Times New Roman"/>
-                <w:b/>
-                <w:sz w:val="24"/>
-                <w:szCs w:val="24"/>
-              </w:rPr>
-              <w:t>get():</w:t>
+            <w:proofErr w:type="gramStart"/>
+            <w:r>
+              <w:rPr>
+                <w:rFonts w:ascii="Times New Roman" w:hAnsi="Times New Roman" w:cs="Times New Roman"/>
+                <w:b/>
+                <w:sz w:val="24"/>
+                <w:szCs w:val="24"/>
+              </w:rPr>
+              <w:t>get(</w:t>
+            </w:r>
+            <w:proofErr w:type="gramEnd"/>
+            <w:r>
+              <w:rPr>
+                <w:rFonts w:ascii="Times New Roman" w:hAnsi="Times New Roman" w:cs="Times New Roman"/>
+                <w:b/>
+                <w:sz w:val="24"/>
+                <w:szCs w:val="24"/>
+              </w:rPr>
+              <w:t>):</w:t>
             </w:r>
             <w:r>
               <w:rPr>
@@ -24986,14 +25493,25 @@
                 <w:szCs w:val="24"/>
               </w:rPr>
             </w:pPr>
-            <w:r>
-              <w:rPr>
-                <w:rFonts w:ascii="Times New Roman" w:hAnsi="Times New Roman" w:cs="Times New Roman"/>
-                <w:b/>
-                <w:sz w:val="24"/>
-                <w:szCs w:val="24"/>
-              </w:rPr>
-              <w:t>get():</w:t>
+            <w:proofErr w:type="gramStart"/>
+            <w:r>
+              <w:rPr>
+                <w:rFonts w:ascii="Times New Roman" w:hAnsi="Times New Roman" w:cs="Times New Roman"/>
+                <w:b/>
+                <w:sz w:val="24"/>
+                <w:szCs w:val="24"/>
+              </w:rPr>
+              <w:t>get(</w:t>
+            </w:r>
+            <w:proofErr w:type="gramEnd"/>
+            <w:r>
+              <w:rPr>
+                <w:rFonts w:ascii="Times New Roman" w:hAnsi="Times New Roman" w:cs="Times New Roman"/>
+                <w:b/>
+                <w:sz w:val="24"/>
+                <w:szCs w:val="24"/>
+              </w:rPr>
+              <w:t>):</w:t>
             </w:r>
             <w:r>
               <w:rPr>
@@ -25114,7 +25632,25 @@
                 <w:sz w:val="24"/>
                 <w:szCs w:val="24"/>
               </w:rPr>
-              <w:t>create_Wishlistitem(): Krijon një artikull të ri në listën e dëshirave.</w:t>
+              <w:t>create_</w:t>
+            </w:r>
+            <w:proofErr w:type="gramStart"/>
+            <w:r>
+              <w:rPr>
+                <w:rFonts w:ascii="Times New Roman" w:hAnsi="Times New Roman" w:cs="Times New Roman"/>
+                <w:sz w:val="24"/>
+                <w:szCs w:val="24"/>
+              </w:rPr>
+              <w:t>Wishlistitem(</w:t>
+            </w:r>
+            <w:proofErr w:type="gramEnd"/>
+            <w:r>
+              <w:rPr>
+                <w:rFonts w:ascii="Times New Roman" w:hAnsi="Times New Roman" w:cs="Times New Roman"/>
+                <w:sz w:val="24"/>
+                <w:szCs w:val="24"/>
+              </w:rPr>
+              <w:t>): Krijon një artikull të ri në listën e dëshirave.</w:t>
             </w:r>
           </w:p>
           <w:p>
@@ -25135,7 +25671,25 @@
                 <w:sz w:val="24"/>
                 <w:szCs w:val="24"/>
               </w:rPr>
-              <w:t>update_Wishlistitem(): Përditëson një artikull ekzistues në listën e dëshirave.</w:t>
+              <w:t>update_</w:t>
+            </w:r>
+            <w:proofErr w:type="gramStart"/>
+            <w:r>
+              <w:rPr>
+                <w:rFonts w:ascii="Times New Roman" w:hAnsi="Times New Roman" w:cs="Times New Roman"/>
+                <w:sz w:val="24"/>
+                <w:szCs w:val="24"/>
+              </w:rPr>
+              <w:t>Wishlistitem(</w:t>
+            </w:r>
+            <w:proofErr w:type="gramEnd"/>
+            <w:r>
+              <w:rPr>
+                <w:rFonts w:ascii="Times New Roman" w:hAnsi="Times New Roman" w:cs="Times New Roman"/>
+                <w:sz w:val="24"/>
+                <w:szCs w:val="24"/>
+              </w:rPr>
+              <w:t>): Përditëson një artikull ekzistues në listën e dëshirave.</w:t>
             </w:r>
           </w:p>
           <w:p>
@@ -25156,7 +25710,25 @@
                 <w:sz w:val="24"/>
                 <w:szCs w:val="24"/>
               </w:rPr>
-              <w:t>get_Wishlistitem_by_id(): Merr një artikull të listës së dëshirave sipas ID-së.</w:t>
+              <w:t>get_Wishlistitem_by_</w:t>
+            </w:r>
+            <w:proofErr w:type="gramStart"/>
+            <w:r>
+              <w:rPr>
+                <w:rFonts w:ascii="Times New Roman" w:hAnsi="Times New Roman" w:cs="Times New Roman"/>
+                <w:sz w:val="24"/>
+                <w:szCs w:val="24"/>
+              </w:rPr>
+              <w:t>id(</w:t>
+            </w:r>
+            <w:proofErr w:type="gramEnd"/>
+            <w:r>
+              <w:rPr>
+                <w:rFonts w:ascii="Times New Roman" w:hAnsi="Times New Roman" w:cs="Times New Roman"/>
+                <w:sz w:val="24"/>
+                <w:szCs w:val="24"/>
+              </w:rPr>
+              <w:t>): Merr një artikull të listës së dëshirave sipas ID-së.</w:t>
             </w:r>
           </w:p>
           <w:p>
@@ -25177,7 +25749,25 @@
                 <w:sz w:val="24"/>
                 <w:szCs w:val="24"/>
               </w:rPr>
-              <w:t>delete_wishlistitem(): Fshin një artikull nga lista e dëshirave.</w:t>
+              <w:t>delete_</w:t>
+            </w:r>
+            <w:proofErr w:type="gramStart"/>
+            <w:r>
+              <w:rPr>
+                <w:rFonts w:ascii="Times New Roman" w:hAnsi="Times New Roman" w:cs="Times New Roman"/>
+                <w:sz w:val="24"/>
+                <w:szCs w:val="24"/>
+              </w:rPr>
+              <w:t>wishlistitem(</w:t>
+            </w:r>
+            <w:proofErr w:type="gramEnd"/>
+            <w:r>
+              <w:rPr>
+                <w:rFonts w:ascii="Times New Roman" w:hAnsi="Times New Roman" w:cs="Times New Roman"/>
+                <w:sz w:val="24"/>
+                <w:szCs w:val="24"/>
+              </w:rPr>
+              <w:t>): Fshin një artikull nga lista e dëshirave.</w:t>
             </w:r>
           </w:p>
           <w:p>
@@ -25213,7 +25803,6 @@
                 <w:sz w:val="24"/>
                 <w:szCs w:val="24"/>
               </w:rPr>
-              <w:lastRenderedPageBreak/>
               <w:t>Create_Wishlistitem</w:t>
             </w:r>
           </w:p>
@@ -25316,7 +25905,25 @@
           <w:sz w:val="28"/>
           <w:szCs w:val="28"/>
         </w:rPr>
-        <w:t>6.1.6 Order Module Responsibilities</w:t>
+        <w:t>6.</w:t>
+      </w:r>
+      <w:r>
+        <w:rPr>
+          <w:rFonts w:ascii="Times New Roman" w:hAnsi="Times New Roman" w:cs="Times New Roman"/>
+          <w:b/>
+          <w:sz w:val="28"/>
+          <w:szCs w:val="28"/>
+        </w:rPr>
+        <w:t>2</w:t>
+      </w:r>
+      <w:r>
+        <w:rPr>
+          <w:rFonts w:ascii="Times New Roman" w:hAnsi="Times New Roman" w:cs="Times New Roman"/>
+          <w:b/>
+          <w:sz w:val="28"/>
+          <w:szCs w:val="28"/>
+        </w:rPr>
+        <w:t>.6 Order Module Responsibilities</w:t>
       </w:r>
     </w:p>
     <w:tbl>
@@ -25602,7 +26209,27 @@
                 <w:sz w:val="24"/>
                 <w:szCs w:val="24"/>
               </w:rPr>
-              <w:t xml:space="preserve">- get(): </w:t>
+              <w:t xml:space="preserve">- </w:t>
+            </w:r>
+            <w:proofErr w:type="gramStart"/>
+            <w:r>
+              <w:rPr>
+                <w:rFonts w:ascii="Times New Roman" w:hAnsi="Times New Roman" w:cs="Times New Roman"/>
+                <w:b/>
+                <w:sz w:val="24"/>
+                <w:szCs w:val="24"/>
+              </w:rPr>
+              <w:t>get(</w:t>
+            </w:r>
+            <w:proofErr w:type="gramEnd"/>
+            <w:r>
+              <w:rPr>
+                <w:rFonts w:ascii="Times New Roman" w:hAnsi="Times New Roman" w:cs="Times New Roman"/>
+                <w:b/>
+                <w:sz w:val="24"/>
+                <w:szCs w:val="24"/>
+              </w:rPr>
+              <w:t xml:space="preserve">): </w:t>
             </w:r>
             <w:r>
               <w:rPr>
@@ -25678,7 +26305,27 @@
                 <w:sz w:val="24"/>
                 <w:szCs w:val="24"/>
               </w:rPr>
-              <w:t xml:space="preserve">- get(): </w:t>
+              <w:t xml:space="preserve">- </w:t>
+            </w:r>
+            <w:proofErr w:type="gramStart"/>
+            <w:r>
+              <w:rPr>
+                <w:rFonts w:ascii="Times New Roman" w:hAnsi="Times New Roman" w:cs="Times New Roman"/>
+                <w:b/>
+                <w:sz w:val="24"/>
+                <w:szCs w:val="24"/>
+              </w:rPr>
+              <w:t>get(</w:t>
+            </w:r>
+            <w:proofErr w:type="gramEnd"/>
+            <w:r>
+              <w:rPr>
+                <w:rFonts w:ascii="Times New Roman" w:hAnsi="Times New Roman" w:cs="Times New Roman"/>
+                <w:b/>
+                <w:sz w:val="24"/>
+                <w:szCs w:val="24"/>
+              </w:rPr>
+              <w:t xml:space="preserve">): </w:t>
             </w:r>
             <w:r>
               <w:rPr>
@@ -26040,7 +26687,27 @@
                 <w:szCs w:val="24"/>
               </w:rPr>
               <w:br/>
-              <w:t xml:space="preserve">- create_Order(): </w:t>
+              <w:t>- create_</w:t>
+            </w:r>
+            <w:proofErr w:type="gramStart"/>
+            <w:r>
+              <w:rPr>
+                <w:rFonts w:ascii="Times New Roman" w:hAnsi="Times New Roman" w:cs="Times New Roman"/>
+                <w:b/>
+                <w:sz w:val="24"/>
+                <w:szCs w:val="24"/>
+              </w:rPr>
+              <w:t>Order(</w:t>
+            </w:r>
+            <w:proofErr w:type="gramEnd"/>
+            <w:r>
+              <w:rPr>
+                <w:rFonts w:ascii="Times New Roman" w:hAnsi="Times New Roman" w:cs="Times New Roman"/>
+                <w:b/>
+                <w:sz w:val="24"/>
+                <w:szCs w:val="24"/>
+              </w:rPr>
+              <w:t xml:space="preserve">): </w:t>
             </w:r>
             <w:r>
               <w:rPr>
@@ -26540,7 +27207,27 @@
                 <w:sz w:val="24"/>
                 <w:szCs w:val="24"/>
               </w:rPr>
-              <w:t xml:space="preserve">- get(): </w:t>
+              <w:t xml:space="preserve">- </w:t>
+            </w:r>
+            <w:proofErr w:type="gramStart"/>
+            <w:r>
+              <w:rPr>
+                <w:rFonts w:ascii="Times New Roman" w:hAnsi="Times New Roman" w:cs="Times New Roman"/>
+                <w:b/>
+                <w:sz w:val="24"/>
+                <w:szCs w:val="24"/>
+              </w:rPr>
+              <w:t>get(</w:t>
+            </w:r>
+            <w:proofErr w:type="gramEnd"/>
+            <w:r>
+              <w:rPr>
+                <w:rFonts w:ascii="Times New Roman" w:hAnsi="Times New Roman" w:cs="Times New Roman"/>
+                <w:b/>
+                <w:sz w:val="24"/>
+                <w:szCs w:val="24"/>
+              </w:rPr>
+              <w:t xml:space="preserve">): </w:t>
             </w:r>
             <w:r>
               <w:rPr>
@@ -26600,7 +27287,6 @@
                 <w:sz w:val="24"/>
                 <w:szCs w:val="24"/>
               </w:rPr>
-              <w:lastRenderedPageBreak/>
               <w:t>OrderitemDetailView</w:t>
             </w:r>
           </w:p>
@@ -26625,7 +27311,27 @@
                 <w:sz w:val="24"/>
                 <w:szCs w:val="24"/>
               </w:rPr>
-              <w:t xml:space="preserve">- get(): </w:t>
+              <w:t xml:space="preserve">- </w:t>
+            </w:r>
+            <w:proofErr w:type="gramStart"/>
+            <w:r>
+              <w:rPr>
+                <w:rFonts w:ascii="Times New Roman" w:hAnsi="Times New Roman" w:cs="Times New Roman"/>
+                <w:b/>
+                <w:sz w:val="24"/>
+                <w:szCs w:val="24"/>
+              </w:rPr>
+              <w:t>get(</w:t>
+            </w:r>
+            <w:proofErr w:type="gramEnd"/>
+            <w:r>
+              <w:rPr>
+                <w:rFonts w:ascii="Times New Roman" w:hAnsi="Times New Roman" w:cs="Times New Roman"/>
+                <w:b/>
+                <w:sz w:val="24"/>
+                <w:szCs w:val="24"/>
+              </w:rPr>
+              <w:t xml:space="preserve">): </w:t>
             </w:r>
             <w:r>
               <w:rPr>
@@ -26742,7 +27448,27 @@
                 <w:sz w:val="24"/>
                 <w:szCs w:val="24"/>
               </w:rPr>
-              <w:t xml:space="preserve">- create_Orderitem(): </w:t>
+              <w:t>- create_</w:t>
+            </w:r>
+            <w:proofErr w:type="gramStart"/>
+            <w:r>
+              <w:rPr>
+                <w:rFonts w:ascii="Times New Roman" w:hAnsi="Times New Roman" w:cs="Times New Roman"/>
+                <w:b/>
+                <w:sz w:val="24"/>
+                <w:szCs w:val="24"/>
+              </w:rPr>
+              <w:t>Orderitem(</w:t>
+            </w:r>
+            <w:proofErr w:type="gramEnd"/>
+            <w:r>
+              <w:rPr>
+                <w:rFonts w:ascii="Times New Roman" w:hAnsi="Times New Roman" w:cs="Times New Roman"/>
+                <w:b/>
+                <w:sz w:val="24"/>
+                <w:szCs w:val="24"/>
+              </w:rPr>
+              <w:t xml:space="preserve">): </w:t>
             </w:r>
             <w:r>
               <w:rPr>
@@ -27025,16 +27751,671 @@
           <w:szCs w:val="28"/>
         </w:rPr>
       </w:pPr>
-    </w:p>
-    <w:p>
-      <w:pPr>
+      <w:r>
         <w:rPr>
           <w:rFonts w:ascii="Times New Roman" w:hAnsi="Times New Roman" w:cs="Times New Roman"/>
           <w:b/>
           <w:sz w:val="28"/>
           <w:szCs w:val="28"/>
         </w:rPr>
-      </w:pPr>
+        <w:lastRenderedPageBreak/>
+        <w:t>6.3 Mapping Between Models</w:t>
+      </w:r>
+    </w:p>
+    <w:tbl>
+      <w:tblPr>
+        <w:tblW w:w="0" w:type="auto"/>
+        <w:tblCellSpacing w:w="15" w:type="dxa"/>
+        <w:tblBorders>
+          <w:top w:val="single" w:sz="4" w:space="0" w:color="auto"/>
+          <w:left w:val="single" w:sz="4" w:space="0" w:color="auto"/>
+          <w:bottom w:val="single" w:sz="4" w:space="0" w:color="auto"/>
+          <w:right w:val="single" w:sz="4" w:space="0" w:color="auto"/>
+          <w:insideH w:val="single" w:sz="4" w:space="0" w:color="auto"/>
+          <w:insideV w:val="single" w:sz="4" w:space="0" w:color="auto"/>
+        </w:tblBorders>
+        <w:tblCellMar>
+          <w:top w:w="15" w:type="dxa"/>
+          <w:left w:w="15" w:type="dxa"/>
+          <w:bottom w:w="15" w:type="dxa"/>
+          <w:right w:w="15" w:type="dxa"/>
+        </w:tblCellMar>
+        <w:tblLook w:val="04A0" w:firstRow="1" w:lastRow="0" w:firstColumn="1" w:lastColumn="0" w:noHBand="0" w:noVBand="1"/>
+      </w:tblPr>
+      <w:tblGrid>
+        <w:gridCol w:w="3129"/>
+        <w:gridCol w:w="3343"/>
+        <w:gridCol w:w="2878"/>
+      </w:tblGrid>
+      <w:tr>
+        <w:trPr>
+          <w:tblHeader/>
+          <w:tblCellSpacing w:w="15" w:type="dxa"/>
+        </w:trPr>
+        <w:tc>
+          <w:tcPr>
+            <w:tcW w:w="0" w:type="auto"/>
+            <w:vAlign w:val="center"/>
+            <w:hideMark/>
+          </w:tcPr>
+          <w:p>
+            <w:pPr>
+              <w:jc w:val="center"/>
+              <w:rPr>
+                <w:b/>
+                <w:bCs/>
+                <w:kern w:val="0"/>
+                <w14:ligatures w14:val="none"/>
+              </w:rPr>
+            </w:pPr>
+            <w:r>
+              <w:rPr>
+                <w:rStyle w:val="Strong"/>
+              </w:rPr>
+              <w:t>Presentation Layer</w:t>
+            </w:r>
+            <w:r>
+              <w:rPr>
+                <w:b/>
+                <w:bCs/>
+              </w:rPr>
+              <w:t xml:space="preserve"> (Controllers, Frontend, Views)</w:t>
+            </w:r>
+          </w:p>
+        </w:tc>
+        <w:tc>
+          <w:tcPr>
+            <w:tcW w:w="0" w:type="auto"/>
+            <w:vAlign w:val="center"/>
+            <w:hideMark/>
+          </w:tcPr>
+          <w:p>
+            <w:pPr>
+              <w:jc w:val="center"/>
+              <w:rPr>
+                <w:b/>
+                <w:bCs/>
+              </w:rPr>
+            </w:pPr>
+            <w:r>
+              <w:rPr>
+                <w:rStyle w:val="Strong"/>
+              </w:rPr>
+              <w:t>Business Logic Layer</w:t>
+            </w:r>
+            <w:r>
+              <w:rPr>
+                <w:b/>
+                <w:bCs/>
+              </w:rPr>
+              <w:t xml:space="preserve"> (Services, Serializers, Path Config.)</w:t>
+            </w:r>
+          </w:p>
+        </w:tc>
+        <w:tc>
+          <w:tcPr>
+            <w:tcW w:w="0" w:type="auto"/>
+            <w:vAlign w:val="center"/>
+            <w:hideMark/>
+          </w:tcPr>
+          <w:p>
+            <w:pPr>
+              <w:jc w:val="center"/>
+              <w:rPr>
+                <w:b/>
+                <w:bCs/>
+              </w:rPr>
+            </w:pPr>
+            <w:r>
+              <w:rPr>
+                <w:rStyle w:val="Strong"/>
+              </w:rPr>
+              <w:t>Data Access Layer</w:t>
+            </w:r>
+            <w:r>
+              <w:rPr>
+                <w:b/>
+                <w:bCs/>
+              </w:rPr>
+              <w:t xml:space="preserve"> (Models, Migrations, Config)</w:t>
+            </w:r>
+          </w:p>
+        </w:tc>
+      </w:tr>
+      <w:tr>
+        <w:trPr>
+          <w:tblCellSpacing w:w="15" w:type="dxa"/>
+        </w:trPr>
+        <w:tc>
+          <w:tcPr>
+            <w:tcW w:w="0" w:type="auto"/>
+            <w:vAlign w:val="center"/>
+            <w:hideMark/>
+          </w:tcPr>
+          <w:p>
+            <w:r>
+              <w:rPr>
+                <w:rStyle w:val="Strong"/>
+              </w:rPr>
+              <w:t>Wishlist_view</w:t>
+            </w:r>
+            <w:r>
+              <w:t xml:space="preserve"> (Menaxhon krijimin dhe shikimin e wishlisteve)</w:t>
+            </w:r>
+          </w:p>
+        </w:tc>
+        <w:tc>
+          <w:tcPr>
+            <w:tcW w:w="0" w:type="auto"/>
+            <w:vAlign w:val="center"/>
+            <w:hideMark/>
+          </w:tcPr>
+          <w:p>
+            <w:r>
+              <w:rPr>
+                <w:rStyle w:val="Strong"/>
+              </w:rPr>
+              <w:t>WishlistSerializer</w:t>
+            </w:r>
+            <w:r>
+              <w:t xml:space="preserve"> (Përpunon logjikën e wishlistave)</w:t>
+            </w:r>
+          </w:p>
+        </w:tc>
+        <w:tc>
+          <w:tcPr>
+            <w:tcW w:w="0" w:type="auto"/>
+            <w:vAlign w:val="center"/>
+            <w:hideMark/>
+          </w:tcPr>
+          <w:p>
+            <w:r>
+              <w:rPr>
+                <w:rStyle w:val="Strong"/>
+              </w:rPr>
+              <w:t>WishlistModel</w:t>
+            </w:r>
+            <w:r>
+              <w:t xml:space="preserve"> (Përfaqëson një wishlist)</w:t>
+            </w:r>
+          </w:p>
+        </w:tc>
+      </w:tr>
+      <w:tr>
+        <w:trPr>
+          <w:tblCellSpacing w:w="15" w:type="dxa"/>
+        </w:trPr>
+        <w:tc>
+          <w:tcPr>
+            <w:tcW w:w="0" w:type="auto"/>
+            <w:vAlign w:val="center"/>
+            <w:hideMark/>
+          </w:tcPr>
+          <w:p>
+            <w:r>
+              <w:rPr>
+                <w:rStyle w:val="Strong"/>
+              </w:rPr>
+              <w:t>WishlistItem_view</w:t>
+            </w:r>
+            <w:r>
+              <w:t xml:space="preserve"> (Menaxhon artikujt e wishlistave)</w:t>
+            </w:r>
+          </w:p>
+        </w:tc>
+        <w:tc>
+          <w:tcPr>
+            <w:tcW w:w="0" w:type="auto"/>
+            <w:vAlign w:val="center"/>
+            <w:hideMark/>
+          </w:tcPr>
+          <w:p>
+            <w:r>
+              <w:rPr>
+                <w:rStyle w:val="Strong"/>
+              </w:rPr>
+              <w:t>WishlistItemSerializer</w:t>
+            </w:r>
+            <w:r>
+              <w:t xml:space="preserve"> (Përpunon logjikën e wishlist items)</w:t>
+            </w:r>
+          </w:p>
+        </w:tc>
+        <w:tc>
+          <w:tcPr>
+            <w:tcW w:w="0" w:type="auto"/>
+            <w:vAlign w:val="center"/>
+            <w:hideMark/>
+          </w:tcPr>
+          <w:p>
+            <w:r>
+              <w:rPr>
+                <w:rStyle w:val="Strong"/>
+              </w:rPr>
+              <w:t>WishlistItemModel</w:t>
+            </w:r>
+            <w:r>
+              <w:t xml:space="preserve"> (Përfaqëson një artikull wishlisti)</w:t>
+            </w:r>
+          </w:p>
+        </w:tc>
+      </w:tr>
+      <w:tr>
+        <w:trPr>
+          <w:tblCellSpacing w:w="15" w:type="dxa"/>
+        </w:trPr>
+        <w:tc>
+          <w:tcPr>
+            <w:tcW w:w="0" w:type="auto"/>
+            <w:vAlign w:val="center"/>
+            <w:hideMark/>
+          </w:tcPr>
+          <w:p>
+            <w:r>
+              <w:rPr>
+                <w:rStyle w:val="Strong"/>
+              </w:rPr>
+              <w:t>Order_view</w:t>
+            </w:r>
+            <w:r>
+              <w:t xml:space="preserve"> (Menaxhon porositë e përdoruesve)</w:t>
+            </w:r>
+          </w:p>
+        </w:tc>
+        <w:tc>
+          <w:tcPr>
+            <w:tcW w:w="0" w:type="auto"/>
+            <w:vAlign w:val="center"/>
+            <w:hideMark/>
+          </w:tcPr>
+          <w:p>
+            <w:r>
+              <w:rPr>
+                <w:rStyle w:val="Strong"/>
+              </w:rPr>
+              <w:t>OrderSerializer</w:t>
+            </w:r>
+            <w:r>
+              <w:t xml:space="preserve"> (Përpunon logjikën e porosive)</w:t>
+            </w:r>
+          </w:p>
+        </w:tc>
+        <w:tc>
+          <w:tcPr>
+            <w:tcW w:w="0" w:type="auto"/>
+            <w:vAlign w:val="center"/>
+            <w:hideMark/>
+          </w:tcPr>
+          <w:p>
+            <w:r>
+              <w:rPr>
+                <w:rStyle w:val="Strong"/>
+              </w:rPr>
+              <w:t>OrderModel</w:t>
+            </w:r>
+            <w:r>
+              <w:t xml:space="preserve"> (Përfaqëson një porosi)</w:t>
+            </w:r>
+          </w:p>
+        </w:tc>
+      </w:tr>
+      <w:tr>
+        <w:trPr>
+          <w:tblCellSpacing w:w="15" w:type="dxa"/>
+        </w:trPr>
+        <w:tc>
+          <w:tcPr>
+            <w:tcW w:w="0" w:type="auto"/>
+            <w:vAlign w:val="center"/>
+            <w:hideMark/>
+          </w:tcPr>
+          <w:p>
+            <w:r>
+              <w:rPr>
+                <w:rStyle w:val="Strong"/>
+              </w:rPr>
+              <w:t>OrderItem_view</w:t>
+            </w:r>
+            <w:r>
+              <w:t xml:space="preserve"> (Menaxhon artikujt e porosive)</w:t>
+            </w:r>
+          </w:p>
+        </w:tc>
+        <w:tc>
+          <w:tcPr>
+            <w:tcW w:w="0" w:type="auto"/>
+            <w:vAlign w:val="center"/>
+            <w:hideMark/>
+          </w:tcPr>
+          <w:p>
+            <w:r>
+              <w:rPr>
+                <w:rStyle w:val="Strong"/>
+              </w:rPr>
+              <w:t>OrderItemSerializer</w:t>
+            </w:r>
+            <w:r>
+              <w:t xml:space="preserve"> (Përpunon logjikën e artikujve të porosive)</w:t>
+            </w:r>
+          </w:p>
+        </w:tc>
+        <w:tc>
+          <w:tcPr>
+            <w:tcW w:w="0" w:type="auto"/>
+            <w:vAlign w:val="center"/>
+            <w:hideMark/>
+          </w:tcPr>
+          <w:p>
+            <w:r>
+              <w:rPr>
+                <w:rStyle w:val="Strong"/>
+              </w:rPr>
+              <w:t>OrderItemModel</w:t>
+            </w:r>
+            <w:r>
+              <w:t xml:space="preserve"> (Përfaqëson një artikull porosie)</w:t>
+            </w:r>
+          </w:p>
+        </w:tc>
+      </w:tr>
+      <w:tr>
+        <w:trPr>
+          <w:tblCellSpacing w:w="15" w:type="dxa"/>
+        </w:trPr>
+        <w:tc>
+          <w:tcPr>
+            <w:tcW w:w="0" w:type="auto"/>
+            <w:vAlign w:val="center"/>
+            <w:hideMark/>
+          </w:tcPr>
+          <w:p>
+            <w:r>
+              <w:rPr>
+                <w:rStyle w:val="Strong"/>
+              </w:rPr>
+              <w:t>Payment_view</w:t>
+            </w:r>
+            <w:r>
+              <w:t xml:space="preserve"> (Menaxhon pagesat)</w:t>
+            </w:r>
+          </w:p>
+        </w:tc>
+        <w:tc>
+          <w:tcPr>
+            <w:tcW w:w="0" w:type="auto"/>
+            <w:vAlign w:val="center"/>
+            <w:hideMark/>
+          </w:tcPr>
+          <w:p>
+            <w:r>
+              <w:rPr>
+                <w:rStyle w:val="Strong"/>
+              </w:rPr>
+              <w:t>PaymentSerializer</w:t>
+            </w:r>
+            <w:r>
+              <w:t xml:space="preserve"> (Përpunon logjikën e pagesave)</w:t>
+            </w:r>
+          </w:p>
+        </w:tc>
+        <w:tc>
+          <w:tcPr>
+            <w:tcW w:w="0" w:type="auto"/>
+            <w:vAlign w:val="center"/>
+            <w:hideMark/>
+          </w:tcPr>
+          <w:p>
+            <w:r>
+              <w:rPr>
+                <w:rStyle w:val="Strong"/>
+              </w:rPr>
+              <w:t>PaymentModel</w:t>
+            </w:r>
+            <w:r>
+              <w:t xml:space="preserve"> (Përfaqëson një pagesë)</w:t>
+            </w:r>
+          </w:p>
+        </w:tc>
+      </w:tr>
+      <w:tr>
+        <w:trPr>
+          <w:tblCellSpacing w:w="15" w:type="dxa"/>
+        </w:trPr>
+        <w:tc>
+          <w:tcPr>
+            <w:tcW w:w="0" w:type="auto"/>
+            <w:vAlign w:val="center"/>
+            <w:hideMark/>
+          </w:tcPr>
+          <w:p>
+            <w:r>
+              <w:rPr>
+                <w:rStyle w:val="Strong"/>
+              </w:rPr>
+              <w:t>Review_view</w:t>
+            </w:r>
+            <w:r>
+              <w:t xml:space="preserve"> (Menaxhon komentet dhe vlerësimet)</w:t>
+            </w:r>
+          </w:p>
+        </w:tc>
+        <w:tc>
+          <w:tcPr>
+            <w:tcW w:w="0" w:type="auto"/>
+            <w:vAlign w:val="center"/>
+            <w:hideMark/>
+          </w:tcPr>
+          <w:p>
+            <w:r>
+              <w:rPr>
+                <w:rStyle w:val="Strong"/>
+              </w:rPr>
+              <w:t>ReviewSerializer</w:t>
+            </w:r>
+            <w:r>
+              <w:t xml:space="preserve"> (Logjika për menaxhimin e komenteve)</w:t>
+            </w:r>
+          </w:p>
+        </w:tc>
+        <w:tc>
+          <w:tcPr>
+            <w:tcW w:w="0" w:type="auto"/>
+            <w:vAlign w:val="center"/>
+            <w:hideMark/>
+          </w:tcPr>
+          <w:p>
+            <w:r>
+              <w:rPr>
+                <w:rStyle w:val="Strong"/>
+              </w:rPr>
+              <w:t>ReviewModel</w:t>
+            </w:r>
+            <w:r>
+              <w:t xml:space="preserve"> (Përfaqëson një koment ose vlerësim)</w:t>
+            </w:r>
+          </w:p>
+        </w:tc>
+      </w:tr>
+      <w:tr>
+        <w:trPr>
+          <w:tblCellSpacing w:w="15" w:type="dxa"/>
+        </w:trPr>
+        <w:tc>
+          <w:tcPr>
+            <w:tcW w:w="0" w:type="auto"/>
+            <w:vAlign w:val="center"/>
+            <w:hideMark/>
+          </w:tcPr>
+          <w:p>
+            <w:r>
+              <w:rPr>
+                <w:rStyle w:val="Strong"/>
+              </w:rPr>
+              <w:t>Shoe_view</w:t>
+            </w:r>
+            <w:r>
+              <w:t xml:space="preserve"> (Menaxhon këpucët në sistem)</w:t>
+            </w:r>
+          </w:p>
+        </w:tc>
+        <w:tc>
+          <w:tcPr>
+            <w:tcW w:w="0" w:type="auto"/>
+            <w:vAlign w:val="center"/>
+            <w:hideMark/>
+          </w:tcPr>
+          <w:p>
+            <w:r>
+              <w:rPr>
+                <w:rStyle w:val="Strong"/>
+              </w:rPr>
+              <w:t>ShoeSerializer</w:t>
+            </w:r>
+            <w:r>
+              <w:t xml:space="preserve"> (Logjika për menaxhimin e këpucëve)</w:t>
+            </w:r>
+          </w:p>
+        </w:tc>
+        <w:tc>
+          <w:tcPr>
+            <w:tcW w:w="0" w:type="auto"/>
+            <w:vAlign w:val="center"/>
+            <w:hideMark/>
+          </w:tcPr>
+          <w:p>
+            <w:r>
+              <w:rPr>
+                <w:rStyle w:val="Strong"/>
+              </w:rPr>
+              <w:t>ShoeModel</w:t>
+            </w:r>
+            <w:r>
+              <w:t xml:space="preserve"> (Përfaqëson një produkt këpucësh)</w:t>
+            </w:r>
+          </w:p>
+        </w:tc>
+      </w:tr>
+      <w:tr>
+        <w:trPr>
+          <w:tblCellSpacing w:w="15" w:type="dxa"/>
+        </w:trPr>
+        <w:tc>
+          <w:tcPr>
+            <w:tcW w:w="0" w:type="auto"/>
+            <w:vAlign w:val="center"/>
+            <w:hideMark/>
+          </w:tcPr>
+          <w:p>
+            <w:r>
+              <w:rPr>
+                <w:rStyle w:val="Strong"/>
+              </w:rPr>
+              <w:t>User_view</w:t>
+            </w:r>
+            <w:r>
+              <w:t xml:space="preserve"> (Menaxhon përdoruesit dhe profilet)</w:t>
+            </w:r>
+          </w:p>
+        </w:tc>
+        <w:tc>
+          <w:tcPr>
+            <w:tcW w:w="0" w:type="auto"/>
+            <w:vAlign w:val="center"/>
+            <w:hideMark/>
+          </w:tcPr>
+          <w:p>
+            <w:r>
+              <w:rPr>
+                <w:rStyle w:val="Strong"/>
+              </w:rPr>
+              <w:t>UserSerializer</w:t>
+            </w:r>
+            <w:r>
+              <w:t xml:space="preserve"> (Logjika për menaxhimin e përdoruesve)</w:t>
+            </w:r>
+          </w:p>
+        </w:tc>
+        <w:tc>
+          <w:tcPr>
+            <w:tcW w:w="0" w:type="auto"/>
+            <w:vAlign w:val="center"/>
+            <w:hideMark/>
+          </w:tcPr>
+          <w:p>
+            <w:r>
+              <w:rPr>
+                <w:rStyle w:val="Strong"/>
+              </w:rPr>
+              <w:t>UserModel</w:t>
+            </w:r>
+            <w:r>
+              <w:t xml:space="preserve"> (Përfaqëson një përdorues)</w:t>
+            </w:r>
+          </w:p>
+        </w:tc>
+      </w:tr>
+    </w:tbl>
+    <w:p>
+      <w:pPr>
+        <w:pStyle w:val="Heading4"/>
+      </w:pPr>
+      <w:r>
+        <w:t>Përshkrimi i shtresave:</w:t>
+      </w:r>
+    </w:p>
+    <w:p>
+      <w:pPr>
+        <w:pStyle w:val="NormalWeb"/>
+        <w:numPr>
+          <w:ilvl w:val="0"/>
+          <w:numId w:val="42"/>
+        </w:numPr>
+      </w:pPr>
+      <w:r>
+        <w:rPr>
+          <w:rStyle w:val="Strong"/>
+        </w:rPr>
+        <w:t>Presentation Layer</w:t>
+      </w:r>
+      <w:r>
+        <w:t>: Përmban Controllers, Frontend dhe Views që trajtojnë ndërveprimin me përdoruesit.</w:t>
+      </w:r>
+    </w:p>
+    <w:p>
+      <w:pPr>
+        <w:pStyle w:val="NormalWeb"/>
+        <w:numPr>
+          <w:ilvl w:val="0"/>
+          <w:numId w:val="42"/>
+        </w:numPr>
+      </w:pPr>
+      <w:r>
+        <w:rPr>
+          <w:rStyle w:val="Strong"/>
+        </w:rPr>
+        <w:t>Business Logic Layer</w:t>
+      </w:r>
+      <w:r>
+        <w:t>: Përmban Services, Serializers dhe Path Config që përpunojnë logjikën e biznesit.</w:t>
+      </w:r>
+    </w:p>
+    <w:p>
+      <w:pPr>
+        <w:pStyle w:val="NormalWeb"/>
+        <w:numPr>
+          <w:ilvl w:val="0"/>
+          <w:numId w:val="42"/>
+        </w:numPr>
+      </w:pPr>
+      <w:r>
+        <w:rPr>
+          <w:rStyle w:val="Strong"/>
+        </w:rPr>
+        <w:t>Data Access Layer</w:t>
+      </w:r>
+      <w:r>
+        <w:t>: Përmban Models, Migrations dhe Config për ruajtjen e të dhënave dhe konfigurimet e databazës.</w:t>
+      </w:r>
     </w:p>
     <w:p>
       <w:pPr>
@@ -27048,8 +28429,8 @@
     </w:p>
     <w:p>
       <w:pPr>
-        <w:rPr>
-          <w:rFonts w:ascii="Times New Roman" w:hAnsi="Times New Roman" w:cs="Times New Roman"/>
+        <w:pStyle w:val="NormalWeb"/>
+        <w:rPr>
           <w:b/>
           <w:sz w:val="28"/>
           <w:szCs w:val="28"/>
@@ -27058,8 +28439,8 @@
     </w:p>
     <w:p>
       <w:pPr>
-        <w:rPr>
-          <w:rFonts w:ascii="Times New Roman" w:hAnsi="Times New Roman" w:cs="Times New Roman"/>
+        <w:pStyle w:val="NormalWeb"/>
+        <w:rPr>
           <w:b/>
           <w:sz w:val="28"/>
           <w:szCs w:val="28"/>
@@ -27068,23 +28449,185 @@
     </w:p>
     <w:p>
       <w:pPr>
-        <w:rPr>
-          <w:rFonts w:ascii="Times New Roman" w:hAnsi="Times New Roman" w:cs="Times New Roman"/>
+        <w:pStyle w:val="NormalWeb"/>
+      </w:pPr>
+      <w:r>
+        <w:rPr>
           <w:b/>
           <w:sz w:val="28"/>
           <w:szCs w:val="28"/>
         </w:rPr>
-      </w:pPr>
-    </w:p>
-    <w:p>
-      <w:pPr>
-        <w:rPr>
-          <w:rFonts w:ascii="Times New Roman" w:hAnsi="Times New Roman" w:cs="Times New Roman"/>
+        <w:lastRenderedPageBreak/>
+        <w:t>6.4 Detail Design Rationale</w:t>
+      </w:r>
+      <w:r>
+        <w:rPr>
           <w:b/>
           <w:sz w:val="28"/>
           <w:szCs w:val="28"/>
         </w:rPr>
-      </w:pPr>
+        <w:br/>
+      </w:r>
+      <w:r>
+        <w:t xml:space="preserve">Funksionalitetet e ndryshme të sistemit janë ndarë në module të pavarura si </w:t>
+      </w:r>
+      <w:r>
+        <w:rPr>
+          <w:rStyle w:val="Strong"/>
+        </w:rPr>
+        <w:t>Wishlist Module, Order Module, Payment Module, Review Module</w:t>
+      </w:r>
+      <w:r>
+        <w:t>, etj., duke siguruar një dizajn modular. Kjo ndarje u bë për të përmirësuar shkallëzimin dhe për ta bërë më të thjeshtë mirëmbajtjen e sistemit.</w:t>
+      </w:r>
+    </w:p>
+    <w:p>
+      <w:pPr>
+        <w:pStyle w:val="NormalWeb"/>
+      </w:pPr>
+      <w:r>
+        <w:t xml:space="preserve">Për shembull, </w:t>
+      </w:r>
+      <w:r>
+        <w:rPr>
+          <w:rStyle w:val="Strong"/>
+        </w:rPr>
+        <w:t>Order Module</w:t>
+      </w:r>
+      <w:r>
+        <w:t xml:space="preserve"> përqendrohet në menaxhimin e porosive dhe ndërvepron me module të tjera si </w:t>
+      </w:r>
+      <w:r>
+        <w:rPr>
+          <w:rStyle w:val="Strong"/>
+        </w:rPr>
+        <w:t>User Module</w:t>
+      </w:r>
+      <w:r>
+        <w:t xml:space="preserve"> për të marrë informacionin e përdoruesve dhe </w:t>
+      </w:r>
+      <w:r>
+        <w:rPr>
+          <w:rStyle w:val="Strong"/>
+        </w:rPr>
+        <w:t>Payment Module</w:t>
+      </w:r>
+      <w:r>
+        <w:t xml:space="preserve"> për të përpunuar pagesat. Ndarja e qartë e përgjegjësive midis moduleve siguron që çdo modul të mund të zhvillohet dhe testohet në mënyrë të pavarur.</w:t>
+      </w:r>
+    </w:p>
+    <w:p>
+      <w:pPr>
+        <w:pStyle w:val="NormalWeb"/>
+      </w:pPr>
+      <w:r>
+        <w:t xml:space="preserve">Arkitektura e ndjekur për këtë sistem bazohet në parimet e </w:t>
+      </w:r>
+      <w:r>
+        <w:rPr>
+          <w:rStyle w:val="Strong"/>
+        </w:rPr>
+        <w:t>Model-View-Template (MVT)</w:t>
+      </w:r>
+      <w:r>
+        <w:t xml:space="preserve">, duke ndarë </w:t>
+      </w:r>
+      <w:r>
+        <w:rPr>
+          <w:rStyle w:val="Strong"/>
+        </w:rPr>
+        <w:t>logjikën e biznesit (Model), ndërfaqen e përdoruesit (View), dhe menaxhimin e të dhënave përmes Templates</w:t>
+      </w:r>
+      <w:r>
+        <w:t>. Ky model ndarje rrit modularitetin dhe siguron ripërdorshmëri më të lartë të kodit.</w:t>
+      </w:r>
+    </w:p>
+    <w:p>
+      <w:pPr>
+        <w:pStyle w:val="NormalWeb"/>
+      </w:pPr>
+      <w:r>
+        <w:t xml:space="preserve">Modulet si </w:t>
+      </w:r>
+      <w:r>
+        <w:rPr>
+          <w:rStyle w:val="Strong"/>
+        </w:rPr>
+        <w:t>Review Module</w:t>
+      </w:r>
+      <w:r>
+        <w:t xml:space="preserve"> dhe </w:t>
+      </w:r>
+      <w:r>
+        <w:rPr>
+          <w:rStyle w:val="Strong"/>
+        </w:rPr>
+        <w:t>Wishlist Module</w:t>
+      </w:r>
+      <w:r>
+        <w:t xml:space="preserve"> janë zhvilluar në mënyrë që të jenë të pavarura nga pjesët e tjera të sistemit. Kjo i lejon zhvilluesit të shtojnë ose të modifikojnë funksionalitete specifike (p.sh., përmirësimin e mekanizmit të vlerësimeve) pa ndikuar në pjesët e tjera të sistemit.</w:t>
+      </w:r>
+    </w:p>
+    <w:p>
+      <w:pPr>
+        <w:pStyle w:val="NormalWeb"/>
+      </w:pPr>
+      <w:r>
+        <w:t xml:space="preserve">Në </w:t>
+      </w:r>
+      <w:r>
+        <w:rPr>
+          <w:rStyle w:val="Strong"/>
+        </w:rPr>
+        <w:t>Order Module</w:t>
+      </w:r>
+      <w:r>
+        <w:t xml:space="preserve">, ndarja midis </w:t>
+      </w:r>
+      <w:r>
+        <w:rPr>
+          <w:rStyle w:val="Strong"/>
+        </w:rPr>
+        <w:t>Model, View, dhe Template</w:t>
+      </w:r>
+      <w:r>
+        <w:t xml:space="preserve"> siguron që ndryshimet në logjikën e porosive (Model) ose në mënyrën e paraqitjes së informacionit të porosive (View) nuk ndikojnë në logjikën e lidhjes së tyre (Template). </w:t>
+      </w:r>
+      <w:r>
+        <w:rPr>
+          <w:rStyle w:val="Strong"/>
+        </w:rPr>
+        <w:t>Template Engine</w:t>
+      </w:r>
+      <w:r>
+        <w:t xml:space="preserve"> siguron gjithashtu që ndërfaqet e ndryshme (p.sh., aplikacioni web dhe dashboard-i i administratorit) mund të përdorin të njëjtën logjikë pa konflikte.</w:t>
+      </w:r>
+    </w:p>
+    <w:p>
+      <w:pPr>
+        <w:pStyle w:val="NormalWeb"/>
+      </w:pPr>
+      <w:r>
+        <w:t xml:space="preserve">Ndarja në module dhe përdorimi i </w:t>
+      </w:r>
+      <w:r>
+        <w:rPr>
+          <w:rStyle w:val="Strong"/>
+        </w:rPr>
+        <w:t>MVT</w:t>
+      </w:r>
+      <w:r>
+        <w:t xml:space="preserve"> e bën më të lehtë përfshirjen e funksionaliteteve të reja. Modulariteti dhe dizajni i pastër e bëjnë më të lehtë mirëmbajtjen e kodit dhe kryerjen e testeve unitare. Çdo modul mund të testohet veçmas për të siguruar që funksionaliteti i tij është i saktë dhe nuk ndikon në pjesët e tjera të sistemit. Dizajni modular i bazuar në parimet </w:t>
+      </w:r>
+      <w:r>
+        <w:rPr>
+          <w:rStyle w:val="Strong"/>
+        </w:rPr>
+        <w:t>MVT</w:t>
+      </w:r>
+      <w:r>
+        <w:t xml:space="preserve"> rrit gjithashtu fleksibilitetin dhe aftësinë për të përballuar kërkesat në rritje të sistemit në të ardhmen.</w:t>
+      </w:r>
     </w:p>
     <w:p>
       <w:pPr>
@@ -27125,15 +28668,16 @@
           <w:szCs w:val="28"/>
         </w:rPr>
       </w:pPr>
-      <w:r>
+    </w:p>
+    <w:p>
+      <w:pPr>
         <w:rPr>
           <w:rFonts w:ascii="Times New Roman" w:hAnsi="Times New Roman" w:cs="Times New Roman"/>
           <w:b/>
           <w:sz w:val="28"/>
           <w:szCs w:val="28"/>
         </w:rPr>
-        <w:t>7. Activity Diagrams</w:t>
-      </w:r>
+      </w:pPr>
     </w:p>
     <w:p>
       <w:pPr>
@@ -27144,13 +28688,55 @@
           <w:szCs w:val="28"/>
         </w:rPr>
       </w:pPr>
-      <w:r>
+    </w:p>
+    <w:p>
+      <w:pPr>
         <w:rPr>
           <w:rFonts w:ascii="Times New Roman" w:hAnsi="Times New Roman" w:cs="Times New Roman"/>
           <w:b/>
           <w:sz w:val="28"/>
           <w:szCs w:val="28"/>
         </w:rPr>
+      </w:pPr>
+    </w:p>
+    <w:p>
+      <w:pPr>
+        <w:rPr>
+          <w:rFonts w:ascii="Times New Roman" w:hAnsi="Times New Roman" w:cs="Times New Roman"/>
+          <w:b/>
+          <w:sz w:val="28"/>
+          <w:szCs w:val="28"/>
+        </w:rPr>
+      </w:pPr>
+      <w:bookmarkStart w:id="3" w:name="_GoBack"/>
+      <w:bookmarkEnd w:id="3"/>
+      <w:r>
+        <w:rPr>
+          <w:rFonts w:ascii="Times New Roman" w:hAnsi="Times New Roman" w:cs="Times New Roman"/>
+          <w:b/>
+          <w:sz w:val="28"/>
+          <w:szCs w:val="28"/>
+        </w:rPr>
+        <w:lastRenderedPageBreak/>
+        <w:t>7. Activity Diagrams</w:t>
+      </w:r>
+    </w:p>
+    <w:p>
+      <w:pPr>
+        <w:rPr>
+          <w:rFonts w:ascii="Times New Roman" w:hAnsi="Times New Roman" w:cs="Times New Roman"/>
+          <w:b/>
+          <w:sz w:val="28"/>
+          <w:szCs w:val="28"/>
+        </w:rPr>
+      </w:pPr>
+      <w:r>
+        <w:rPr>
+          <w:rFonts w:ascii="Times New Roman" w:hAnsi="Times New Roman" w:cs="Times New Roman"/>
+          <w:b/>
+          <w:sz w:val="28"/>
+          <w:szCs w:val="28"/>
+        </w:rPr>
         <w:t>7.1 User Authentication</w:t>
       </w:r>
     </w:p>
@@ -27169,7 +28755,6 @@
           <w:sz w:val="24"/>
           <w:szCs w:val="24"/>
         </w:rPr>
-        <w:lastRenderedPageBreak/>
         <w:drawing>
           <wp:inline distT="0" distB="0" distL="0" distR="0" wp14:anchorId="797D34E5" wp14:editId="5363347E">
             <wp:extent cx="5181600" cy="5579520"/>
@@ -27399,7 +28984,6 @@
           <w:sz w:val="28"/>
           <w:szCs w:val="28"/>
         </w:rPr>
-        <w:lastRenderedPageBreak/>
         <w:drawing>
           <wp:inline distT="0" distB="0" distL="0" distR="0" wp14:anchorId="1FE1B6FE" wp14:editId="3135F35C">
             <wp:extent cx="5933774" cy="5819775"/>
@@ -27695,7 +29279,7 @@
 </file>
 
 <file path=word/endnotes.xml><?xml version="1.0" encoding="utf-8"?>
-<w:endnotes xmlns:wpc="http://schemas.microsoft.com/office/word/2010/wordprocessingCanvas" xmlns:cx="http://schemas.microsoft.com/office/drawing/2014/chartex" xmlns:cx1="http://schemas.microsoft.com/office/drawing/2015/9/8/chartex" xmlns:mc="http://schemas.openxmlformats.org/markup-compatibility/2006" xmlns:o="urn:schemas-microsoft-com:office:office" xmlns:r="http://schemas.openxmlformats.org/officeDocument/2006/relationships" xmlns:m="http://schemas.openxmlformats.org/officeDocument/2006/math" xmlns:v="urn:schemas-microsoft-com:vml" xmlns:wp14="http://schemas.microsoft.com/office/word/2010/wordprocessingDrawing" xmlns:wp="http://schemas.openxmlformats.org/drawingml/2006/wordprocessingDrawing" xmlns:w10="urn:schemas-microsoft-com:office:word" xmlns:w="http://schemas.openxmlformats.org/wordprocessingml/2006/main" xmlns:w14="http://schemas.microsoft.com/office/word/2010/wordml" xmlns:w15="http://schemas.microsoft.com/office/word/2012/wordml" xmlns:w16se="http://schemas.microsoft.com/office/word/2015/wordml/symex" xmlns:wpg="http://schemas.microsoft.com/office/word/2010/wordprocessingGroup" xmlns:wpi="http://schemas.microsoft.com/office/word/2010/wordprocessingInk" xmlns:wne="http://schemas.microsoft.com/office/word/2006/wordml" xmlns:wps="http://schemas.microsoft.com/office/word/2010/wordprocessingShape" mc:Ignorable="w14 w15 w16se wp14">
+<w:endnotes xmlns:wpc="http://schemas.microsoft.com/office/word/2010/wordprocessingCanvas" xmlns:cx="http://schemas.microsoft.com/office/drawing/2014/chartex" xmlns:cx1="http://schemas.microsoft.com/office/drawing/2015/9/8/chartex" xmlns:cx2="http://schemas.microsoft.com/office/drawing/2015/10/21/chartex" xmlns:cx3="http://schemas.microsoft.com/office/drawing/2016/5/9/chartex" xmlns:cx4="http://schemas.microsoft.com/office/drawing/2016/5/10/chartex" xmlns:cx5="http://schemas.microsoft.com/office/drawing/2016/5/11/chartex" xmlns:cx6="http://schemas.microsoft.com/office/drawing/2016/5/12/chartex" xmlns:cx7="http://schemas.microsoft.com/office/drawing/2016/5/13/chartex" xmlns:cx8="http://schemas.microsoft.com/office/drawing/2016/5/14/chartex" xmlns:mc="http://schemas.openxmlformats.org/markup-compatibility/2006" xmlns:aink="http://schemas.microsoft.com/office/drawing/2016/ink" xmlns:am3d="http://schemas.microsoft.com/office/drawing/2017/model3d" xmlns:o="urn:schemas-microsoft-com:office:office" xmlns:r="http://schemas.openxmlformats.org/officeDocument/2006/relationships" xmlns:m="http://schemas.openxmlformats.org/officeDocument/2006/math" xmlns:v="urn:schemas-microsoft-com:vml" xmlns:wp14="http://schemas.microsoft.com/office/word/2010/wordprocessingDrawing" xmlns:wp="http://schemas.openxmlformats.org/drawingml/2006/wordprocessingDrawing" xmlns:w10="urn:schemas-microsoft-com:office:word" xmlns:w="http://schemas.openxmlformats.org/wordprocessingml/2006/main" xmlns:w14="http://schemas.microsoft.com/office/word/2010/wordml" xmlns:w15="http://schemas.microsoft.com/office/word/2012/wordml" xmlns:w16cid="http://schemas.microsoft.com/office/word/2016/wordml/cid" xmlns:w16se="http://schemas.microsoft.com/office/word/2015/wordml/symex" xmlns:wpg="http://schemas.microsoft.com/office/word/2010/wordprocessingGroup" xmlns:wpi="http://schemas.microsoft.com/office/word/2010/wordprocessingInk" xmlns:wne="http://schemas.microsoft.com/office/word/2006/wordml" xmlns:wps="http://schemas.microsoft.com/office/word/2010/wordprocessingShape" mc:Ignorable="w14 w15 w16se w16cid wp14">
   <w:endnote w:type="separator" w:id="-1">
     <w:p>
       <w:pPr>
@@ -27720,7 +29304,7 @@
 </file>
 
 <file path=word/footnotes.xml><?xml version="1.0" encoding="utf-8"?>
-<w:footnotes xmlns:wpc="http://schemas.microsoft.com/office/word/2010/wordprocessingCanvas" xmlns:cx="http://schemas.microsoft.com/office/drawing/2014/chartex" xmlns:cx1="http://schemas.microsoft.com/office/drawing/2015/9/8/chartex" xmlns:mc="http://schemas.openxmlformats.org/markup-compatibility/2006" xmlns:o="urn:schemas-microsoft-com:office:office" xmlns:r="http://schemas.openxmlformats.org/officeDocument/2006/relationships" xmlns:m="http://schemas.openxmlformats.org/officeDocument/2006/math" xmlns:v="urn:schemas-microsoft-com:vml" xmlns:wp14="http://schemas.microsoft.com/office/word/2010/wordprocessingDrawing" xmlns:wp="http://schemas.openxmlformats.org/drawingml/2006/wordprocessingDrawing" xmlns:w10="urn:schemas-microsoft-com:office:word" xmlns:w="http://schemas.openxmlformats.org/wordprocessingml/2006/main" xmlns:w14="http://schemas.microsoft.com/office/word/2010/wordml" xmlns:w15="http://schemas.microsoft.com/office/word/2012/wordml" xmlns:w16se="http://schemas.microsoft.com/office/word/2015/wordml/symex" xmlns:wpg="http://schemas.microsoft.com/office/word/2010/wordprocessingGroup" xmlns:wpi="http://schemas.microsoft.com/office/word/2010/wordprocessingInk" xmlns:wne="http://schemas.microsoft.com/office/word/2006/wordml" xmlns:wps="http://schemas.microsoft.com/office/word/2010/wordprocessingShape" mc:Ignorable="w14 w15 w16se wp14">
+<w:footnotes xmlns:wpc="http://schemas.microsoft.com/office/word/2010/wordprocessingCanvas" xmlns:cx="http://schemas.microsoft.com/office/drawing/2014/chartex" xmlns:cx1="http://schemas.microsoft.com/office/drawing/2015/9/8/chartex" xmlns:cx2="http://schemas.microsoft.com/office/drawing/2015/10/21/chartex" xmlns:cx3="http://schemas.microsoft.com/office/drawing/2016/5/9/chartex" xmlns:cx4="http://schemas.microsoft.com/office/drawing/2016/5/10/chartex" xmlns:cx5="http://schemas.microsoft.com/office/drawing/2016/5/11/chartex" xmlns:cx6="http://schemas.microsoft.com/office/drawing/2016/5/12/chartex" xmlns:cx7="http://schemas.microsoft.com/office/drawing/2016/5/13/chartex" xmlns:cx8="http://schemas.microsoft.com/office/drawing/2016/5/14/chartex" xmlns:mc="http://schemas.openxmlformats.org/markup-compatibility/2006" xmlns:aink="http://schemas.microsoft.com/office/drawing/2016/ink" xmlns:am3d="http://schemas.microsoft.com/office/drawing/2017/model3d" xmlns:o="urn:schemas-microsoft-com:office:office" xmlns:r="http://schemas.openxmlformats.org/officeDocument/2006/relationships" xmlns:m="http://schemas.openxmlformats.org/officeDocument/2006/math" xmlns:v="urn:schemas-microsoft-com:vml" xmlns:wp14="http://schemas.microsoft.com/office/word/2010/wordprocessingDrawing" xmlns:wp="http://schemas.openxmlformats.org/drawingml/2006/wordprocessingDrawing" xmlns:w10="urn:schemas-microsoft-com:office:word" xmlns:w="http://schemas.openxmlformats.org/wordprocessingml/2006/main" xmlns:w14="http://schemas.microsoft.com/office/word/2010/wordml" xmlns:w15="http://schemas.microsoft.com/office/word/2012/wordml" xmlns:w16cid="http://schemas.microsoft.com/office/word/2016/wordml/cid" xmlns:w16se="http://schemas.microsoft.com/office/word/2015/wordml/symex" xmlns:wpg="http://schemas.microsoft.com/office/word/2010/wordprocessingGroup" xmlns:wpi="http://schemas.microsoft.com/office/word/2010/wordprocessingInk" xmlns:wne="http://schemas.microsoft.com/office/word/2006/wordml" xmlns:wps="http://schemas.microsoft.com/office/word/2010/wordprocessingShape" mc:Ignorable="w14 w15 w16se w16cid wp14">
   <w:footnote w:type="separator" w:id="-1">
     <w:p>
       <w:pPr>
@@ -27745,7 +29329,7 @@
 </file>
 
 <file path=word/numbering.xml><?xml version="1.0" encoding="utf-8"?>
-<w:numbering xmlns:wpc="http://schemas.microsoft.com/office/word/2010/wordprocessingCanvas" xmlns:cx="http://schemas.microsoft.com/office/drawing/2014/chartex" xmlns:cx1="http://schemas.microsoft.com/office/drawing/2015/9/8/chartex" xmlns:mc="http://schemas.openxmlformats.org/markup-compatibility/2006" xmlns:o="urn:schemas-microsoft-com:office:office" xmlns:r="http://schemas.openxmlformats.org/officeDocument/2006/relationships" xmlns:m="http://schemas.openxmlformats.org/officeDocument/2006/math" xmlns:v="urn:schemas-microsoft-com:vml" xmlns:wp14="http://schemas.microsoft.com/office/word/2010/wordprocessingDrawing" xmlns:wp="http://schemas.openxmlformats.org/drawingml/2006/wordprocessingDrawing" xmlns:w10="urn:schemas-microsoft-com:office:word" xmlns:w="http://schemas.openxmlformats.org/wordprocessingml/2006/main" xmlns:w14="http://schemas.microsoft.com/office/word/2010/wordml" xmlns:w15="http://schemas.microsoft.com/office/word/2012/wordml" xmlns:w16se="http://schemas.microsoft.com/office/word/2015/wordml/symex" xmlns:wpg="http://schemas.microsoft.com/office/word/2010/wordprocessingGroup" xmlns:wpi="http://schemas.microsoft.com/office/word/2010/wordprocessingInk" xmlns:wne="http://schemas.microsoft.com/office/word/2006/wordml" xmlns:wps="http://schemas.microsoft.com/office/word/2010/wordprocessingShape" mc:Ignorable="w14 w15 w16se wp14">
+<w:numbering xmlns:wpc="http://schemas.microsoft.com/office/word/2010/wordprocessingCanvas" xmlns:cx="http://schemas.microsoft.com/office/drawing/2014/chartex" xmlns:cx1="http://schemas.microsoft.com/office/drawing/2015/9/8/chartex" xmlns:cx2="http://schemas.microsoft.com/office/drawing/2015/10/21/chartex" xmlns:cx3="http://schemas.microsoft.com/office/drawing/2016/5/9/chartex" xmlns:cx4="http://schemas.microsoft.com/office/drawing/2016/5/10/chartex" xmlns:cx5="http://schemas.microsoft.com/office/drawing/2016/5/11/chartex" xmlns:cx6="http://schemas.microsoft.com/office/drawing/2016/5/12/chartex" xmlns:cx7="http://schemas.microsoft.com/office/drawing/2016/5/13/chartex" xmlns:cx8="http://schemas.microsoft.com/office/drawing/2016/5/14/chartex" xmlns:mc="http://schemas.openxmlformats.org/markup-compatibility/2006" xmlns:aink="http://schemas.microsoft.com/office/drawing/2016/ink" xmlns:am3d="http://schemas.microsoft.com/office/drawing/2017/model3d" xmlns:o="urn:schemas-microsoft-com:office:office" xmlns:r="http://schemas.openxmlformats.org/officeDocument/2006/relationships" xmlns:m="http://schemas.openxmlformats.org/officeDocument/2006/math" xmlns:v="urn:schemas-microsoft-com:vml" xmlns:wp14="http://schemas.microsoft.com/office/word/2010/wordprocessingDrawing" xmlns:wp="http://schemas.openxmlformats.org/drawingml/2006/wordprocessingDrawing" xmlns:w10="urn:schemas-microsoft-com:office:word" xmlns:w="http://schemas.openxmlformats.org/wordprocessingml/2006/main" xmlns:w14="http://schemas.microsoft.com/office/word/2010/wordml" xmlns:w15="http://schemas.microsoft.com/office/word/2012/wordml" xmlns:w16cid="http://schemas.microsoft.com/office/word/2016/wordml/cid" xmlns:w16se="http://schemas.microsoft.com/office/word/2015/wordml/symex" xmlns:wpg="http://schemas.microsoft.com/office/word/2010/wordprocessingGroup" xmlns:wpi="http://schemas.microsoft.com/office/word/2010/wordprocessingInk" xmlns:wne="http://schemas.microsoft.com/office/word/2006/wordml" xmlns:wps="http://schemas.microsoft.com/office/word/2010/wordprocessingShape" mc:Ignorable="w14 w15 w16se w16cid wp14">
   <w:abstractNum w:abstractNumId="0" w15:restartNumberingAfterBreak="0">
     <w:nsid w:val="09511408"/>
     <w:multiLevelType w:val="multilevel"/>
@@ -31748,6 +33332,155 @@
     </w:lvl>
   </w:abstractNum>
   <w:abstractNum w:abstractNumId="29" w15:restartNumberingAfterBreak="0">
+    <w:nsid w:val="5B2B3C6F"/>
+    <w:multiLevelType w:val="multilevel"/>
+    <w:tmpl w:val="52DAC7EA"/>
+    <w:lvl w:ilvl="0">
+      <w:start w:val="1"/>
+      <w:numFmt w:val="bullet"/>
+      <w:lvlText w:val=""/>
+      <w:lvlJc w:val="left"/>
+      <w:pPr>
+        <w:tabs>
+          <w:tab w:val="num" w:pos="720"/>
+        </w:tabs>
+        <w:ind w:left="720" w:hanging="360"/>
+      </w:pPr>
+      <w:rPr>
+        <w:rFonts w:ascii="Symbol" w:hAnsi="Symbol" w:hint="default"/>
+        <w:sz w:val="20"/>
+      </w:rPr>
+    </w:lvl>
+    <w:lvl w:ilvl="1" w:tentative="1">
+      <w:start w:val="1"/>
+      <w:numFmt w:val="bullet"/>
+      <w:lvlText w:val="o"/>
+      <w:lvlJc w:val="left"/>
+      <w:pPr>
+        <w:tabs>
+          <w:tab w:val="num" w:pos="1440"/>
+        </w:tabs>
+        <w:ind w:left="1440" w:hanging="360"/>
+      </w:pPr>
+      <w:rPr>
+        <w:rFonts w:ascii="Courier New" w:hAnsi="Courier New" w:hint="default"/>
+        <w:sz w:val="20"/>
+      </w:rPr>
+    </w:lvl>
+    <w:lvl w:ilvl="2" w:tentative="1">
+      <w:start w:val="1"/>
+      <w:numFmt w:val="bullet"/>
+      <w:lvlText w:val=""/>
+      <w:lvlJc w:val="left"/>
+      <w:pPr>
+        <w:tabs>
+          <w:tab w:val="num" w:pos="2160"/>
+        </w:tabs>
+        <w:ind w:left="2160" w:hanging="360"/>
+      </w:pPr>
+      <w:rPr>
+        <w:rFonts w:ascii="Wingdings" w:hAnsi="Wingdings" w:hint="default"/>
+        <w:sz w:val="20"/>
+      </w:rPr>
+    </w:lvl>
+    <w:lvl w:ilvl="3" w:tentative="1">
+      <w:start w:val="1"/>
+      <w:numFmt w:val="bullet"/>
+      <w:lvlText w:val=""/>
+      <w:lvlJc w:val="left"/>
+      <w:pPr>
+        <w:tabs>
+          <w:tab w:val="num" w:pos="2880"/>
+        </w:tabs>
+        <w:ind w:left="2880" w:hanging="360"/>
+      </w:pPr>
+      <w:rPr>
+        <w:rFonts w:ascii="Wingdings" w:hAnsi="Wingdings" w:hint="default"/>
+        <w:sz w:val="20"/>
+      </w:rPr>
+    </w:lvl>
+    <w:lvl w:ilvl="4" w:tentative="1">
+      <w:start w:val="1"/>
+      <w:numFmt w:val="bullet"/>
+      <w:lvlText w:val=""/>
+      <w:lvlJc w:val="left"/>
+      <w:pPr>
+        <w:tabs>
+          <w:tab w:val="num" w:pos="3600"/>
+        </w:tabs>
+        <w:ind w:left="3600" w:hanging="360"/>
+      </w:pPr>
+      <w:rPr>
+        <w:rFonts w:ascii="Wingdings" w:hAnsi="Wingdings" w:hint="default"/>
+        <w:sz w:val="20"/>
+      </w:rPr>
+    </w:lvl>
+    <w:lvl w:ilvl="5" w:tentative="1">
+      <w:start w:val="1"/>
+      <w:numFmt w:val="bullet"/>
+      <w:lvlText w:val=""/>
+      <w:lvlJc w:val="left"/>
+      <w:pPr>
+        <w:tabs>
+          <w:tab w:val="num" w:pos="4320"/>
+        </w:tabs>
+        <w:ind w:left="4320" w:hanging="360"/>
+      </w:pPr>
+      <w:rPr>
+        <w:rFonts w:ascii="Wingdings" w:hAnsi="Wingdings" w:hint="default"/>
+        <w:sz w:val="20"/>
+      </w:rPr>
+    </w:lvl>
+    <w:lvl w:ilvl="6" w:tentative="1">
+      <w:start w:val="1"/>
+      <w:numFmt w:val="bullet"/>
+      <w:lvlText w:val=""/>
+      <w:lvlJc w:val="left"/>
+      <w:pPr>
+        <w:tabs>
+          <w:tab w:val="num" w:pos="5040"/>
+        </w:tabs>
+        <w:ind w:left="5040" w:hanging="360"/>
+      </w:pPr>
+      <w:rPr>
+        <w:rFonts w:ascii="Wingdings" w:hAnsi="Wingdings" w:hint="default"/>
+        <w:sz w:val="20"/>
+      </w:rPr>
+    </w:lvl>
+    <w:lvl w:ilvl="7" w:tentative="1">
+      <w:start w:val="1"/>
+      <w:numFmt w:val="bullet"/>
+      <w:lvlText w:val=""/>
+      <w:lvlJc w:val="left"/>
+      <w:pPr>
+        <w:tabs>
+          <w:tab w:val="num" w:pos="5760"/>
+        </w:tabs>
+        <w:ind w:left="5760" w:hanging="360"/>
+      </w:pPr>
+      <w:rPr>
+        <w:rFonts w:ascii="Wingdings" w:hAnsi="Wingdings" w:hint="default"/>
+        <w:sz w:val="20"/>
+      </w:rPr>
+    </w:lvl>
+    <w:lvl w:ilvl="8" w:tentative="1">
+      <w:start w:val="1"/>
+      <w:numFmt w:val="bullet"/>
+      <w:lvlText w:val=""/>
+      <w:lvlJc w:val="left"/>
+      <w:pPr>
+        <w:tabs>
+          <w:tab w:val="num" w:pos="6480"/>
+        </w:tabs>
+        <w:ind w:left="6480" w:hanging="360"/>
+      </w:pPr>
+      <w:rPr>
+        <w:rFonts w:ascii="Wingdings" w:hAnsi="Wingdings" w:hint="default"/>
+        <w:sz w:val="20"/>
+      </w:rPr>
+    </w:lvl>
+  </w:abstractNum>
+  <w:abstractNum w:abstractNumId="30" w15:restartNumberingAfterBreak="0">
     <w:nsid w:val="62103C56"/>
     <w:multiLevelType w:val="multilevel"/>
     <w:tmpl w:val="DD24480C"/>
@@ -31896,7 +33629,7 @@
       </w:rPr>
     </w:lvl>
   </w:abstractNum>
-  <w:abstractNum w:abstractNumId="30" w15:restartNumberingAfterBreak="0">
+  <w:abstractNum w:abstractNumId="31" w15:restartNumberingAfterBreak="0">
     <w:nsid w:val="627F6499"/>
     <w:multiLevelType w:val="multilevel"/>
     <w:tmpl w:val="381E255C"/>
@@ -32045,7 +33778,7 @@
       </w:rPr>
     </w:lvl>
   </w:abstractNum>
-  <w:abstractNum w:abstractNumId="31" w15:restartNumberingAfterBreak="0">
+  <w:abstractNum w:abstractNumId="32" w15:restartNumberingAfterBreak="0">
     <w:nsid w:val="654250A6"/>
     <w:multiLevelType w:val="hybridMultilevel"/>
     <w:tmpl w:val="7534E7A8"/>
@@ -32158,7 +33891,7 @@
       </w:rPr>
     </w:lvl>
   </w:abstractNum>
-  <w:abstractNum w:abstractNumId="32" w15:restartNumberingAfterBreak="0">
+  <w:abstractNum w:abstractNumId="33" w15:restartNumberingAfterBreak="0">
     <w:nsid w:val="689742B1"/>
     <w:multiLevelType w:val="hybridMultilevel"/>
     <w:tmpl w:val="CCAA2F56"/>
@@ -32244,7 +33977,7 @@
       </w:pPr>
     </w:lvl>
   </w:abstractNum>
-  <w:abstractNum w:abstractNumId="33" w15:restartNumberingAfterBreak="0">
+  <w:abstractNum w:abstractNumId="34" w15:restartNumberingAfterBreak="0">
     <w:nsid w:val="6A1C021B"/>
     <w:multiLevelType w:val="multilevel"/>
     <w:tmpl w:val="EC9802D6"/>
@@ -32393,7 +34126,7 @@
       </w:rPr>
     </w:lvl>
   </w:abstractNum>
-  <w:abstractNum w:abstractNumId="34" w15:restartNumberingAfterBreak="0">
+  <w:abstractNum w:abstractNumId="35" w15:restartNumberingAfterBreak="0">
     <w:nsid w:val="6C723148"/>
     <w:multiLevelType w:val="multilevel"/>
     <w:tmpl w:val="AA4CC988"/>
@@ -32542,7 +34275,7 @@
       </w:rPr>
     </w:lvl>
   </w:abstractNum>
-  <w:abstractNum w:abstractNumId="35" w15:restartNumberingAfterBreak="0">
+  <w:abstractNum w:abstractNumId="36" w15:restartNumberingAfterBreak="0">
     <w:nsid w:val="70681BDF"/>
     <w:multiLevelType w:val="multilevel"/>
     <w:tmpl w:val="E98A0AF4"/>
@@ -32664,7 +34397,7 @@
       </w:rPr>
     </w:lvl>
   </w:abstractNum>
-  <w:abstractNum w:abstractNumId="36" w15:restartNumberingAfterBreak="0">
+  <w:abstractNum w:abstractNumId="37" w15:restartNumberingAfterBreak="0">
     <w:nsid w:val="735B48FF"/>
     <w:multiLevelType w:val="multilevel"/>
     <w:tmpl w:val="87C29848"/>
@@ -32813,7 +34546,7 @@
       </w:rPr>
     </w:lvl>
   </w:abstractNum>
-  <w:abstractNum w:abstractNumId="37" w15:restartNumberingAfterBreak="0">
+  <w:abstractNum w:abstractNumId="38" w15:restartNumberingAfterBreak="0">
     <w:nsid w:val="77125282"/>
     <w:multiLevelType w:val="multilevel"/>
     <w:tmpl w:val="043844AC"/>
@@ -32926,7 +34659,7 @@
       </w:pPr>
     </w:lvl>
   </w:abstractNum>
-  <w:abstractNum w:abstractNumId="38" w15:restartNumberingAfterBreak="0">
+  <w:abstractNum w:abstractNumId="39" w15:restartNumberingAfterBreak="0">
     <w:nsid w:val="779853E4"/>
     <w:multiLevelType w:val="multilevel"/>
     <w:tmpl w:val="3766AD1A"/>
@@ -33075,7 +34808,7 @@
       </w:rPr>
     </w:lvl>
   </w:abstractNum>
-  <w:abstractNum w:abstractNumId="39" w15:restartNumberingAfterBreak="0">
+  <w:abstractNum w:abstractNumId="40" w15:restartNumberingAfterBreak="0">
     <w:nsid w:val="779E38D1"/>
     <w:multiLevelType w:val="multilevel"/>
     <w:tmpl w:val="E3C46610"/>
@@ -33224,7 +34957,7 @@
       </w:rPr>
     </w:lvl>
   </w:abstractNum>
-  <w:abstractNum w:abstractNumId="40" w15:restartNumberingAfterBreak="0">
+  <w:abstractNum w:abstractNumId="41" w15:restartNumberingAfterBreak="0">
     <w:nsid w:val="7AE02A37"/>
     <w:multiLevelType w:val="multilevel"/>
     <w:tmpl w:val="7E7A70A8"/>
@@ -33374,7 +35107,7 @@
     </w:lvl>
   </w:abstractNum>
   <w:num w:numId="1">
-    <w:abstractNumId w:val="35"/>
+    <w:abstractNumId w:val="36"/>
   </w:num>
   <w:num w:numId="2">
     <w:abstractNumId w:val="6"/>
@@ -33389,7 +35122,7 @@
     <w:abstractNumId w:val="20"/>
   </w:num>
   <w:num w:numId="6">
-    <w:abstractNumId w:val="34"/>
+    <w:abstractNumId w:val="35"/>
   </w:num>
   <w:num w:numId="7">
     <w:abstractNumId w:val="1"/>
@@ -33410,19 +35143,19 @@
     <w:abstractNumId w:val="8"/>
   </w:num>
   <w:num w:numId="13">
-    <w:abstractNumId w:val="30"/>
+    <w:abstractNumId w:val="31"/>
   </w:num>
   <w:num w:numId="14">
     <w:abstractNumId w:val="22"/>
   </w:num>
   <w:num w:numId="15">
-    <w:abstractNumId w:val="39"/>
+    <w:abstractNumId w:val="40"/>
   </w:num>
   <w:num w:numId="16">
-    <w:abstractNumId w:val="33"/>
+    <w:abstractNumId w:val="34"/>
   </w:num>
   <w:num w:numId="17">
-    <w:abstractNumId w:val="36"/>
+    <w:abstractNumId w:val="37"/>
   </w:num>
   <w:num w:numId="18">
     <w:abstractNumId w:val="16"/>
@@ -33440,7 +35173,7 @@
     <w:abstractNumId w:val="2"/>
   </w:num>
   <w:num w:numId="23">
-    <w:abstractNumId w:val="38"/>
+    <w:abstractNumId w:val="39"/>
   </w:num>
   <w:num w:numId="24">
     <w:abstractNumId w:val="9"/>
@@ -33455,13 +35188,13 @@
     <w:abstractNumId w:val="12"/>
   </w:num>
   <w:num w:numId="28">
-    <w:abstractNumId w:val="32"/>
+    <w:abstractNumId w:val="33"/>
   </w:num>
   <w:num w:numId="29">
     <w:abstractNumId w:val="24"/>
   </w:num>
   <w:num w:numId="30">
-    <w:abstractNumId w:val="31"/>
+    <w:abstractNumId w:val="32"/>
   </w:num>
   <w:num w:numId="31">
     <w:abstractNumId w:val="28"/>
@@ -33473,10 +35206,10 @@
     <w:abstractNumId w:val="5"/>
   </w:num>
   <w:num w:numId="34">
-    <w:abstractNumId w:val="29"/>
+    <w:abstractNumId w:val="30"/>
   </w:num>
   <w:num w:numId="35">
-    <w:abstractNumId w:val="37"/>
+    <w:abstractNumId w:val="38"/>
   </w:num>
   <w:num w:numId="36">
     <w:abstractNumId w:val="15"/>
@@ -33485,7 +35218,7 @@
     <w:abstractNumId w:val="26"/>
   </w:num>
   <w:num w:numId="38">
-    <w:abstractNumId w:val="40"/>
+    <w:abstractNumId w:val="41"/>
   </w:num>
   <w:num w:numId="39">
     <w:abstractNumId w:val="25"/>
@@ -33496,12 +35229,15 @@
   <w:num w:numId="41">
     <w:abstractNumId w:val="17"/>
   </w:num>
+  <w:num w:numId="42">
+    <w:abstractNumId w:val="29"/>
+  </w:num>
   <w:numIdMacAtCleanup w:val="34"/>
 </w:numbering>
 </file>
 
 <file path=word/styles.xml><?xml version="1.0" encoding="utf-8"?>
-<w:styles xmlns:mc="http://schemas.openxmlformats.org/markup-compatibility/2006" xmlns:r="http://schemas.openxmlformats.org/officeDocument/2006/relationships" xmlns:w="http://schemas.openxmlformats.org/wordprocessingml/2006/main" xmlns:w14="http://schemas.microsoft.com/office/word/2010/wordml" xmlns:w15="http://schemas.microsoft.com/office/word/2012/wordml" xmlns:w16se="http://schemas.microsoft.com/office/word/2015/wordml/symex" mc:Ignorable="w14 w15 w16se">
+<w:styles xmlns:mc="http://schemas.openxmlformats.org/markup-compatibility/2006" xmlns:r="http://schemas.openxmlformats.org/officeDocument/2006/relationships" xmlns:w="http://schemas.openxmlformats.org/wordprocessingml/2006/main" xmlns:w14="http://schemas.microsoft.com/office/word/2010/wordml" xmlns:w15="http://schemas.microsoft.com/office/word/2012/wordml" xmlns:w16cid="http://schemas.microsoft.com/office/word/2016/wordml/cid" xmlns:w16se="http://schemas.microsoft.com/office/word/2015/wordml/symex" mc:Ignorable="w14 w15 w16se w16cid">
   <w:docDefaults>
     <w:rPrDefault>
       <w:rPr>
@@ -33517,7 +35253,7 @@
       </w:pPr>
     </w:pPrDefault>
   </w:docDefaults>
-  <w:latentStyles w:defLockedState="0" w:defUIPriority="99" w:defSemiHidden="0" w:defUnhideWhenUsed="0" w:defQFormat="0" w:count="371">
+  <w:latentStyles w:defLockedState="0" w:defUIPriority="99" w:defSemiHidden="0" w:defUnhideWhenUsed="0" w:defQFormat="0" w:count="375">
     <w:lsdException w:name="Normal" w:uiPriority="0" w:qFormat="1"/>
     <w:lsdException w:name="heading 1" w:uiPriority="9" w:qFormat="1"/>
     <w:lsdException w:name="heading 2" w:semiHidden="1" w:uiPriority="9" w:unhideWhenUsed="1" w:qFormat="1"/>
@@ -33623,7 +35359,6 @@
     <w:lsdException w:name="HTML Sample" w:semiHidden="1" w:unhideWhenUsed="1"/>
     <w:lsdException w:name="HTML Typewriter" w:semiHidden="1" w:unhideWhenUsed="1"/>
     <w:lsdException w:name="HTML Variable" w:semiHidden="1" w:unhideWhenUsed="1"/>
-    <w:lsdException w:name="Normal Table" w:semiHidden="1" w:unhideWhenUsed="1"/>
     <w:lsdException w:name="annotation subject" w:semiHidden="1" w:unhideWhenUsed="1"/>
     <w:lsdException w:name="No List" w:semiHidden="1" w:unhideWhenUsed="1"/>
     <w:lsdException w:name="Outline List 1" w:semiHidden="1" w:unhideWhenUsed="1"/>
@@ -33667,10 +35402,8 @@
     <w:lsdException w:name="Table Elegant" w:semiHidden="1" w:unhideWhenUsed="1"/>
     <w:lsdException w:name="Table Professional" w:semiHidden="1" w:unhideWhenUsed="1"/>
     <w:lsdException w:name="Table Subtle 1" w:semiHidden="1" w:unhideWhenUsed="1"/>
-    <w:lsdException w:name="Table Subtle 2" w:semiHidden="1" w:unhideWhenUsed="1"/>
     <w:lsdException w:name="Table Web 1" w:semiHidden="1" w:unhideWhenUsed="1"/>
     <w:lsdException w:name="Table Web 2" w:semiHidden="1" w:unhideWhenUsed="1"/>
-    <w:lsdException w:name="Table Web 3" w:semiHidden="1" w:unhideWhenUsed="1"/>
     <w:lsdException w:name="Balloon Text" w:semiHidden="1" w:unhideWhenUsed="1"/>
     <w:lsdException w:name="Table Grid" w:uiPriority="39"/>
     <w:lsdException w:name="Table Theme" w:semiHidden="1" w:unhideWhenUsed="1"/>
@@ -33889,6 +35622,10 @@
     <w:lsdException w:name="List Table 5 Dark Accent 6" w:uiPriority="50"/>
     <w:lsdException w:name="List Table 6 Colorful Accent 6" w:uiPriority="51"/>
     <w:lsdException w:name="List Table 7 Colorful Accent 6" w:uiPriority="52"/>
+    <w:lsdException w:name="Mention" w:semiHidden="1" w:unhideWhenUsed="1"/>
+    <w:lsdException w:name="Smart Hyperlink" w:semiHidden="1" w:unhideWhenUsed="1"/>
+    <w:lsdException w:name="Hashtag" w:semiHidden="1" w:unhideWhenUsed="1"/>
+    <w:lsdException w:name="Unresolved Mention" w:semiHidden="1" w:unhideWhenUsed="1"/>
   </w:latentStyles>
   <w:style w:type="paragraph" w:default="1" w:styleId="Normal">
     <w:name w:val="Normal"/>
@@ -33962,6 +35699,29 @@
       <w:color w:val="1F4D78" w:themeColor="accent1" w:themeShade="7F"/>
       <w:sz w:val="24"/>
       <w:szCs w:val="24"/>
+    </w:rPr>
+  </w:style>
+  <w:style w:type="paragraph" w:styleId="Heading4">
+    <w:name w:val="heading 4"/>
+    <w:basedOn w:val="Normal"/>
+    <w:next w:val="Normal"/>
+    <w:link w:val="Heading4Char"/>
+    <w:uiPriority w:val="9"/>
+    <w:semiHidden/>
+    <w:unhideWhenUsed/>
+    <w:qFormat/>
+    <w:rsid w:val="00EC1480"/>
+    <w:pPr>
+      <w:keepNext/>
+      <w:keepLines/>
+      <w:spacing w:before="40" w:after="0"/>
+      <w:outlineLvl w:val="3"/>
+    </w:pPr>
+    <w:rPr>
+      <w:rFonts w:asciiTheme="majorHAnsi" w:eastAsiaTheme="majorEastAsia" w:hAnsiTheme="majorHAnsi" w:cstheme="majorBidi"/>
+      <w:i/>
+      <w:iCs/>
+      <w:color w:val="2E74B5" w:themeColor="accent1" w:themeShade="BF"/>
     </w:rPr>
   </w:style>
   <w:style w:type="character" w:default="1" w:styleId="DefaultParagraphFont">
@@ -34287,6 +36047,22 @@
     <w:basedOn w:val="DefaultParagraphFont"/>
     <w:rsid w:val="00C44023"/>
   </w:style>
+  <w:style w:type="character" w:customStyle="1" w:styleId="Heading4Char">
+    <w:name w:val="Heading 4 Char"/>
+    <w:basedOn w:val="DefaultParagraphFont"/>
+    <w:link w:val="Heading4"/>
+    <w:uiPriority w:val="9"/>
+    <w:semiHidden/>
+    <w:rsid w:val="00EC1480"/>
+    <w:rPr>
+      <w:rFonts w:asciiTheme="majorHAnsi" w:eastAsiaTheme="majorEastAsia" w:hAnsiTheme="majorHAnsi" w:cstheme="majorBidi"/>
+      <w:i/>
+      <w:iCs/>
+      <w:color w:val="2E74B5" w:themeColor="accent1" w:themeShade="BF"/>
+      <w:kern w:val="2"/>
+      <w14:ligatures w14:val="standardContextual"/>
+    </w:rPr>
+  </w:style>
 </w:styles>
 </file>
 
@@ -34556,7 +36332,7 @@
 </file>
 
 <file path=customXml/itemProps1.xml><?xml version="1.0" encoding="utf-8"?>
-<ds:datastoreItem xmlns:ds="http://schemas.openxmlformats.org/officeDocument/2006/customXml" ds:itemID="{588810A9-047A-45D6-A8FC-73112442306D}">
+<ds:datastoreItem xmlns:ds="http://schemas.openxmlformats.org/officeDocument/2006/customXml" ds:itemID="{66BB1CDC-8016-47C6-A0ED-52B1D5B72165}">
   <ds:schemaRefs>
     <ds:schemaRef ds:uri="http://schemas.openxmlformats.org/officeDocument/2006/bibliography"/>
   </ds:schemaRefs>

</xml_diff>

<commit_message>
mapping between models tjetra
</commit_message>
<xml_diff>
--- a/Documentation/LuxuryStep.docx
+++ b/Documentation/LuxuryStep.docx
@@ -2895,31 +2895,73 @@
           <w:rPr>
             <w:rStyle w:val="Hyperlink"/>
           </w:rPr>
-          <w:t>6.1 M</w:t>
-        </w:r>
+          <w:t>6.1 Mid Level Desing Models</w:t>
+        </w:r>
+        <w:r>
+          <w:rPr>
+            <w:webHidden/>
+          </w:rPr>
+          <w:tab/>
+        </w:r>
+        <w:r>
+          <w:rPr>
+            <w:webHidden/>
+          </w:rPr>
+          <w:fldChar w:fldCharType="begin"/>
+        </w:r>
+        <w:r>
+          <w:rPr>
+            <w:webHidden/>
+          </w:rPr>
+          <w:instrText xml:space="preserve"> PAGEREF _Toc187702187 \h </w:instrText>
+        </w:r>
+        <w:r>
+          <w:rPr>
+            <w:webHidden/>
+          </w:rPr>
+        </w:r>
+        <w:r>
+          <w:rPr>
+            <w:webHidden/>
+          </w:rPr>
+          <w:fldChar w:fldCharType="separate"/>
+        </w:r>
+        <w:r>
+          <w:rPr>
+            <w:webHidden/>
+          </w:rPr>
+          <w:t>31</w:t>
+        </w:r>
+        <w:r>
+          <w:rPr>
+            <w:webHidden/>
+          </w:rPr>
+          <w:fldChar w:fldCharType="end"/>
+        </w:r>
+      </w:hyperlink>
+    </w:p>
+    <w:p>
+      <w:pPr>
+        <w:pStyle w:val="TOC2"/>
+      </w:pPr>
+      <w:hyperlink w:anchor="_Toc187702197" w:history="1">
         <w:r>
           <w:rPr>
             <w:rStyle w:val="Hyperlink"/>
           </w:rPr>
-          <w:t>i</w:t>
+          <w:t>6.</w:t>
         </w:r>
         <w:r>
           <w:rPr>
             <w:rStyle w:val="Hyperlink"/>
           </w:rPr>
-          <w:t xml:space="preserve">d Level </w:t>
+          <w:t>2</w:t>
         </w:r>
         <w:r>
           <w:rPr>
             <w:rStyle w:val="Hyperlink"/>
           </w:rPr>
-          <w:t>D</w:t>
-        </w:r>
-        <w:r>
-          <w:rPr>
-            <w:rStyle w:val="Hyperlink"/>
-          </w:rPr>
-          <w:t>esing Models</w:t>
+          <w:t xml:space="preserve"> Low-Level Desing</w:t>
         </w:r>
         <w:r>
           <w:rPr>
@@ -2931,114 +2973,7 @@
           <w:rPr>
             <w:webHidden/>
           </w:rPr>
-          <w:fldChar w:fldCharType="begin"/>
-        </w:r>
-        <w:r>
-          <w:rPr>
-            <w:webHidden/>
-          </w:rPr>
-          <w:instrText xml:space="preserve"> PAGEREF _Toc187702187 \h </w:instrText>
-        </w:r>
-        <w:r>
-          <w:rPr>
-            <w:webHidden/>
-          </w:rPr>
-        </w:r>
-        <w:r>
-          <w:rPr>
-            <w:webHidden/>
-          </w:rPr>
-          <w:fldChar w:fldCharType="separate"/>
-        </w:r>
-        <w:r>
-          <w:rPr>
-            <w:webHidden/>
-          </w:rPr>
-          <w:t>31</w:t>
-        </w:r>
-        <w:r>
-          <w:rPr>
-            <w:webHidden/>
-          </w:rPr>
-          <w:fldChar w:fldCharType="end"/>
-        </w:r>
-      </w:hyperlink>
-    </w:p>
-    <w:p>
-      <w:pPr>
-        <w:pStyle w:val="TOC2"/>
-      </w:pPr>
-      <w:hyperlink w:anchor="_Toc187702197" w:history="1">
-        <w:r>
-          <w:rPr>
-            <w:rStyle w:val="Hyperlink"/>
-          </w:rPr>
-          <w:t>6.</w:t>
-        </w:r>
-        <w:r>
-          <w:rPr>
-            <w:rStyle w:val="Hyperlink"/>
-          </w:rPr>
-          <w:t>2</w:t>
-        </w:r>
-        <w:r>
-          <w:rPr>
-            <w:rStyle w:val="Hyperlink"/>
-          </w:rPr>
-          <w:t xml:space="preserve"> Low-Lev</w:t>
-        </w:r>
-        <w:r>
-          <w:rPr>
-            <w:rStyle w:val="Hyperlink"/>
-          </w:rPr>
-          <w:t>e</w:t>
-        </w:r>
-        <w:r>
-          <w:rPr>
-            <w:rStyle w:val="Hyperlink"/>
-          </w:rPr>
-          <w:t>l Desing</w:t>
-        </w:r>
-        <w:r>
-          <w:rPr>
-            <w:webHidden/>
-          </w:rPr>
-          <w:tab/>
-        </w:r>
-        <w:r>
-          <w:rPr>
-            <w:webHidden/>
-          </w:rPr>
-          <w:fldChar w:fldCharType="begin"/>
-        </w:r>
-        <w:r>
-          <w:rPr>
-            <w:webHidden/>
-          </w:rPr>
-          <w:instrText xml:space="preserve"> PAGEREF _Toc187702197 \h </w:instrText>
-        </w:r>
-        <w:r>
-          <w:rPr>
-            <w:webHidden/>
-          </w:rPr>
-        </w:r>
-        <w:r>
-          <w:rPr>
-            <w:webHidden/>
-          </w:rPr>
-          <w:fldChar w:fldCharType="separate"/>
-        </w:r>
-        <w:r>
-          <w:rPr>
-            <w:webHidden/>
-          </w:rPr>
-          <w:t>42</w:t>
-        </w:r>
-        <w:r>
-          <w:rPr>
-            <w:webHidden/>
-          </w:rPr>
-          <w:fldChar w:fldCharType="end"/>
+          <w:t>25</w:t>
         </w:r>
       </w:hyperlink>
     </w:p>
@@ -3053,100 +2988,113 @@
           <w:noProof/>
         </w:rPr>
       </w:pPr>
-      <w:hyperlink w:anchor="_Toc187702198" w:history="1">
-        <w:r>
-          <w:rPr>
-            <w:rStyle w:val="Hyperlink"/>
-            <w:rFonts w:ascii="Times New Roman" w:hAnsi="Times New Roman" w:cs="Times New Roman"/>
-            <w:noProof/>
-          </w:rPr>
-          <w:t>6.</w:t>
-        </w:r>
-        <w:r>
-          <w:rPr>
-            <w:rStyle w:val="Hyperlink"/>
-            <w:rFonts w:ascii="Times New Roman" w:hAnsi="Times New Roman" w:cs="Times New Roman"/>
-            <w:noProof/>
-          </w:rPr>
-          <w:t>2.1</w:t>
-        </w:r>
-        <w:r>
-          <w:rPr>
-            <w:rStyle w:val="Hyperlink"/>
-            <w:rFonts w:ascii="Times New Roman" w:hAnsi="Times New Roman" w:cs="Times New Roman"/>
-            <w:noProof/>
-          </w:rPr>
-          <w:t xml:space="preserve"> </w:t>
-        </w:r>
-        <w:r>
-          <w:rPr>
-            <w:rStyle w:val="Hyperlink"/>
-            <w:rFonts w:ascii="Times New Roman" w:hAnsi="Times New Roman" w:cs="Times New Roman"/>
-            <w:noProof/>
-          </w:rPr>
-          <w:t>User Module Responsibilities</w:t>
-        </w:r>
-        <w:r>
-          <w:rPr>
-            <w:rFonts w:ascii="Times New Roman" w:hAnsi="Times New Roman" w:cs="Times New Roman"/>
-            <w:noProof/>
-            <w:webHidden/>
-          </w:rPr>
-          <w:tab/>
-        </w:r>
-        <w:r>
-          <w:rPr>
-            <w:rFonts w:ascii="Times New Roman" w:hAnsi="Times New Roman" w:cs="Times New Roman"/>
-            <w:noProof/>
-            <w:webHidden/>
-          </w:rPr>
-          <w:fldChar w:fldCharType="begin"/>
-        </w:r>
-        <w:r>
-          <w:rPr>
-            <w:rFonts w:ascii="Times New Roman" w:hAnsi="Times New Roman" w:cs="Times New Roman"/>
-            <w:noProof/>
-            <w:webHidden/>
-          </w:rPr>
-          <w:instrText xml:space="preserve"> PAGEREF _Toc187702198 \h </w:instrText>
-        </w:r>
-        <w:r>
-          <w:rPr>
-            <w:rFonts w:ascii="Times New Roman" w:hAnsi="Times New Roman" w:cs="Times New Roman"/>
-            <w:noProof/>
-            <w:webHidden/>
-          </w:rPr>
-        </w:r>
-        <w:r>
-          <w:rPr>
-            <w:rFonts w:ascii="Times New Roman" w:hAnsi="Times New Roman" w:cs="Times New Roman"/>
-            <w:noProof/>
-            <w:webHidden/>
-          </w:rPr>
-          <w:fldChar w:fldCharType="separate"/>
-        </w:r>
-        <w:r>
-          <w:rPr>
-            <w:rFonts w:ascii="Times New Roman" w:hAnsi="Times New Roman" w:cs="Times New Roman"/>
-            <w:noProof/>
-            <w:webHidden/>
-          </w:rPr>
-          <w:t>43</w:t>
-        </w:r>
-        <w:r>
-          <w:rPr>
-            <w:rFonts w:ascii="Times New Roman" w:hAnsi="Times New Roman" w:cs="Times New Roman"/>
-            <w:noProof/>
-            <w:webHidden/>
-          </w:rPr>
-          <w:fldChar w:fldCharType="end"/>
-        </w:r>
-      </w:hyperlink>
-      <w:r>
-        <w:rPr>
+      <w:r>
+        <w:fldChar w:fldCharType="begin"/>
+      </w:r>
+      <w:r>
+        <w:instrText xml:space="preserve"> HYPERLINK \l "_Toc187702198" </w:instrText>
+      </w:r>
+      <w:r>
+        <w:fldChar w:fldCharType="separate"/>
+      </w:r>
+      <w:r>
+        <w:rPr>
+          <w:rStyle w:val="Hyperlink"/>
           <w:rFonts w:ascii="Times New Roman" w:hAnsi="Times New Roman" w:cs="Times New Roman"/>
           <w:noProof/>
         </w:rPr>
+        <w:t>6.</w:t>
+      </w:r>
+      <w:r>
+        <w:rPr>
+          <w:rStyle w:val="Hyperlink"/>
+          <w:rFonts w:ascii="Times New Roman" w:hAnsi="Times New Roman" w:cs="Times New Roman"/>
+          <w:noProof/>
+        </w:rPr>
+        <w:t>2.1</w:t>
+      </w:r>
+      <w:r>
+        <w:rPr>
+          <w:rStyle w:val="Hyperlink"/>
+          <w:rFonts w:ascii="Times New Roman" w:hAnsi="Times New Roman" w:cs="Times New Roman"/>
+          <w:noProof/>
+        </w:rPr>
+        <w:t xml:space="preserve"> </w:t>
+      </w:r>
+      <w:r>
+        <w:rPr>
+          <w:rStyle w:val="Hyperlink"/>
+          <w:rFonts w:ascii="Times New Roman" w:hAnsi="Times New Roman" w:cs="Times New Roman"/>
+          <w:noProof/>
+        </w:rPr>
+        <w:t>User Module Responsibilities</w:t>
+      </w:r>
+      <w:r>
+        <w:rPr>
+          <w:rFonts w:ascii="Times New Roman" w:hAnsi="Times New Roman" w:cs="Times New Roman"/>
+          <w:noProof/>
+          <w:webHidden/>
+        </w:rPr>
+        <w:tab/>
+      </w:r>
+      <w:r>
+        <w:rPr>
+          <w:rFonts w:ascii="Times New Roman" w:hAnsi="Times New Roman" w:cs="Times New Roman"/>
+          <w:noProof/>
+          <w:webHidden/>
+        </w:rPr>
+        <w:fldChar w:fldCharType="begin"/>
+      </w:r>
+      <w:r>
+        <w:rPr>
+          <w:rFonts w:ascii="Times New Roman" w:hAnsi="Times New Roman" w:cs="Times New Roman"/>
+          <w:noProof/>
+          <w:webHidden/>
+        </w:rPr>
+        <w:instrText xml:space="preserve"> PAGEREF _Toc187702198 \h </w:instrText>
+      </w:r>
+      <w:r>
+        <w:rPr>
+          <w:rFonts w:ascii="Times New Roman" w:hAnsi="Times New Roman" w:cs="Times New Roman"/>
+          <w:noProof/>
+          <w:webHidden/>
+        </w:rPr>
+      </w:r>
+      <w:r>
+        <w:rPr>
+          <w:rFonts w:ascii="Times New Roman" w:hAnsi="Times New Roman" w:cs="Times New Roman"/>
+          <w:noProof/>
+          <w:webHidden/>
+        </w:rPr>
+        <w:fldChar w:fldCharType="separate"/>
+      </w:r>
+      <w:r>
+        <w:rPr>
+          <w:rFonts w:ascii="Times New Roman" w:hAnsi="Times New Roman" w:cs="Times New Roman"/>
+          <w:noProof/>
+          <w:webHidden/>
+        </w:rPr>
+        <w:fldChar w:fldCharType="end"/>
+      </w:r>
+      <w:r>
+        <w:rPr>
+          <w:rFonts w:ascii="Times New Roman" w:hAnsi="Times New Roman" w:cs="Times New Roman"/>
+          <w:noProof/>
+        </w:rPr>
+        <w:fldChar w:fldCharType="end"/>
+      </w:r>
+      <w:r>
+        <w:rPr>
+          <w:rFonts w:ascii="Times New Roman" w:hAnsi="Times New Roman" w:cs="Times New Roman"/>
+          <w:noProof/>
+        </w:rPr>
+        <w:t>26</w:t>
+      </w:r>
+      <w:r>
+        <w:rPr>
+          <w:rFonts w:ascii="Times New Roman" w:hAnsi="Times New Roman" w:cs="Times New Roman"/>
+          <w:noProof/>
+        </w:rPr>
         <w:br/>
         <w:t>6.2.2</w:t>
       </w:r>
@@ -3166,13 +3114,19 @@
           <w:noProof/>
         </w:rPr>
         <w:tab/>
-        <w:t>44</w:t>
       </w:r>
       <w:r>
         <w:rPr>
           <w:rFonts w:ascii="Times New Roman" w:hAnsi="Times New Roman" w:cs="Times New Roman"/>
           <w:noProof/>
         </w:rPr>
+        <w:t>27</w:t>
+      </w:r>
+      <w:r>
+        <w:rPr>
+          <w:rFonts w:ascii="Times New Roman" w:hAnsi="Times New Roman" w:cs="Times New Roman"/>
+          <w:noProof/>
+        </w:rPr>
         <w:br/>
         <w:t>6.2.3</w:t>
       </w:r>
@@ -3192,13 +3146,19 @@
           <w:noProof/>
         </w:rPr>
         <w:tab/>
-        <w:t>45</w:t>
       </w:r>
       <w:r>
         <w:rPr>
           <w:rFonts w:ascii="Times New Roman" w:hAnsi="Times New Roman" w:cs="Times New Roman"/>
           <w:noProof/>
         </w:rPr>
+        <w:t>28</w:t>
+      </w:r>
+      <w:r>
+        <w:rPr>
+          <w:rFonts w:ascii="Times New Roman" w:hAnsi="Times New Roman" w:cs="Times New Roman"/>
+          <w:noProof/>
+        </w:rPr>
         <w:br/>
         <w:t>6.2.4</w:t>
       </w:r>
@@ -3218,13 +3178,19 @@
           <w:noProof/>
         </w:rPr>
         <w:tab/>
-        <w:t>46</w:t>
       </w:r>
       <w:r>
         <w:rPr>
           <w:rFonts w:ascii="Times New Roman" w:hAnsi="Times New Roman" w:cs="Times New Roman"/>
           <w:noProof/>
         </w:rPr>
+        <w:t>29</w:t>
+      </w:r>
+      <w:r>
+        <w:rPr>
+          <w:rFonts w:ascii="Times New Roman" w:hAnsi="Times New Roman" w:cs="Times New Roman"/>
+          <w:noProof/>
+        </w:rPr>
         <w:br/>
         <w:t>6.2.5</w:t>
       </w:r>
@@ -3244,13 +3210,19 @@
           <w:noProof/>
         </w:rPr>
         <w:tab/>
-        <w:t>47</w:t>
       </w:r>
       <w:r>
         <w:rPr>
           <w:rFonts w:ascii="Times New Roman" w:hAnsi="Times New Roman" w:cs="Times New Roman"/>
           <w:noProof/>
         </w:rPr>
+        <w:t>30</w:t>
+      </w:r>
+      <w:r>
+        <w:rPr>
+          <w:rFonts w:ascii="Times New Roman" w:hAnsi="Times New Roman" w:cs="Times New Roman"/>
+          <w:noProof/>
+        </w:rPr>
         <w:br/>
         <w:t>6.2.6</w:t>
       </w:r>
@@ -3270,8 +3242,16 @@
           <w:noProof/>
         </w:rPr>
         <w:tab/>
-        <w:t>48</w:t>
-      </w:r>
+      </w:r>
+      <w:r>
+        <w:rPr>
+          <w:rFonts w:ascii="Times New Roman" w:hAnsi="Times New Roman" w:cs="Times New Roman"/>
+          <w:noProof/>
+        </w:rPr>
+        <w:t>32</w:t>
+      </w:r>
+      <w:bookmarkStart w:id="0" w:name="_GoBack"/>
+      <w:bookmarkEnd w:id="0"/>
     </w:p>
     <w:p>
       <w:pPr>
@@ -3280,79 +3260,77 @@
           <w:rFonts w:eastAsiaTheme="minorEastAsia"/>
         </w:rPr>
       </w:pPr>
-      <w:hyperlink w:anchor="_Toc187702199" w:history="1">
-        <w:r>
-          <w:rPr>
-            <w:rStyle w:val="Hyperlink"/>
-          </w:rPr>
-          <w:t>6.</w:t>
-        </w:r>
-        <w:r>
-          <w:rPr>
-            <w:rStyle w:val="Hyperlink"/>
-          </w:rPr>
-          <w:t>3</w:t>
-        </w:r>
-        <w:r>
-          <w:rPr>
-            <w:rStyle w:val="Hyperlink"/>
-          </w:rPr>
-          <w:t xml:space="preserve"> Mapping </w:t>
-        </w:r>
-        <w:r>
-          <w:rPr>
-            <w:rStyle w:val="Hyperlink"/>
-          </w:rPr>
-          <w:t>B</w:t>
-        </w:r>
-        <w:r>
-          <w:rPr>
-            <w:rStyle w:val="Hyperlink"/>
-          </w:rPr>
-          <w:t>eetwen Models</w:t>
-        </w:r>
-        <w:r>
-          <w:rPr>
-            <w:webHidden/>
-          </w:rPr>
-          <w:tab/>
-        </w:r>
-        <w:r>
-          <w:rPr>
-            <w:webHidden/>
-          </w:rPr>
-          <w:fldChar w:fldCharType="begin"/>
-        </w:r>
-        <w:r>
-          <w:rPr>
-            <w:webHidden/>
-          </w:rPr>
-          <w:instrText xml:space="preserve"> PAGEREF _Toc187702199 \h </w:instrText>
-        </w:r>
-        <w:r>
-          <w:rPr>
-            <w:webHidden/>
-          </w:rPr>
-        </w:r>
-        <w:r>
-          <w:rPr>
-            <w:webHidden/>
-          </w:rPr>
-          <w:fldChar w:fldCharType="separate"/>
-        </w:r>
-        <w:r>
-          <w:rPr>
-            <w:webHidden/>
-          </w:rPr>
-          <w:t>44</w:t>
-        </w:r>
-        <w:r>
-          <w:rPr>
-            <w:webHidden/>
-          </w:rPr>
-          <w:fldChar w:fldCharType="end"/>
-        </w:r>
-      </w:hyperlink>
+      <w:r>
+        <w:fldChar w:fldCharType="begin"/>
+      </w:r>
+      <w:r>
+        <w:instrText xml:space="preserve"> HYPERLINK \l "_Toc187702199" </w:instrText>
+      </w:r>
+      <w:r>
+        <w:fldChar w:fldCharType="separate"/>
+      </w:r>
+      <w:r>
+        <w:rPr>
+          <w:rStyle w:val="Hyperlink"/>
+        </w:rPr>
+        <w:t>6.</w:t>
+      </w:r>
+      <w:r>
+        <w:rPr>
+          <w:rStyle w:val="Hyperlink"/>
+        </w:rPr>
+        <w:t>3</w:t>
+      </w:r>
+      <w:r>
+        <w:rPr>
+          <w:rStyle w:val="Hyperlink"/>
+        </w:rPr>
+        <w:t xml:space="preserve"> Mapping Beetwen Models</w:t>
+      </w:r>
+      <w:r>
+        <w:rPr>
+          <w:webHidden/>
+        </w:rPr>
+        <w:tab/>
+      </w:r>
+      <w:r>
+        <w:rPr>
+          <w:webHidden/>
+        </w:rPr>
+        <w:fldChar w:fldCharType="begin"/>
+      </w:r>
+      <w:r>
+        <w:rPr>
+          <w:webHidden/>
+        </w:rPr>
+        <w:instrText xml:space="preserve"> PAGEREF _Toc187702199 \h </w:instrText>
+      </w:r>
+      <w:r>
+        <w:rPr>
+          <w:webHidden/>
+        </w:rPr>
+      </w:r>
+      <w:r>
+        <w:rPr>
+          <w:webHidden/>
+        </w:rPr>
+        <w:fldChar w:fldCharType="separate"/>
+      </w:r>
+      <w:r>
+        <w:rPr>
+          <w:webHidden/>
+        </w:rPr>
+        <w:t>44</w:t>
+      </w:r>
+      <w:r>
+        <w:rPr>
+          <w:webHidden/>
+        </w:rPr>
+        <w:fldChar w:fldCharType="end"/>
+      </w:r>
+      <w:r>
+        <w:fldChar w:fldCharType="end"/>
+      </w:r>
     </w:p>
     <w:p>
       <w:pPr>
@@ -7778,7 +7756,7 @@
         </w:rPr>
         <w:t xml:space="preserve">5.1 </w:t>
       </w:r>
-      <w:bookmarkStart w:id="0" w:name="_Toc187702166"/>
+      <w:bookmarkStart w:id="1" w:name="_Toc187702166"/>
       <w:r>
         <w:rPr>
           <w:rFonts w:ascii="Times New Roman" w:hAnsi="Times New Roman" w:cs="Times New Roman"/>
@@ -7789,7 +7767,7 @@
         </w:rPr>
         <w:t>Layer Responsibilities</w:t>
       </w:r>
-      <w:bookmarkEnd w:id="0"/>
+      <w:bookmarkEnd w:id="1"/>
     </w:p>
     <w:p>
       <w:r>
@@ -16993,7 +16971,10 @@
           <w14:ligatures w14:val="none"/>
         </w:rPr>
       </w:pPr>
-      <w:r>
+    </w:p>
+    <w:p>
+      <w:pPr>
+        <w:spacing w:before="100" w:beforeAutospacing="1" w:after="100" w:afterAutospacing="1" w:line="240" w:lineRule="auto"/>
         <w:rPr>
           <w:rFonts w:ascii="Times New Roman" w:eastAsia="Times New Roman" w:hAnsi="Times New Roman" w:cs="Times New Roman"/>
           <w:b/>
@@ -17003,9 +16984,1941 @@
           <w:szCs w:val="28"/>
           <w14:ligatures w14:val="none"/>
         </w:rPr>
+      </w:pPr>
+    </w:p>
+    <w:p>
+      <w:pPr>
+        <w:spacing w:before="100" w:beforeAutospacing="1" w:after="100" w:afterAutospacing="1" w:line="240" w:lineRule="auto"/>
+        <w:rPr>
+          <w:rFonts w:ascii="Times New Roman" w:eastAsia="Times New Roman" w:hAnsi="Times New Roman" w:cs="Times New Roman"/>
+          <w:b/>
+          <w:bCs/>
+          <w:kern w:val="0"/>
+          <w:sz w:val="28"/>
+          <w:szCs w:val="28"/>
+          <w14:ligatures w14:val="none"/>
+        </w:rPr>
+      </w:pPr>
+    </w:p>
+    <w:p>
+      <w:pPr>
+        <w:spacing w:before="100" w:beforeAutospacing="1" w:after="100" w:afterAutospacing="1" w:line="240" w:lineRule="auto"/>
+        <w:rPr>
+          <w:rFonts w:ascii="Times New Roman" w:eastAsia="Times New Roman" w:hAnsi="Times New Roman" w:cs="Times New Roman"/>
+          <w:b/>
+          <w:bCs/>
+          <w:kern w:val="0"/>
+          <w:sz w:val="28"/>
+          <w:szCs w:val="28"/>
+          <w14:ligatures w14:val="none"/>
+        </w:rPr>
+      </w:pPr>
+    </w:p>
+    <w:p>
+      <w:pPr>
+        <w:spacing w:before="100" w:beforeAutospacing="1" w:after="100" w:afterAutospacing="1" w:line="240" w:lineRule="auto"/>
+        <w:rPr>
+          <w:rFonts w:ascii="Times New Roman" w:eastAsia="Times New Roman" w:hAnsi="Times New Roman" w:cs="Times New Roman"/>
+          <w:b/>
+          <w:bCs/>
+          <w:kern w:val="0"/>
+          <w:sz w:val="28"/>
+          <w:szCs w:val="28"/>
+          <w14:ligatures w14:val="none"/>
+        </w:rPr>
+      </w:pPr>
+    </w:p>
+    <w:p>
+      <w:pPr>
+        <w:spacing w:before="100" w:beforeAutospacing="1" w:after="100" w:afterAutospacing="1" w:line="240" w:lineRule="auto"/>
+        <w:rPr>
+          <w:rFonts w:ascii="Times New Roman" w:eastAsia="Times New Roman" w:hAnsi="Times New Roman" w:cs="Times New Roman"/>
+          <w:b/>
+          <w:bCs/>
+          <w:kern w:val="0"/>
+          <w:sz w:val="28"/>
+          <w:szCs w:val="28"/>
+          <w14:ligatures w14:val="none"/>
+        </w:rPr>
+      </w:pPr>
+    </w:p>
+    <w:p>
+      <w:pPr>
+        <w:spacing w:before="100" w:beforeAutospacing="1" w:after="100" w:afterAutospacing="1" w:line="240" w:lineRule="auto"/>
+        <w:rPr>
+          <w:rFonts w:ascii="Times New Roman" w:eastAsia="Times New Roman" w:hAnsi="Times New Roman" w:cs="Times New Roman"/>
+          <w:b/>
+          <w:bCs/>
+          <w:kern w:val="0"/>
+          <w:sz w:val="28"/>
+          <w:szCs w:val="28"/>
+          <w14:ligatures w14:val="none"/>
+        </w:rPr>
+      </w:pPr>
+    </w:p>
+    <w:p>
+      <w:pPr>
+        <w:spacing w:before="100" w:beforeAutospacing="1" w:after="100" w:afterAutospacing="1" w:line="240" w:lineRule="auto"/>
+        <w:rPr>
+          <w:rFonts w:ascii="Times New Roman" w:eastAsia="Times New Roman" w:hAnsi="Times New Roman" w:cs="Times New Roman"/>
+          <w:b/>
+          <w:bCs/>
+          <w:kern w:val="0"/>
+          <w:sz w:val="28"/>
+          <w:szCs w:val="28"/>
+          <w14:ligatures w14:val="none"/>
+        </w:rPr>
+      </w:pPr>
+      <w:r>
+        <w:rPr>
+          <w:rFonts w:ascii="Times New Roman" w:eastAsia="Times New Roman" w:hAnsi="Times New Roman" w:cs="Times New Roman"/>
+          <w:b/>
+          <w:bCs/>
+          <w:kern w:val="0"/>
+          <w:sz w:val="28"/>
+          <w:szCs w:val="28"/>
+          <w14:ligatures w14:val="none"/>
+        </w:rPr>
+        <w:lastRenderedPageBreak/>
         <w:t>5.6 Mapping between Models</w:t>
       </w:r>
     </w:p>
+    <w:p>
+      <w:pPr>
+        <w:rPr>
+          <w:rFonts w:ascii="Times New Roman" w:hAnsi="Times New Roman" w:cs="Times New Roman"/>
+          <w:sz w:val="24"/>
+          <w:szCs w:val="24"/>
+          <w:lang w:val="sq-AL"/>
+        </w:rPr>
+      </w:pPr>
+      <w:r>
+        <w:rPr>
+          <w:rFonts w:ascii="Times New Roman" w:hAnsi="Times New Roman" w:cs="Times New Roman"/>
+          <w:sz w:val="24"/>
+          <w:szCs w:val="24"/>
+        </w:rPr>
+        <w:t>Ne këtë tabel</w:t>
+      </w:r>
+      <w:r>
+        <w:rPr>
+          <w:rFonts w:ascii="Times New Roman" w:hAnsi="Times New Roman" w:cs="Times New Roman"/>
+          <w:sz w:val="24"/>
+          <w:szCs w:val="24"/>
+          <w:lang w:val="sq-AL"/>
+        </w:rPr>
+        <w:t>ë tregohen marrëdhëniet ndërmjet shtresave dhe përbërësit e tyre</w:t>
+      </w:r>
+    </w:p>
+    <w:tbl>
+      <w:tblPr>
+        <w:tblW w:w="0" w:type="auto"/>
+        <w:tblCellSpacing w:w="15" w:type="dxa"/>
+        <w:tblBorders>
+          <w:top w:val="single" w:sz="4" w:space="0" w:color="auto"/>
+          <w:left w:val="single" w:sz="4" w:space="0" w:color="auto"/>
+          <w:bottom w:val="single" w:sz="4" w:space="0" w:color="auto"/>
+          <w:right w:val="single" w:sz="4" w:space="0" w:color="auto"/>
+          <w:insideH w:val="single" w:sz="4" w:space="0" w:color="auto"/>
+          <w:insideV w:val="single" w:sz="4" w:space="0" w:color="auto"/>
+        </w:tblBorders>
+        <w:tblCellMar>
+          <w:top w:w="15" w:type="dxa"/>
+          <w:left w:w="15" w:type="dxa"/>
+          <w:bottom w:w="15" w:type="dxa"/>
+          <w:right w:w="15" w:type="dxa"/>
+        </w:tblCellMar>
+        <w:tblLook w:val="04A0" w:firstRow="1" w:lastRow="0" w:firstColumn="1" w:lastColumn="0" w:noHBand="0" w:noVBand="1"/>
+      </w:tblPr>
+      <w:tblGrid>
+        <w:gridCol w:w="949"/>
+        <w:gridCol w:w="2502"/>
+        <w:gridCol w:w="2329"/>
+        <w:gridCol w:w="1654"/>
+        <w:gridCol w:w="1916"/>
+      </w:tblGrid>
+      <w:tr>
+        <w:trPr>
+          <w:tblHeader/>
+          <w:tblCellSpacing w:w="15" w:type="dxa"/>
+        </w:trPr>
+        <w:tc>
+          <w:tcPr>
+            <w:tcW w:w="0" w:type="auto"/>
+            <w:vAlign w:val="center"/>
+            <w:hideMark/>
+          </w:tcPr>
+          <w:p>
+            <w:pPr>
+              <w:spacing w:after="0" w:line="240" w:lineRule="auto"/>
+              <w:jc w:val="center"/>
+              <w:rPr>
+                <w:rFonts w:ascii="Times New Roman" w:eastAsia="Times New Roman" w:hAnsi="Times New Roman" w:cs="Times New Roman"/>
+                <w:b/>
+                <w:bCs/>
+                <w:kern w:val="0"/>
+                <w:sz w:val="24"/>
+                <w:szCs w:val="24"/>
+                <w14:ligatures w14:val="none"/>
+              </w:rPr>
+            </w:pPr>
+            <w:r>
+              <w:rPr>
+                <w:rFonts w:ascii="Times New Roman" w:eastAsia="Times New Roman" w:hAnsi="Times New Roman" w:cs="Times New Roman"/>
+                <w:b/>
+                <w:bCs/>
+                <w:kern w:val="0"/>
+                <w:sz w:val="24"/>
+                <w:szCs w:val="24"/>
+                <w14:ligatures w14:val="none"/>
+              </w:rPr>
+              <w:t>User</w:t>
+            </w:r>
+          </w:p>
+        </w:tc>
+        <w:tc>
+          <w:tcPr>
+            <w:tcW w:w="0" w:type="auto"/>
+            <w:vAlign w:val="center"/>
+            <w:hideMark/>
+          </w:tcPr>
+          <w:p>
+            <w:pPr>
+              <w:spacing w:after="0" w:line="240" w:lineRule="auto"/>
+              <w:jc w:val="center"/>
+              <w:rPr>
+                <w:rFonts w:ascii="Times New Roman" w:eastAsia="Times New Roman" w:hAnsi="Times New Roman" w:cs="Times New Roman"/>
+                <w:b/>
+                <w:bCs/>
+                <w:kern w:val="0"/>
+                <w:sz w:val="24"/>
+                <w:szCs w:val="24"/>
+                <w14:ligatures w14:val="none"/>
+              </w:rPr>
+            </w:pPr>
+            <w:r>
+              <w:rPr>
+                <w:rFonts w:ascii="Times New Roman" w:eastAsia="Times New Roman" w:hAnsi="Times New Roman" w:cs="Times New Roman"/>
+                <w:b/>
+                <w:bCs/>
+                <w:kern w:val="0"/>
+                <w:sz w:val="24"/>
+                <w:szCs w:val="24"/>
+                <w14:ligatures w14:val="none"/>
+              </w:rPr>
+              <w:t>Wishlist</w:t>
+            </w:r>
+          </w:p>
+        </w:tc>
+        <w:tc>
+          <w:tcPr>
+            <w:tcW w:w="0" w:type="auto"/>
+            <w:vAlign w:val="center"/>
+            <w:hideMark/>
+          </w:tcPr>
+          <w:p>
+            <w:pPr>
+              <w:spacing w:after="0" w:line="240" w:lineRule="auto"/>
+              <w:jc w:val="center"/>
+              <w:rPr>
+                <w:rFonts w:ascii="Times New Roman" w:eastAsia="Times New Roman" w:hAnsi="Times New Roman" w:cs="Times New Roman"/>
+                <w:b/>
+                <w:bCs/>
+                <w:kern w:val="0"/>
+                <w:sz w:val="24"/>
+                <w:szCs w:val="24"/>
+                <w14:ligatures w14:val="none"/>
+              </w:rPr>
+            </w:pPr>
+            <w:r>
+              <w:rPr>
+                <w:rFonts w:ascii="Times New Roman" w:eastAsia="Times New Roman" w:hAnsi="Times New Roman" w:cs="Times New Roman"/>
+                <w:b/>
+                <w:bCs/>
+                <w:kern w:val="0"/>
+                <w:sz w:val="24"/>
+                <w:szCs w:val="24"/>
+                <w14:ligatures w14:val="none"/>
+              </w:rPr>
+              <w:t>Wishlist Item</w:t>
+            </w:r>
+          </w:p>
+        </w:tc>
+        <w:tc>
+          <w:tcPr>
+            <w:tcW w:w="0" w:type="auto"/>
+            <w:vAlign w:val="center"/>
+            <w:hideMark/>
+          </w:tcPr>
+          <w:p>
+            <w:pPr>
+              <w:spacing w:after="0" w:line="240" w:lineRule="auto"/>
+              <w:jc w:val="center"/>
+              <w:rPr>
+                <w:rFonts w:ascii="Times New Roman" w:eastAsia="Times New Roman" w:hAnsi="Times New Roman" w:cs="Times New Roman"/>
+                <w:b/>
+                <w:bCs/>
+                <w:kern w:val="0"/>
+                <w:sz w:val="24"/>
+                <w:szCs w:val="24"/>
+                <w14:ligatures w14:val="none"/>
+              </w:rPr>
+            </w:pPr>
+            <w:r>
+              <w:rPr>
+                <w:rFonts w:ascii="Times New Roman" w:eastAsia="Times New Roman" w:hAnsi="Times New Roman" w:cs="Times New Roman"/>
+                <w:b/>
+                <w:bCs/>
+                <w:kern w:val="0"/>
+                <w:sz w:val="24"/>
+                <w:szCs w:val="24"/>
+                <w14:ligatures w14:val="none"/>
+              </w:rPr>
+              <w:t>Orders</w:t>
+            </w:r>
+          </w:p>
+        </w:tc>
+        <w:tc>
+          <w:tcPr>
+            <w:tcW w:w="0" w:type="auto"/>
+            <w:vAlign w:val="center"/>
+            <w:hideMark/>
+          </w:tcPr>
+          <w:p>
+            <w:pPr>
+              <w:spacing w:after="0" w:line="240" w:lineRule="auto"/>
+              <w:jc w:val="center"/>
+              <w:rPr>
+                <w:rFonts w:ascii="Times New Roman" w:eastAsia="Times New Roman" w:hAnsi="Times New Roman" w:cs="Times New Roman"/>
+                <w:b/>
+                <w:bCs/>
+                <w:kern w:val="0"/>
+                <w:sz w:val="24"/>
+                <w:szCs w:val="24"/>
+                <w14:ligatures w14:val="none"/>
+              </w:rPr>
+            </w:pPr>
+            <w:r>
+              <w:rPr>
+                <w:rFonts w:ascii="Times New Roman" w:eastAsia="Times New Roman" w:hAnsi="Times New Roman" w:cs="Times New Roman"/>
+                <w:b/>
+                <w:bCs/>
+                <w:kern w:val="0"/>
+                <w:sz w:val="24"/>
+                <w:szCs w:val="24"/>
+                <w14:ligatures w14:val="none"/>
+              </w:rPr>
+              <w:t>Services</w:t>
+            </w:r>
+          </w:p>
+        </w:tc>
+      </w:tr>
+      <w:tr>
+        <w:trPr>
+          <w:tblCellSpacing w:w="15" w:type="dxa"/>
+        </w:trPr>
+        <w:tc>
+          <w:tcPr>
+            <w:tcW w:w="0" w:type="auto"/>
+            <w:vAlign w:val="center"/>
+            <w:hideMark/>
+          </w:tcPr>
+          <w:p>
+            <w:pPr>
+              <w:spacing w:after="0" w:line="240" w:lineRule="auto"/>
+              <w:rPr>
+                <w:rFonts w:ascii="Times New Roman" w:eastAsia="Times New Roman" w:hAnsi="Times New Roman" w:cs="Times New Roman"/>
+                <w:kern w:val="0"/>
+                <w:sz w:val="24"/>
+                <w:szCs w:val="24"/>
+                <w14:ligatures w14:val="none"/>
+              </w:rPr>
+            </w:pPr>
+            <w:r>
+              <w:rPr>
+                <w:rFonts w:ascii="Times New Roman" w:eastAsia="Times New Roman" w:hAnsi="Times New Roman" w:cs="Times New Roman"/>
+                <w:b/>
+                <w:bCs/>
+                <w:kern w:val="0"/>
+                <w:sz w:val="24"/>
+                <w:szCs w:val="24"/>
+                <w14:ligatures w14:val="none"/>
+              </w:rPr>
+              <w:t>Startup</w:t>
+            </w:r>
+          </w:p>
+        </w:tc>
+        <w:tc>
+          <w:tcPr>
+            <w:tcW w:w="0" w:type="auto"/>
+            <w:vAlign w:val="center"/>
+            <w:hideMark/>
+          </w:tcPr>
+          <w:p>
+            <w:pPr>
+              <w:spacing w:after="0" w:line="240" w:lineRule="auto"/>
+              <w:rPr>
+                <w:rFonts w:ascii="Times New Roman" w:eastAsia="Times New Roman" w:hAnsi="Times New Roman" w:cs="Times New Roman"/>
+                <w:kern w:val="0"/>
+                <w:sz w:val="24"/>
+                <w:szCs w:val="24"/>
+                <w14:ligatures w14:val="none"/>
+              </w:rPr>
+            </w:pPr>
+            <w:r>
+              <w:rPr>
+                <w:rFonts w:ascii="Times New Roman" w:eastAsia="Times New Roman" w:hAnsi="Times New Roman" w:cs="Times New Roman"/>
+                <w:kern w:val="0"/>
+                <w:sz w:val="24"/>
+                <w:szCs w:val="24"/>
+                <w14:ligatures w14:val="none"/>
+              </w:rPr>
+              <w:t>AuthenticationController</w:t>
+            </w:r>
+          </w:p>
+        </w:tc>
+        <w:tc>
+          <w:tcPr>
+            <w:tcW w:w="0" w:type="auto"/>
+            <w:vAlign w:val="center"/>
+            <w:hideMark/>
+          </w:tcPr>
+          <w:p>
+            <w:pPr>
+              <w:spacing w:after="0" w:line="240" w:lineRule="auto"/>
+              <w:rPr>
+                <w:rFonts w:ascii="Times New Roman" w:eastAsia="Times New Roman" w:hAnsi="Times New Roman" w:cs="Times New Roman"/>
+                <w:kern w:val="0"/>
+                <w:sz w:val="24"/>
+                <w:szCs w:val="24"/>
+                <w14:ligatures w14:val="none"/>
+              </w:rPr>
+            </w:pPr>
+            <w:r>
+              <w:rPr>
+                <w:rFonts w:ascii="Times New Roman" w:eastAsia="Times New Roman" w:hAnsi="Times New Roman" w:cs="Times New Roman"/>
+                <w:kern w:val="0"/>
+                <w:sz w:val="24"/>
+                <w:szCs w:val="24"/>
+                <w14:ligatures w14:val="none"/>
+              </w:rPr>
+              <w:t>WishlistController</w:t>
+            </w:r>
+          </w:p>
+        </w:tc>
+        <w:tc>
+          <w:tcPr>
+            <w:tcW w:w="0" w:type="auto"/>
+            <w:vAlign w:val="center"/>
+            <w:hideMark/>
+          </w:tcPr>
+          <w:p>
+            <w:pPr>
+              <w:spacing w:after="0" w:line="240" w:lineRule="auto"/>
+              <w:rPr>
+                <w:rFonts w:ascii="Times New Roman" w:eastAsia="Times New Roman" w:hAnsi="Times New Roman" w:cs="Times New Roman"/>
+                <w:kern w:val="0"/>
+                <w:sz w:val="24"/>
+                <w:szCs w:val="24"/>
+                <w14:ligatures w14:val="none"/>
+              </w:rPr>
+            </w:pPr>
+            <w:r>
+              <w:rPr>
+                <w:rFonts w:ascii="Times New Roman" w:eastAsia="Times New Roman" w:hAnsi="Times New Roman" w:cs="Times New Roman"/>
+                <w:kern w:val="0"/>
+                <w:sz w:val="24"/>
+                <w:szCs w:val="24"/>
+                <w14:ligatures w14:val="none"/>
+              </w:rPr>
+              <w:t>OrderController</w:t>
+            </w:r>
+          </w:p>
+        </w:tc>
+        <w:tc>
+          <w:tcPr>
+            <w:tcW w:w="0" w:type="auto"/>
+            <w:vAlign w:val="center"/>
+            <w:hideMark/>
+          </w:tcPr>
+          <w:p>
+            <w:pPr>
+              <w:spacing w:after="0" w:line="240" w:lineRule="auto"/>
+              <w:rPr>
+                <w:rFonts w:ascii="Times New Roman" w:eastAsia="Times New Roman" w:hAnsi="Times New Roman" w:cs="Times New Roman"/>
+                <w:kern w:val="0"/>
+                <w:sz w:val="24"/>
+                <w:szCs w:val="24"/>
+                <w14:ligatures w14:val="none"/>
+              </w:rPr>
+            </w:pPr>
+            <w:r>
+              <w:rPr>
+                <w:rFonts w:ascii="Times New Roman" w:eastAsia="Times New Roman" w:hAnsi="Times New Roman" w:cs="Times New Roman"/>
+                <w:kern w:val="0"/>
+                <w:sz w:val="24"/>
+                <w:szCs w:val="24"/>
+                <w14:ligatures w14:val="none"/>
+              </w:rPr>
+              <w:t>Hosting Environment</w:t>
+            </w:r>
+          </w:p>
+        </w:tc>
+      </w:tr>
+      <w:tr>
+        <w:trPr>
+          <w:tblCellSpacing w:w="15" w:type="dxa"/>
+        </w:trPr>
+        <w:tc>
+          <w:tcPr>
+            <w:tcW w:w="0" w:type="auto"/>
+            <w:vAlign w:val="center"/>
+            <w:hideMark/>
+          </w:tcPr>
+          <w:p>
+            <w:pPr>
+              <w:spacing w:after="0" w:line="240" w:lineRule="auto"/>
+              <w:rPr>
+                <w:rFonts w:ascii="Times New Roman" w:eastAsia="Times New Roman" w:hAnsi="Times New Roman" w:cs="Times New Roman"/>
+                <w:kern w:val="0"/>
+                <w:sz w:val="24"/>
+                <w:szCs w:val="24"/>
+                <w14:ligatures w14:val="none"/>
+              </w:rPr>
+            </w:pPr>
+            <w:r>
+              <w:rPr>
+                <w:rFonts w:ascii="Times New Roman" w:eastAsia="Times New Roman" w:hAnsi="Times New Roman" w:cs="Times New Roman"/>
+                <w:b/>
+                <w:bCs/>
+                <w:kern w:val="0"/>
+                <w:sz w:val="24"/>
+                <w:szCs w:val="24"/>
+                <w14:ligatures w14:val="none"/>
+              </w:rPr>
+              <w:t>User</w:t>
+            </w:r>
+          </w:p>
+        </w:tc>
+        <w:tc>
+          <w:tcPr>
+            <w:tcW w:w="0" w:type="auto"/>
+            <w:vAlign w:val="center"/>
+            <w:hideMark/>
+          </w:tcPr>
+          <w:p>
+            <w:pPr>
+              <w:spacing w:after="0" w:line="240" w:lineRule="auto"/>
+              <w:rPr>
+                <w:rFonts w:ascii="Times New Roman" w:eastAsia="Times New Roman" w:hAnsi="Times New Roman" w:cs="Times New Roman"/>
+                <w:kern w:val="0"/>
+                <w:sz w:val="24"/>
+                <w:szCs w:val="24"/>
+                <w14:ligatures w14:val="none"/>
+              </w:rPr>
+            </w:pPr>
+            <w:r>
+              <w:rPr>
+                <w:rFonts w:ascii="Times New Roman" w:eastAsia="Times New Roman" w:hAnsi="Times New Roman" w:cs="Times New Roman"/>
+                <w:kern w:val="0"/>
+                <w:sz w:val="24"/>
+                <w:szCs w:val="24"/>
+                <w14:ligatures w14:val="none"/>
+              </w:rPr>
+              <w:t>UserController</w:t>
+            </w:r>
+          </w:p>
+        </w:tc>
+        <w:tc>
+          <w:tcPr>
+            <w:tcW w:w="0" w:type="auto"/>
+            <w:vAlign w:val="center"/>
+            <w:hideMark/>
+          </w:tcPr>
+          <w:p>
+            <w:pPr>
+              <w:spacing w:after="0" w:line="240" w:lineRule="auto"/>
+              <w:rPr>
+                <w:rFonts w:ascii="Times New Roman" w:eastAsia="Times New Roman" w:hAnsi="Times New Roman" w:cs="Times New Roman"/>
+                <w:kern w:val="0"/>
+                <w:sz w:val="24"/>
+                <w:szCs w:val="24"/>
+                <w14:ligatures w14:val="none"/>
+              </w:rPr>
+            </w:pPr>
+            <w:r>
+              <w:rPr>
+                <w:rFonts w:ascii="Times New Roman" w:eastAsia="Times New Roman" w:hAnsi="Times New Roman" w:cs="Times New Roman"/>
+                <w:kern w:val="0"/>
+                <w:sz w:val="24"/>
+                <w:szCs w:val="24"/>
+                <w14:ligatures w14:val="none"/>
+              </w:rPr>
+              <w:t>UserController</w:t>
+            </w:r>
+          </w:p>
+        </w:tc>
+        <w:tc>
+          <w:tcPr>
+            <w:tcW w:w="0" w:type="auto"/>
+            <w:vAlign w:val="center"/>
+            <w:hideMark/>
+          </w:tcPr>
+          <w:p>
+            <w:pPr>
+              <w:spacing w:after="0" w:line="240" w:lineRule="auto"/>
+              <w:rPr>
+                <w:rFonts w:ascii="Times New Roman" w:eastAsia="Times New Roman" w:hAnsi="Times New Roman" w:cs="Times New Roman"/>
+                <w:kern w:val="0"/>
+                <w:sz w:val="24"/>
+                <w:szCs w:val="24"/>
+                <w14:ligatures w14:val="none"/>
+              </w:rPr>
+            </w:pPr>
+            <w:r>
+              <w:rPr>
+                <w:rFonts w:ascii="Times New Roman" w:eastAsia="Times New Roman" w:hAnsi="Times New Roman" w:cs="Times New Roman"/>
+                <w:kern w:val="0"/>
+                <w:sz w:val="24"/>
+                <w:szCs w:val="24"/>
+                <w14:ligatures w14:val="none"/>
+              </w:rPr>
+              <w:t>UserController</w:t>
+            </w:r>
+          </w:p>
+        </w:tc>
+        <w:tc>
+          <w:tcPr>
+            <w:tcW w:w="0" w:type="auto"/>
+            <w:vAlign w:val="center"/>
+            <w:hideMark/>
+          </w:tcPr>
+          <w:p>
+            <w:pPr>
+              <w:spacing w:after="0" w:line="240" w:lineRule="auto"/>
+              <w:rPr>
+                <w:rFonts w:ascii="Times New Roman" w:eastAsia="Times New Roman" w:hAnsi="Times New Roman" w:cs="Times New Roman"/>
+                <w:kern w:val="0"/>
+                <w:sz w:val="24"/>
+                <w:szCs w:val="24"/>
+                <w14:ligatures w14:val="none"/>
+              </w:rPr>
+            </w:pPr>
+            <w:r>
+              <w:rPr>
+                <w:rFonts w:ascii="Times New Roman" w:eastAsia="Times New Roman" w:hAnsi="Times New Roman" w:cs="Times New Roman"/>
+                <w:kern w:val="0"/>
+                <w:sz w:val="24"/>
+                <w:szCs w:val="24"/>
+                <w14:ligatures w14:val="none"/>
+              </w:rPr>
+              <w:t>ReviewsController</w:t>
+            </w:r>
+          </w:p>
+        </w:tc>
+      </w:tr>
+      <w:tr>
+        <w:trPr>
+          <w:tblCellSpacing w:w="15" w:type="dxa"/>
+        </w:trPr>
+        <w:tc>
+          <w:tcPr>
+            <w:tcW w:w="0" w:type="auto"/>
+            <w:vAlign w:val="center"/>
+            <w:hideMark/>
+          </w:tcPr>
+          <w:p>
+            <w:pPr>
+              <w:spacing w:after="0" w:line="240" w:lineRule="auto"/>
+              <w:rPr>
+                <w:rFonts w:ascii="Times New Roman" w:eastAsia="Times New Roman" w:hAnsi="Times New Roman" w:cs="Times New Roman"/>
+                <w:kern w:val="0"/>
+                <w:sz w:val="24"/>
+                <w:szCs w:val="24"/>
+                <w14:ligatures w14:val="none"/>
+              </w:rPr>
+            </w:pPr>
+            <w:r>
+              <w:rPr>
+                <w:rFonts w:ascii="Times New Roman" w:eastAsia="Times New Roman" w:hAnsi="Times New Roman" w:cs="Times New Roman"/>
+                <w:b/>
+                <w:bCs/>
+                <w:kern w:val="0"/>
+                <w:sz w:val="24"/>
+                <w:szCs w:val="24"/>
+                <w14:ligatures w14:val="none"/>
+              </w:rPr>
+              <w:t>Wishlist</w:t>
+            </w:r>
+          </w:p>
+        </w:tc>
+        <w:tc>
+          <w:tcPr>
+            <w:tcW w:w="0" w:type="auto"/>
+            <w:vAlign w:val="center"/>
+            <w:hideMark/>
+          </w:tcPr>
+          <w:p>
+            <w:pPr>
+              <w:spacing w:after="0" w:line="240" w:lineRule="auto"/>
+              <w:rPr>
+                <w:rFonts w:ascii="Times New Roman" w:eastAsia="Times New Roman" w:hAnsi="Times New Roman" w:cs="Times New Roman"/>
+                <w:kern w:val="0"/>
+                <w:sz w:val="24"/>
+                <w:szCs w:val="24"/>
+                <w14:ligatures w14:val="none"/>
+              </w:rPr>
+            </w:pPr>
+            <w:r>
+              <w:rPr>
+                <w:rFonts w:ascii="Times New Roman" w:eastAsia="Times New Roman" w:hAnsi="Times New Roman" w:cs="Times New Roman"/>
+                <w:kern w:val="0"/>
+                <w:sz w:val="24"/>
+                <w:szCs w:val="24"/>
+                <w14:ligatures w14:val="none"/>
+              </w:rPr>
+              <w:t>WishlistController</w:t>
+            </w:r>
+          </w:p>
+        </w:tc>
+        <w:tc>
+          <w:tcPr>
+            <w:tcW w:w="0" w:type="auto"/>
+            <w:vAlign w:val="center"/>
+            <w:hideMark/>
+          </w:tcPr>
+          <w:p>
+            <w:pPr>
+              <w:spacing w:after="0" w:line="240" w:lineRule="auto"/>
+              <w:rPr>
+                <w:rFonts w:ascii="Times New Roman" w:eastAsia="Times New Roman" w:hAnsi="Times New Roman" w:cs="Times New Roman"/>
+                <w:kern w:val="0"/>
+                <w:sz w:val="24"/>
+                <w:szCs w:val="24"/>
+                <w14:ligatures w14:val="none"/>
+              </w:rPr>
+            </w:pPr>
+            <w:r>
+              <w:rPr>
+                <w:rFonts w:ascii="Times New Roman" w:eastAsia="Times New Roman" w:hAnsi="Times New Roman" w:cs="Times New Roman"/>
+                <w:kern w:val="0"/>
+                <w:sz w:val="24"/>
+                <w:szCs w:val="24"/>
+                <w14:ligatures w14:val="none"/>
+              </w:rPr>
+              <w:t>WishlistItemController</w:t>
+            </w:r>
+          </w:p>
+        </w:tc>
+        <w:tc>
+          <w:tcPr>
+            <w:tcW w:w="0" w:type="auto"/>
+            <w:vAlign w:val="center"/>
+            <w:hideMark/>
+          </w:tcPr>
+          <w:p>
+            <w:pPr>
+              <w:spacing w:after="0" w:line="240" w:lineRule="auto"/>
+              <w:rPr>
+                <w:rFonts w:ascii="Times New Roman" w:eastAsia="Times New Roman" w:hAnsi="Times New Roman" w:cs="Times New Roman"/>
+                <w:kern w:val="0"/>
+                <w:sz w:val="24"/>
+                <w:szCs w:val="24"/>
+                <w14:ligatures w14:val="none"/>
+              </w:rPr>
+            </w:pPr>
+          </w:p>
+        </w:tc>
+        <w:tc>
+          <w:tcPr>
+            <w:tcW w:w="0" w:type="auto"/>
+            <w:vAlign w:val="center"/>
+            <w:hideMark/>
+          </w:tcPr>
+          <w:p>
+            <w:pPr>
+              <w:spacing w:after="0" w:line="240" w:lineRule="auto"/>
+              <w:rPr>
+                <w:rFonts w:ascii="Times New Roman" w:eastAsia="Times New Roman" w:hAnsi="Times New Roman" w:cs="Times New Roman"/>
+                <w:kern w:val="0"/>
+                <w:sz w:val="24"/>
+                <w:szCs w:val="24"/>
+                <w14:ligatures w14:val="none"/>
+              </w:rPr>
+            </w:pPr>
+          </w:p>
+        </w:tc>
+      </w:tr>
+      <w:tr>
+        <w:trPr>
+          <w:tblCellSpacing w:w="15" w:type="dxa"/>
+        </w:trPr>
+        <w:tc>
+          <w:tcPr>
+            <w:tcW w:w="0" w:type="auto"/>
+            <w:vAlign w:val="center"/>
+            <w:hideMark/>
+          </w:tcPr>
+          <w:p>
+            <w:pPr>
+              <w:spacing w:after="0" w:line="240" w:lineRule="auto"/>
+              <w:rPr>
+                <w:rFonts w:ascii="Times New Roman" w:eastAsia="Times New Roman" w:hAnsi="Times New Roman" w:cs="Times New Roman"/>
+                <w:kern w:val="0"/>
+                <w:sz w:val="24"/>
+                <w:szCs w:val="24"/>
+                <w14:ligatures w14:val="none"/>
+              </w:rPr>
+            </w:pPr>
+            <w:r>
+              <w:rPr>
+                <w:rFonts w:ascii="Times New Roman" w:eastAsia="Times New Roman" w:hAnsi="Times New Roman" w:cs="Times New Roman"/>
+                <w:b/>
+                <w:bCs/>
+                <w:kern w:val="0"/>
+                <w:sz w:val="24"/>
+                <w:szCs w:val="24"/>
+                <w14:ligatures w14:val="none"/>
+              </w:rPr>
+              <w:t>Wishlist Item</w:t>
+            </w:r>
+          </w:p>
+        </w:tc>
+        <w:tc>
+          <w:tcPr>
+            <w:tcW w:w="0" w:type="auto"/>
+            <w:vAlign w:val="center"/>
+            <w:hideMark/>
+          </w:tcPr>
+          <w:p>
+            <w:pPr>
+              <w:spacing w:after="0" w:line="240" w:lineRule="auto"/>
+              <w:rPr>
+                <w:rFonts w:ascii="Times New Roman" w:eastAsia="Times New Roman" w:hAnsi="Times New Roman" w:cs="Times New Roman"/>
+                <w:kern w:val="0"/>
+                <w:sz w:val="24"/>
+                <w:szCs w:val="24"/>
+                <w14:ligatures w14:val="none"/>
+              </w:rPr>
+            </w:pPr>
+          </w:p>
+        </w:tc>
+        <w:tc>
+          <w:tcPr>
+            <w:tcW w:w="0" w:type="auto"/>
+            <w:vAlign w:val="center"/>
+            <w:hideMark/>
+          </w:tcPr>
+          <w:p>
+            <w:pPr>
+              <w:spacing w:after="0" w:line="240" w:lineRule="auto"/>
+              <w:rPr>
+                <w:rFonts w:ascii="Times New Roman" w:eastAsia="Times New Roman" w:hAnsi="Times New Roman" w:cs="Times New Roman"/>
+                <w:kern w:val="0"/>
+                <w:sz w:val="24"/>
+                <w:szCs w:val="24"/>
+                <w14:ligatures w14:val="none"/>
+              </w:rPr>
+            </w:pPr>
+            <w:r>
+              <w:rPr>
+                <w:rFonts w:ascii="Times New Roman" w:eastAsia="Times New Roman" w:hAnsi="Times New Roman" w:cs="Times New Roman"/>
+                <w:kern w:val="0"/>
+                <w:sz w:val="24"/>
+                <w:szCs w:val="24"/>
+                <w14:ligatures w14:val="none"/>
+              </w:rPr>
+              <w:t>WishlistItemModel, ShoeModel</w:t>
+            </w:r>
+          </w:p>
+        </w:tc>
+        <w:tc>
+          <w:tcPr>
+            <w:tcW w:w="0" w:type="auto"/>
+            <w:vAlign w:val="center"/>
+            <w:hideMark/>
+          </w:tcPr>
+          <w:p>
+            <w:pPr>
+              <w:spacing w:after="0" w:line="240" w:lineRule="auto"/>
+              <w:rPr>
+                <w:rFonts w:ascii="Times New Roman" w:eastAsia="Times New Roman" w:hAnsi="Times New Roman" w:cs="Times New Roman"/>
+                <w:kern w:val="0"/>
+                <w:sz w:val="24"/>
+                <w:szCs w:val="24"/>
+                <w14:ligatures w14:val="none"/>
+              </w:rPr>
+            </w:pPr>
+          </w:p>
+        </w:tc>
+        <w:tc>
+          <w:tcPr>
+            <w:tcW w:w="0" w:type="auto"/>
+            <w:vAlign w:val="center"/>
+            <w:hideMark/>
+          </w:tcPr>
+          <w:p>
+            <w:pPr>
+              <w:spacing w:after="0" w:line="240" w:lineRule="auto"/>
+              <w:rPr>
+                <w:rFonts w:ascii="Times New Roman" w:eastAsia="Times New Roman" w:hAnsi="Times New Roman" w:cs="Times New Roman"/>
+                <w:kern w:val="0"/>
+                <w:sz w:val="24"/>
+                <w:szCs w:val="24"/>
+                <w14:ligatures w14:val="none"/>
+              </w:rPr>
+            </w:pPr>
+          </w:p>
+        </w:tc>
+      </w:tr>
+      <w:tr>
+        <w:trPr>
+          <w:tblCellSpacing w:w="15" w:type="dxa"/>
+        </w:trPr>
+        <w:tc>
+          <w:tcPr>
+            <w:tcW w:w="0" w:type="auto"/>
+            <w:vAlign w:val="center"/>
+            <w:hideMark/>
+          </w:tcPr>
+          <w:p>
+            <w:pPr>
+              <w:spacing w:after="0" w:line="240" w:lineRule="auto"/>
+              <w:rPr>
+                <w:rFonts w:ascii="Times New Roman" w:eastAsia="Times New Roman" w:hAnsi="Times New Roman" w:cs="Times New Roman"/>
+                <w:kern w:val="0"/>
+                <w:sz w:val="24"/>
+                <w:szCs w:val="24"/>
+                <w14:ligatures w14:val="none"/>
+              </w:rPr>
+            </w:pPr>
+            <w:r>
+              <w:rPr>
+                <w:rFonts w:ascii="Times New Roman" w:eastAsia="Times New Roman" w:hAnsi="Times New Roman" w:cs="Times New Roman"/>
+                <w:b/>
+                <w:bCs/>
+                <w:kern w:val="0"/>
+                <w:sz w:val="24"/>
+                <w:szCs w:val="24"/>
+                <w14:ligatures w14:val="none"/>
+              </w:rPr>
+              <w:t>Orders</w:t>
+            </w:r>
+          </w:p>
+        </w:tc>
+        <w:tc>
+          <w:tcPr>
+            <w:tcW w:w="0" w:type="auto"/>
+            <w:vAlign w:val="center"/>
+            <w:hideMark/>
+          </w:tcPr>
+          <w:p>
+            <w:pPr>
+              <w:spacing w:after="0" w:line="240" w:lineRule="auto"/>
+              <w:rPr>
+                <w:rFonts w:ascii="Times New Roman" w:eastAsia="Times New Roman" w:hAnsi="Times New Roman" w:cs="Times New Roman"/>
+                <w:kern w:val="0"/>
+                <w:sz w:val="24"/>
+                <w:szCs w:val="24"/>
+                <w14:ligatures w14:val="none"/>
+              </w:rPr>
+            </w:pPr>
+          </w:p>
+        </w:tc>
+        <w:tc>
+          <w:tcPr>
+            <w:tcW w:w="0" w:type="auto"/>
+            <w:vAlign w:val="center"/>
+            <w:hideMark/>
+          </w:tcPr>
+          <w:p>
+            <w:pPr>
+              <w:spacing w:after="0" w:line="240" w:lineRule="auto"/>
+              <w:rPr>
+                <w:rFonts w:ascii="Times New Roman" w:eastAsia="Times New Roman" w:hAnsi="Times New Roman" w:cs="Times New Roman"/>
+                <w:kern w:val="0"/>
+                <w:sz w:val="24"/>
+                <w:szCs w:val="24"/>
+                <w14:ligatures w14:val="none"/>
+              </w:rPr>
+            </w:pPr>
+          </w:p>
+        </w:tc>
+        <w:tc>
+          <w:tcPr>
+            <w:tcW w:w="0" w:type="auto"/>
+            <w:vAlign w:val="center"/>
+            <w:hideMark/>
+          </w:tcPr>
+          <w:p>
+            <w:pPr>
+              <w:spacing w:after="0" w:line="240" w:lineRule="auto"/>
+              <w:rPr>
+                <w:rFonts w:ascii="Times New Roman" w:eastAsia="Times New Roman" w:hAnsi="Times New Roman" w:cs="Times New Roman"/>
+                <w:kern w:val="0"/>
+                <w:sz w:val="24"/>
+                <w:szCs w:val="24"/>
+                <w14:ligatures w14:val="none"/>
+              </w:rPr>
+            </w:pPr>
+            <w:r>
+              <w:rPr>
+                <w:rFonts w:ascii="Times New Roman" w:eastAsia="Times New Roman" w:hAnsi="Times New Roman" w:cs="Times New Roman"/>
+                <w:kern w:val="0"/>
+                <w:sz w:val="24"/>
+                <w:szCs w:val="24"/>
+                <w14:ligatures w14:val="none"/>
+              </w:rPr>
+              <w:t>OrderController</w:t>
+            </w:r>
+          </w:p>
+        </w:tc>
+        <w:tc>
+          <w:tcPr>
+            <w:tcW w:w="0" w:type="auto"/>
+            <w:vAlign w:val="center"/>
+            <w:hideMark/>
+          </w:tcPr>
+          <w:p>
+            <w:pPr>
+              <w:spacing w:after="0" w:line="240" w:lineRule="auto"/>
+              <w:rPr>
+                <w:rFonts w:ascii="Times New Roman" w:eastAsia="Times New Roman" w:hAnsi="Times New Roman" w:cs="Times New Roman"/>
+                <w:kern w:val="0"/>
+                <w:sz w:val="24"/>
+                <w:szCs w:val="24"/>
+                <w14:ligatures w14:val="none"/>
+              </w:rPr>
+            </w:pPr>
+            <w:r>
+              <w:rPr>
+                <w:rFonts w:ascii="Times New Roman" w:eastAsia="Times New Roman" w:hAnsi="Times New Roman" w:cs="Times New Roman"/>
+                <w:kern w:val="0"/>
+                <w:sz w:val="24"/>
+                <w:szCs w:val="24"/>
+                <w14:ligatures w14:val="none"/>
+              </w:rPr>
+              <w:t>OrderService</w:t>
+            </w:r>
+          </w:p>
+        </w:tc>
+      </w:tr>
+      <w:tr>
+        <w:trPr>
+          <w:tblCellSpacing w:w="15" w:type="dxa"/>
+        </w:trPr>
+        <w:tc>
+          <w:tcPr>
+            <w:tcW w:w="0" w:type="auto"/>
+            <w:vAlign w:val="center"/>
+            <w:hideMark/>
+          </w:tcPr>
+          <w:p>
+            <w:pPr>
+              <w:spacing w:after="0" w:line="240" w:lineRule="auto"/>
+              <w:rPr>
+                <w:rFonts w:ascii="Times New Roman" w:eastAsia="Times New Roman" w:hAnsi="Times New Roman" w:cs="Times New Roman"/>
+                <w:kern w:val="0"/>
+                <w:sz w:val="24"/>
+                <w:szCs w:val="24"/>
+                <w14:ligatures w14:val="none"/>
+              </w:rPr>
+            </w:pPr>
+            <w:r>
+              <w:rPr>
+                <w:rFonts w:ascii="Times New Roman" w:eastAsia="Times New Roman" w:hAnsi="Times New Roman" w:cs="Times New Roman"/>
+                <w:b/>
+                <w:bCs/>
+                <w:kern w:val="0"/>
+                <w:sz w:val="24"/>
+                <w:szCs w:val="24"/>
+                <w14:ligatures w14:val="none"/>
+              </w:rPr>
+              <w:t>Services</w:t>
+            </w:r>
+          </w:p>
+        </w:tc>
+        <w:tc>
+          <w:tcPr>
+            <w:tcW w:w="0" w:type="auto"/>
+            <w:vAlign w:val="center"/>
+            <w:hideMark/>
+          </w:tcPr>
+          <w:p>
+            <w:pPr>
+              <w:spacing w:after="0" w:line="240" w:lineRule="auto"/>
+              <w:rPr>
+                <w:rFonts w:ascii="Times New Roman" w:eastAsia="Times New Roman" w:hAnsi="Times New Roman" w:cs="Times New Roman"/>
+                <w:kern w:val="0"/>
+                <w:sz w:val="24"/>
+                <w:szCs w:val="24"/>
+                <w14:ligatures w14:val="none"/>
+              </w:rPr>
+            </w:pPr>
+            <w:r>
+              <w:rPr>
+                <w:rFonts w:ascii="Times New Roman" w:eastAsia="Times New Roman" w:hAnsi="Times New Roman" w:cs="Times New Roman"/>
+                <w:kern w:val="0"/>
+                <w:sz w:val="24"/>
+                <w:szCs w:val="24"/>
+                <w14:ligatures w14:val="none"/>
+              </w:rPr>
+              <w:t>Authentication, UserActivity</w:t>
+            </w:r>
+          </w:p>
+        </w:tc>
+        <w:tc>
+          <w:tcPr>
+            <w:tcW w:w="0" w:type="auto"/>
+            <w:vAlign w:val="center"/>
+            <w:hideMark/>
+          </w:tcPr>
+          <w:p>
+            <w:pPr>
+              <w:spacing w:after="0" w:line="240" w:lineRule="auto"/>
+              <w:rPr>
+                <w:rFonts w:ascii="Times New Roman" w:eastAsia="Times New Roman" w:hAnsi="Times New Roman" w:cs="Times New Roman"/>
+                <w:kern w:val="0"/>
+                <w:sz w:val="24"/>
+                <w:szCs w:val="24"/>
+                <w14:ligatures w14:val="none"/>
+              </w:rPr>
+            </w:pPr>
+            <w:r>
+              <w:rPr>
+                <w:rFonts w:ascii="Times New Roman" w:eastAsia="Times New Roman" w:hAnsi="Times New Roman" w:cs="Times New Roman"/>
+                <w:kern w:val="0"/>
+                <w:sz w:val="24"/>
+                <w:szCs w:val="24"/>
+                <w14:ligatures w14:val="none"/>
+              </w:rPr>
+              <w:t>Wishlist Management</w:t>
+            </w:r>
+          </w:p>
+        </w:tc>
+        <w:tc>
+          <w:tcPr>
+            <w:tcW w:w="0" w:type="auto"/>
+            <w:vAlign w:val="center"/>
+            <w:hideMark/>
+          </w:tcPr>
+          <w:p>
+            <w:pPr>
+              <w:spacing w:after="0" w:line="240" w:lineRule="auto"/>
+              <w:rPr>
+                <w:rFonts w:ascii="Times New Roman" w:eastAsia="Times New Roman" w:hAnsi="Times New Roman" w:cs="Times New Roman"/>
+                <w:kern w:val="0"/>
+                <w:sz w:val="24"/>
+                <w:szCs w:val="24"/>
+                <w14:ligatures w14:val="none"/>
+              </w:rPr>
+            </w:pPr>
+            <w:r>
+              <w:rPr>
+                <w:rFonts w:ascii="Times New Roman" w:eastAsia="Times New Roman" w:hAnsi="Times New Roman" w:cs="Times New Roman"/>
+                <w:kern w:val="0"/>
+                <w:sz w:val="24"/>
+                <w:szCs w:val="24"/>
+                <w14:ligatures w14:val="none"/>
+              </w:rPr>
+              <w:t>Wishlist Item Management</w:t>
+            </w:r>
+          </w:p>
+        </w:tc>
+        <w:tc>
+          <w:tcPr>
+            <w:tcW w:w="0" w:type="auto"/>
+            <w:vAlign w:val="center"/>
+            <w:hideMark/>
+          </w:tcPr>
+          <w:p>
+            <w:pPr>
+              <w:spacing w:after="0" w:line="240" w:lineRule="auto"/>
+              <w:rPr>
+                <w:rFonts w:ascii="Times New Roman" w:eastAsia="Times New Roman" w:hAnsi="Times New Roman" w:cs="Times New Roman"/>
+                <w:kern w:val="0"/>
+                <w:sz w:val="24"/>
+                <w:szCs w:val="24"/>
+                <w14:ligatures w14:val="none"/>
+              </w:rPr>
+            </w:pPr>
+            <w:r>
+              <w:rPr>
+                <w:rFonts w:ascii="Times New Roman" w:eastAsia="Times New Roman" w:hAnsi="Times New Roman" w:cs="Times New Roman"/>
+                <w:kern w:val="0"/>
+                <w:sz w:val="24"/>
+                <w:szCs w:val="24"/>
+                <w14:ligatures w14:val="none"/>
+              </w:rPr>
+              <w:t>Order Management</w:t>
+            </w:r>
+          </w:p>
+        </w:tc>
+      </w:tr>
+    </w:tbl>
+    <w:p>
+      <w:pPr>
+        <w:spacing w:before="100" w:beforeAutospacing="1" w:after="100" w:afterAutospacing="1" w:line="240" w:lineRule="auto"/>
+        <w:rPr>
+          <w:rFonts w:ascii="Times New Roman" w:eastAsia="Times New Roman" w:hAnsi="Times New Roman" w:cs="Times New Roman"/>
+          <w:b/>
+          <w:bCs/>
+          <w:kern w:val="0"/>
+          <w:sz w:val="28"/>
+          <w:szCs w:val="28"/>
+          <w14:ligatures w14:val="none"/>
+        </w:rPr>
+      </w:pPr>
+    </w:p>
+    <w:tbl>
+      <w:tblPr>
+        <w:tblW w:w="0" w:type="auto"/>
+        <w:tblCellSpacing w:w="15" w:type="dxa"/>
+        <w:tblBorders>
+          <w:top w:val="single" w:sz="4" w:space="0" w:color="auto"/>
+          <w:left w:val="single" w:sz="4" w:space="0" w:color="auto"/>
+          <w:bottom w:val="single" w:sz="4" w:space="0" w:color="auto"/>
+          <w:right w:val="single" w:sz="4" w:space="0" w:color="auto"/>
+          <w:insideH w:val="single" w:sz="4" w:space="0" w:color="auto"/>
+          <w:insideV w:val="single" w:sz="4" w:space="0" w:color="auto"/>
+        </w:tblBorders>
+        <w:tblCellMar>
+          <w:top w:w="15" w:type="dxa"/>
+          <w:left w:w="15" w:type="dxa"/>
+          <w:bottom w:w="15" w:type="dxa"/>
+          <w:right w:w="15" w:type="dxa"/>
+        </w:tblCellMar>
+        <w:tblLook w:val="04A0" w:firstRow="1" w:lastRow="0" w:firstColumn="1" w:lastColumn="0" w:noHBand="0" w:noVBand="1"/>
+      </w:tblPr>
+      <w:tblGrid>
+        <w:gridCol w:w="1914"/>
+        <w:gridCol w:w="7436"/>
+      </w:tblGrid>
+      <w:tr>
+        <w:trPr>
+          <w:tblHeader/>
+          <w:tblCellSpacing w:w="15" w:type="dxa"/>
+        </w:trPr>
+        <w:tc>
+          <w:tcPr>
+            <w:tcW w:w="0" w:type="auto"/>
+            <w:vAlign w:val="center"/>
+            <w:hideMark/>
+          </w:tcPr>
+          <w:p>
+            <w:pPr>
+              <w:spacing w:after="0" w:line="240" w:lineRule="auto"/>
+              <w:jc w:val="center"/>
+              <w:rPr>
+                <w:rFonts w:ascii="Times New Roman" w:eastAsia="Times New Roman" w:hAnsi="Times New Roman" w:cs="Times New Roman"/>
+                <w:b/>
+                <w:bCs/>
+                <w:kern w:val="0"/>
+                <w:sz w:val="24"/>
+                <w:szCs w:val="24"/>
+                <w14:ligatures w14:val="none"/>
+              </w:rPr>
+            </w:pPr>
+            <w:r>
+              <w:rPr>
+                <w:rFonts w:ascii="Times New Roman" w:eastAsia="Times New Roman" w:hAnsi="Times New Roman" w:cs="Times New Roman"/>
+                <w:b/>
+                <w:bCs/>
+                <w:kern w:val="0"/>
+                <w:sz w:val="24"/>
+                <w:szCs w:val="24"/>
+                <w14:ligatures w14:val="none"/>
+              </w:rPr>
+              <w:t>Runtime Components</w:t>
+            </w:r>
+          </w:p>
+        </w:tc>
+        <w:tc>
+          <w:tcPr>
+            <w:tcW w:w="0" w:type="auto"/>
+            <w:vAlign w:val="center"/>
+            <w:hideMark/>
+          </w:tcPr>
+          <w:p>
+            <w:pPr>
+              <w:spacing w:after="0" w:line="240" w:lineRule="auto"/>
+              <w:jc w:val="center"/>
+              <w:rPr>
+                <w:rFonts w:ascii="Times New Roman" w:eastAsia="Times New Roman" w:hAnsi="Times New Roman" w:cs="Times New Roman"/>
+                <w:b/>
+                <w:bCs/>
+                <w:kern w:val="0"/>
+                <w:sz w:val="24"/>
+                <w:szCs w:val="24"/>
+                <w14:ligatures w14:val="none"/>
+              </w:rPr>
+            </w:pPr>
+            <w:r>
+              <w:rPr>
+                <w:rFonts w:ascii="Times New Roman" w:eastAsia="Times New Roman" w:hAnsi="Times New Roman" w:cs="Times New Roman"/>
+                <w:b/>
+                <w:bCs/>
+                <w:kern w:val="0"/>
+                <w:sz w:val="24"/>
+                <w:szCs w:val="24"/>
+                <w14:ligatures w14:val="none"/>
+              </w:rPr>
+              <w:t>Modulet</w:t>
+            </w:r>
+          </w:p>
+        </w:tc>
+      </w:tr>
+      <w:tr>
+        <w:trPr>
+          <w:tblCellSpacing w:w="15" w:type="dxa"/>
+        </w:trPr>
+        <w:tc>
+          <w:tcPr>
+            <w:tcW w:w="0" w:type="auto"/>
+            <w:vAlign w:val="center"/>
+            <w:hideMark/>
+          </w:tcPr>
+          <w:p>
+            <w:pPr>
+              <w:spacing w:after="0" w:line="240" w:lineRule="auto"/>
+              <w:rPr>
+                <w:rFonts w:ascii="Times New Roman" w:eastAsia="Times New Roman" w:hAnsi="Times New Roman" w:cs="Times New Roman"/>
+                <w:kern w:val="0"/>
+                <w:sz w:val="24"/>
+                <w:szCs w:val="24"/>
+                <w14:ligatures w14:val="none"/>
+              </w:rPr>
+            </w:pPr>
+            <w:r>
+              <w:rPr>
+                <w:rFonts w:ascii="Times New Roman" w:eastAsia="Times New Roman" w:hAnsi="Times New Roman" w:cs="Times New Roman"/>
+                <w:b/>
+                <w:bCs/>
+                <w:kern w:val="0"/>
+                <w:sz w:val="24"/>
+                <w:szCs w:val="24"/>
+                <w14:ligatures w14:val="none"/>
+              </w:rPr>
+              <w:t>Startup</w:t>
+            </w:r>
+          </w:p>
+        </w:tc>
+        <w:tc>
+          <w:tcPr>
+            <w:tcW w:w="0" w:type="auto"/>
+            <w:vAlign w:val="center"/>
+            <w:hideMark/>
+          </w:tcPr>
+          <w:p>
+            <w:pPr>
+              <w:spacing w:after="0" w:line="240" w:lineRule="auto"/>
+              <w:rPr>
+                <w:rFonts w:ascii="Times New Roman" w:eastAsia="Times New Roman" w:hAnsi="Times New Roman" w:cs="Times New Roman"/>
+                <w:kern w:val="0"/>
+                <w:sz w:val="24"/>
+                <w:szCs w:val="24"/>
+                <w14:ligatures w14:val="none"/>
+              </w:rPr>
+            </w:pPr>
+            <w:r>
+              <w:rPr>
+                <w:rFonts w:ascii="Times New Roman" w:eastAsia="Times New Roman" w:hAnsi="Times New Roman" w:cs="Times New Roman"/>
+                <w:kern w:val="0"/>
+                <w:sz w:val="24"/>
+                <w:szCs w:val="24"/>
+                <w14:ligatures w14:val="none"/>
+              </w:rPr>
+              <w:t>Konfigurimi i shtresës së nisjes, mjedisi i hostimit</w:t>
+            </w:r>
+          </w:p>
+        </w:tc>
+      </w:tr>
+      <w:tr>
+        <w:trPr>
+          <w:tblCellSpacing w:w="15" w:type="dxa"/>
+        </w:trPr>
+        <w:tc>
+          <w:tcPr>
+            <w:tcW w:w="0" w:type="auto"/>
+            <w:vAlign w:val="center"/>
+            <w:hideMark/>
+          </w:tcPr>
+          <w:p>
+            <w:pPr>
+              <w:spacing w:after="0" w:line="240" w:lineRule="auto"/>
+              <w:rPr>
+                <w:rFonts w:ascii="Times New Roman" w:eastAsia="Times New Roman" w:hAnsi="Times New Roman" w:cs="Times New Roman"/>
+                <w:kern w:val="0"/>
+                <w:sz w:val="24"/>
+                <w:szCs w:val="24"/>
+                <w14:ligatures w14:val="none"/>
+              </w:rPr>
+            </w:pPr>
+            <w:r>
+              <w:rPr>
+                <w:rFonts w:ascii="Times New Roman" w:eastAsia="Times New Roman" w:hAnsi="Times New Roman" w:cs="Times New Roman"/>
+                <w:b/>
+                <w:bCs/>
+                <w:kern w:val="0"/>
+                <w:sz w:val="24"/>
+                <w:szCs w:val="24"/>
+                <w14:ligatures w14:val="none"/>
+              </w:rPr>
+              <w:t>Konfigurimi i Porosive</w:t>
+            </w:r>
+          </w:p>
+        </w:tc>
+        <w:tc>
+          <w:tcPr>
+            <w:tcW w:w="0" w:type="auto"/>
+            <w:vAlign w:val="center"/>
+            <w:hideMark/>
+          </w:tcPr>
+          <w:p>
+            <w:pPr>
+              <w:spacing w:after="0" w:line="240" w:lineRule="auto"/>
+              <w:rPr>
+                <w:rFonts w:ascii="Times New Roman" w:eastAsia="Times New Roman" w:hAnsi="Times New Roman" w:cs="Times New Roman"/>
+                <w:kern w:val="0"/>
+                <w:sz w:val="24"/>
+                <w:szCs w:val="24"/>
+                <w14:ligatures w14:val="none"/>
+              </w:rPr>
+            </w:pPr>
+            <w:r>
+              <w:rPr>
+                <w:rFonts w:ascii="Times New Roman" w:eastAsia="Times New Roman" w:hAnsi="Times New Roman" w:cs="Times New Roman"/>
+                <w:kern w:val="0"/>
+                <w:sz w:val="24"/>
+                <w:szCs w:val="24"/>
+                <w14:ligatures w14:val="none"/>
+              </w:rPr>
+              <w:t>Përmban parametra të mjedisit dhe databazës</w:t>
+            </w:r>
+          </w:p>
+        </w:tc>
+      </w:tr>
+      <w:tr>
+        <w:trPr>
+          <w:tblCellSpacing w:w="15" w:type="dxa"/>
+        </w:trPr>
+        <w:tc>
+          <w:tcPr>
+            <w:tcW w:w="0" w:type="auto"/>
+            <w:vAlign w:val="center"/>
+            <w:hideMark/>
+          </w:tcPr>
+          <w:p>
+            <w:pPr>
+              <w:spacing w:after="0" w:line="240" w:lineRule="auto"/>
+              <w:rPr>
+                <w:rFonts w:ascii="Times New Roman" w:eastAsia="Times New Roman" w:hAnsi="Times New Roman" w:cs="Times New Roman"/>
+                <w:b/>
+                <w:kern w:val="0"/>
+                <w:sz w:val="24"/>
+                <w:szCs w:val="24"/>
+                <w14:ligatures w14:val="none"/>
+              </w:rPr>
+            </w:pPr>
+            <w:r>
+              <w:rPr>
+                <w:rFonts w:ascii="Times New Roman" w:eastAsia="Times New Roman" w:hAnsi="Times New Roman" w:cs="Times New Roman"/>
+                <w:b/>
+                <w:kern w:val="0"/>
+                <w:sz w:val="24"/>
+                <w:szCs w:val="24"/>
+                <w14:ligatures w14:val="none"/>
+              </w:rPr>
+              <w:t>Control Panel</w:t>
+            </w:r>
+          </w:p>
+        </w:tc>
+        <w:tc>
+          <w:tcPr>
+            <w:tcW w:w="0" w:type="auto"/>
+            <w:vAlign w:val="center"/>
+            <w:hideMark/>
+          </w:tcPr>
+          <w:p>
+            <w:pPr>
+              <w:spacing w:after="0" w:line="240" w:lineRule="auto"/>
+              <w:rPr>
+                <w:rFonts w:ascii="Times New Roman" w:eastAsia="Times New Roman" w:hAnsi="Times New Roman" w:cs="Times New Roman"/>
+                <w:kern w:val="0"/>
+                <w:sz w:val="24"/>
+                <w:szCs w:val="24"/>
+                <w14:ligatures w14:val="none"/>
+              </w:rPr>
+            </w:pPr>
+            <w:r>
+              <w:rPr>
+                <w:rFonts w:ascii="Times New Roman" w:eastAsia="Times New Roman" w:hAnsi="Times New Roman" w:cs="Times New Roman"/>
+                <w:kern w:val="0"/>
+                <w:sz w:val="24"/>
+                <w:szCs w:val="24"/>
+                <w14:ligatures w14:val="none"/>
+              </w:rPr>
+              <w:t>Controllers.OrderController, Controllers.UserController</w:t>
+            </w:r>
+          </w:p>
+        </w:tc>
+      </w:tr>
+      <w:tr>
+        <w:trPr>
+          <w:tblCellSpacing w:w="15" w:type="dxa"/>
+        </w:trPr>
+        <w:tc>
+          <w:tcPr>
+            <w:tcW w:w="0" w:type="auto"/>
+            <w:vAlign w:val="center"/>
+            <w:hideMark/>
+          </w:tcPr>
+          <w:p>
+            <w:pPr>
+              <w:spacing w:after="0" w:line="240" w:lineRule="auto"/>
+              <w:rPr>
+                <w:rFonts w:ascii="Times New Roman" w:eastAsia="Times New Roman" w:hAnsi="Times New Roman" w:cs="Times New Roman"/>
+                <w:kern w:val="0"/>
+                <w:sz w:val="24"/>
+                <w:szCs w:val="24"/>
+                <w14:ligatures w14:val="none"/>
+              </w:rPr>
+            </w:pPr>
+            <w:r>
+              <w:rPr>
+                <w:rFonts w:ascii="Times New Roman" w:eastAsia="Times New Roman" w:hAnsi="Times New Roman" w:cs="Times New Roman"/>
+                <w:b/>
+                <w:bCs/>
+                <w:kern w:val="0"/>
+                <w:sz w:val="24"/>
+                <w:szCs w:val="24"/>
+                <w14:ligatures w14:val="none"/>
+              </w:rPr>
+              <w:t>Ndërfaqja e Përdoruesit</w:t>
+            </w:r>
+          </w:p>
+        </w:tc>
+        <w:tc>
+          <w:tcPr>
+            <w:tcW w:w="0" w:type="auto"/>
+            <w:vAlign w:val="center"/>
+            <w:hideMark/>
+          </w:tcPr>
+          <w:p>
+            <w:pPr>
+              <w:spacing w:after="0" w:line="240" w:lineRule="auto"/>
+              <w:rPr>
+                <w:rFonts w:ascii="Times New Roman" w:eastAsia="Times New Roman" w:hAnsi="Times New Roman" w:cs="Times New Roman"/>
+                <w:kern w:val="0"/>
+                <w:sz w:val="24"/>
+                <w:szCs w:val="24"/>
+                <w14:ligatures w14:val="none"/>
+              </w:rPr>
+            </w:pPr>
+            <w:r>
+              <w:rPr>
+                <w:rFonts w:ascii="Times New Roman" w:eastAsia="Times New Roman" w:hAnsi="Times New Roman" w:cs="Times New Roman"/>
+                <w:kern w:val="0"/>
+                <w:sz w:val="24"/>
+                <w:szCs w:val="24"/>
+                <w14:ligatures w14:val="none"/>
+              </w:rPr>
+              <w:t>Controllers.AuthenticationController, Controllers.UserController</w:t>
+            </w:r>
+          </w:p>
+        </w:tc>
+      </w:tr>
+      <w:tr>
+        <w:trPr>
+          <w:tblCellSpacing w:w="15" w:type="dxa"/>
+        </w:trPr>
+        <w:tc>
+          <w:tcPr>
+            <w:tcW w:w="0" w:type="auto"/>
+            <w:vAlign w:val="center"/>
+            <w:hideMark/>
+          </w:tcPr>
+          <w:p>
+            <w:pPr>
+              <w:spacing w:after="0" w:line="240" w:lineRule="auto"/>
+              <w:rPr>
+                <w:rFonts w:ascii="Times New Roman" w:eastAsia="Times New Roman" w:hAnsi="Times New Roman" w:cs="Times New Roman"/>
+                <w:kern w:val="0"/>
+                <w:sz w:val="24"/>
+                <w:szCs w:val="24"/>
+                <w14:ligatures w14:val="none"/>
+              </w:rPr>
+            </w:pPr>
+            <w:r>
+              <w:rPr>
+                <w:rFonts w:ascii="Times New Roman" w:eastAsia="Times New Roman" w:hAnsi="Times New Roman" w:cs="Times New Roman"/>
+                <w:b/>
+                <w:bCs/>
+                <w:kern w:val="0"/>
+                <w:sz w:val="24"/>
+                <w:szCs w:val="24"/>
+                <w14:ligatures w14:val="none"/>
+              </w:rPr>
+              <w:t>Menaxhimi i Porosive</w:t>
+            </w:r>
+          </w:p>
+        </w:tc>
+        <w:tc>
+          <w:tcPr>
+            <w:tcW w:w="0" w:type="auto"/>
+            <w:vAlign w:val="center"/>
+            <w:hideMark/>
+          </w:tcPr>
+          <w:p>
+            <w:pPr>
+              <w:spacing w:after="0" w:line="240" w:lineRule="auto"/>
+              <w:rPr>
+                <w:rFonts w:ascii="Times New Roman" w:eastAsia="Times New Roman" w:hAnsi="Times New Roman" w:cs="Times New Roman"/>
+                <w:kern w:val="0"/>
+                <w:sz w:val="24"/>
+                <w:szCs w:val="24"/>
+                <w14:ligatures w14:val="none"/>
+              </w:rPr>
+            </w:pPr>
+            <w:r>
+              <w:rPr>
+                <w:rFonts w:ascii="Times New Roman" w:eastAsia="Times New Roman" w:hAnsi="Times New Roman" w:cs="Times New Roman"/>
+                <w:kern w:val="0"/>
+                <w:sz w:val="24"/>
+                <w:szCs w:val="24"/>
+                <w14:ligatures w14:val="none"/>
+              </w:rPr>
+              <w:t>Controllers.OrderController, Views.OrderListView, Views.OrderDetailView, Views.ActiveOrderView, Views.AddToOrderView, Views.RemoveFromOrderView, Views.FinalizeOrderView, Views.PurchaseOrderView</w:t>
+            </w:r>
+          </w:p>
+        </w:tc>
+      </w:tr>
+      <w:tr>
+        <w:trPr>
+          <w:tblCellSpacing w:w="15" w:type="dxa"/>
+        </w:trPr>
+        <w:tc>
+          <w:tcPr>
+            <w:tcW w:w="0" w:type="auto"/>
+            <w:vAlign w:val="center"/>
+            <w:hideMark/>
+          </w:tcPr>
+          <w:p>
+            <w:pPr>
+              <w:spacing w:after="0" w:line="240" w:lineRule="auto"/>
+              <w:rPr>
+                <w:rFonts w:ascii="Times New Roman" w:eastAsia="Times New Roman" w:hAnsi="Times New Roman" w:cs="Times New Roman"/>
+                <w:kern w:val="0"/>
+                <w:sz w:val="24"/>
+                <w:szCs w:val="24"/>
+                <w14:ligatures w14:val="none"/>
+              </w:rPr>
+            </w:pPr>
+            <w:r>
+              <w:rPr>
+                <w:rFonts w:ascii="Times New Roman" w:eastAsia="Times New Roman" w:hAnsi="Times New Roman" w:cs="Times New Roman"/>
+                <w:b/>
+                <w:bCs/>
+                <w:kern w:val="0"/>
+                <w:sz w:val="24"/>
+                <w:szCs w:val="24"/>
+                <w14:ligatures w14:val="none"/>
+              </w:rPr>
+              <w:t>Menaxhimi i Artikujve të Porosisë</w:t>
+            </w:r>
+          </w:p>
+        </w:tc>
+        <w:tc>
+          <w:tcPr>
+            <w:tcW w:w="0" w:type="auto"/>
+            <w:vAlign w:val="center"/>
+            <w:hideMark/>
+          </w:tcPr>
+          <w:p>
+            <w:pPr>
+              <w:spacing w:after="0" w:line="240" w:lineRule="auto"/>
+              <w:rPr>
+                <w:rFonts w:ascii="Times New Roman" w:eastAsia="Times New Roman" w:hAnsi="Times New Roman" w:cs="Times New Roman"/>
+                <w:kern w:val="0"/>
+                <w:sz w:val="24"/>
+                <w:szCs w:val="24"/>
+                <w14:ligatures w14:val="none"/>
+              </w:rPr>
+            </w:pPr>
+            <w:r>
+              <w:rPr>
+                <w:rFonts w:ascii="Times New Roman" w:eastAsia="Times New Roman" w:hAnsi="Times New Roman" w:cs="Times New Roman"/>
+                <w:kern w:val="0"/>
+                <w:sz w:val="24"/>
+                <w:szCs w:val="24"/>
+                <w14:ligatures w14:val="none"/>
+              </w:rPr>
+              <w:t>Controllers.OrderItemController, Views.OrderItemListView, Views.OrderItemDetailView, Views.OrderItemListCreateView</w:t>
+            </w:r>
+          </w:p>
+        </w:tc>
+      </w:tr>
+      <w:tr>
+        <w:trPr>
+          <w:tblCellSpacing w:w="15" w:type="dxa"/>
+        </w:trPr>
+        <w:tc>
+          <w:tcPr>
+            <w:tcW w:w="0" w:type="auto"/>
+            <w:vAlign w:val="center"/>
+            <w:hideMark/>
+          </w:tcPr>
+          <w:p>
+            <w:pPr>
+              <w:spacing w:after="0" w:line="240" w:lineRule="auto"/>
+              <w:rPr>
+                <w:rFonts w:ascii="Times New Roman" w:eastAsia="Times New Roman" w:hAnsi="Times New Roman" w:cs="Times New Roman"/>
+                <w:kern w:val="0"/>
+                <w:sz w:val="24"/>
+                <w:szCs w:val="24"/>
+                <w14:ligatures w14:val="none"/>
+              </w:rPr>
+            </w:pPr>
+            <w:r>
+              <w:rPr>
+                <w:rFonts w:ascii="Times New Roman" w:eastAsia="Times New Roman" w:hAnsi="Times New Roman" w:cs="Times New Roman"/>
+                <w:b/>
+                <w:bCs/>
+                <w:kern w:val="0"/>
+                <w:sz w:val="24"/>
+                <w:szCs w:val="24"/>
+                <w14:ligatures w14:val="none"/>
+              </w:rPr>
+              <w:t>Menaxhimi i Produkteve (Këpucëve)</w:t>
+            </w:r>
+          </w:p>
+        </w:tc>
+        <w:tc>
+          <w:tcPr>
+            <w:tcW w:w="0" w:type="auto"/>
+            <w:vAlign w:val="center"/>
+            <w:hideMark/>
+          </w:tcPr>
+          <w:p>
+            <w:pPr>
+              <w:spacing w:after="0" w:line="240" w:lineRule="auto"/>
+              <w:rPr>
+                <w:rFonts w:ascii="Times New Roman" w:eastAsia="Times New Roman" w:hAnsi="Times New Roman" w:cs="Times New Roman"/>
+                <w:kern w:val="0"/>
+                <w:sz w:val="24"/>
+                <w:szCs w:val="24"/>
+                <w14:ligatures w14:val="none"/>
+              </w:rPr>
+            </w:pPr>
+            <w:r>
+              <w:rPr>
+                <w:rFonts w:ascii="Times New Roman" w:eastAsia="Times New Roman" w:hAnsi="Times New Roman" w:cs="Times New Roman"/>
+                <w:kern w:val="0"/>
+                <w:sz w:val="24"/>
+                <w:szCs w:val="24"/>
+                <w14:ligatures w14:val="none"/>
+              </w:rPr>
+              <w:t>Controllers.ShoeController</w:t>
+            </w:r>
+          </w:p>
+        </w:tc>
+      </w:tr>
+      <w:tr>
+        <w:trPr>
+          <w:tblCellSpacing w:w="15" w:type="dxa"/>
+        </w:trPr>
+        <w:tc>
+          <w:tcPr>
+            <w:tcW w:w="0" w:type="auto"/>
+            <w:vAlign w:val="center"/>
+            <w:hideMark/>
+          </w:tcPr>
+          <w:p>
+            <w:pPr>
+              <w:spacing w:after="0" w:line="240" w:lineRule="auto"/>
+              <w:rPr>
+                <w:rFonts w:ascii="Times New Roman" w:eastAsia="Times New Roman" w:hAnsi="Times New Roman" w:cs="Times New Roman"/>
+                <w:kern w:val="0"/>
+                <w:sz w:val="24"/>
+                <w:szCs w:val="24"/>
+                <w14:ligatures w14:val="none"/>
+              </w:rPr>
+            </w:pPr>
+            <w:r>
+              <w:rPr>
+                <w:rFonts w:ascii="Times New Roman" w:eastAsia="Times New Roman" w:hAnsi="Times New Roman" w:cs="Times New Roman"/>
+                <w:b/>
+                <w:bCs/>
+                <w:kern w:val="0"/>
+                <w:sz w:val="24"/>
+                <w:szCs w:val="24"/>
+                <w14:ligatures w14:val="none"/>
+              </w:rPr>
+              <w:t>Shërbime dhe Menaxherë</w:t>
+            </w:r>
+          </w:p>
+        </w:tc>
+        <w:tc>
+          <w:tcPr>
+            <w:tcW w:w="0" w:type="auto"/>
+            <w:vAlign w:val="center"/>
+            <w:hideMark/>
+          </w:tcPr>
+          <w:p>
+            <w:pPr>
+              <w:spacing w:after="0" w:line="240" w:lineRule="auto"/>
+              <w:rPr>
+                <w:rFonts w:ascii="Times New Roman" w:eastAsia="Times New Roman" w:hAnsi="Times New Roman" w:cs="Times New Roman"/>
+                <w:kern w:val="0"/>
+                <w:sz w:val="24"/>
+                <w:szCs w:val="24"/>
+                <w14:ligatures w14:val="none"/>
+              </w:rPr>
+            </w:pPr>
+            <w:r>
+              <w:rPr>
+                <w:rFonts w:ascii="Times New Roman" w:eastAsia="Times New Roman" w:hAnsi="Times New Roman" w:cs="Times New Roman"/>
+                <w:kern w:val="0"/>
+                <w:sz w:val="24"/>
+                <w:szCs w:val="24"/>
+                <w14:ligatures w14:val="none"/>
+              </w:rPr>
+              <w:t>Services.OrderManagerSingleton, Services.OrderItemManagerSingleton</w:t>
+            </w:r>
+          </w:p>
+        </w:tc>
+      </w:tr>
+      <w:tr>
+        <w:trPr>
+          <w:tblCellSpacing w:w="15" w:type="dxa"/>
+        </w:trPr>
+        <w:tc>
+          <w:tcPr>
+            <w:tcW w:w="0" w:type="auto"/>
+            <w:vAlign w:val="center"/>
+            <w:hideMark/>
+          </w:tcPr>
+          <w:p>
+            <w:pPr>
+              <w:spacing w:after="0" w:line="240" w:lineRule="auto"/>
+              <w:rPr>
+                <w:rFonts w:ascii="Times New Roman" w:eastAsia="Times New Roman" w:hAnsi="Times New Roman" w:cs="Times New Roman"/>
+                <w:kern w:val="0"/>
+                <w:sz w:val="24"/>
+                <w:szCs w:val="24"/>
+                <w14:ligatures w14:val="none"/>
+              </w:rPr>
+            </w:pPr>
+            <w:r>
+              <w:rPr>
+                <w:rFonts w:ascii="Times New Roman" w:eastAsia="Times New Roman" w:hAnsi="Times New Roman" w:cs="Times New Roman"/>
+                <w:b/>
+                <w:bCs/>
+                <w:kern w:val="0"/>
+                <w:sz w:val="24"/>
+                <w:szCs w:val="24"/>
+                <w14:ligatures w14:val="none"/>
+              </w:rPr>
+              <w:t>Aksesi në Databazë</w:t>
+            </w:r>
+          </w:p>
+        </w:tc>
+        <w:tc>
+          <w:tcPr>
+            <w:tcW w:w="0" w:type="auto"/>
+            <w:vAlign w:val="center"/>
+            <w:hideMark/>
+          </w:tcPr>
+          <w:p>
+            <w:pPr>
+              <w:spacing w:after="0" w:line="240" w:lineRule="auto"/>
+              <w:rPr>
+                <w:rFonts w:ascii="Times New Roman" w:eastAsia="Times New Roman" w:hAnsi="Times New Roman" w:cs="Times New Roman"/>
+                <w:kern w:val="0"/>
+                <w:sz w:val="24"/>
+                <w:szCs w:val="24"/>
+                <w14:ligatures w14:val="none"/>
+              </w:rPr>
+            </w:pPr>
+            <w:r>
+              <w:rPr>
+                <w:rFonts w:ascii="Times New Roman" w:eastAsia="Times New Roman" w:hAnsi="Times New Roman" w:cs="Times New Roman"/>
+                <w:kern w:val="0"/>
+                <w:sz w:val="24"/>
+                <w:szCs w:val="24"/>
+                <w14:ligatures w14:val="none"/>
+              </w:rPr>
+              <w:t>Models.Order, Models.OrderItem, Models.Shoe, Migrations</w:t>
+            </w:r>
+          </w:p>
+        </w:tc>
+      </w:tr>
+      <w:tr>
+        <w:trPr>
+          <w:tblCellSpacing w:w="15" w:type="dxa"/>
+        </w:trPr>
+        <w:tc>
+          <w:tcPr>
+            <w:tcW w:w="0" w:type="auto"/>
+            <w:vAlign w:val="center"/>
+            <w:hideMark/>
+          </w:tcPr>
+          <w:p>
+            <w:pPr>
+              <w:spacing w:after="0" w:line="240" w:lineRule="auto"/>
+              <w:rPr>
+                <w:rFonts w:ascii="Times New Roman" w:eastAsia="Times New Roman" w:hAnsi="Times New Roman" w:cs="Times New Roman"/>
+                <w:kern w:val="0"/>
+                <w:sz w:val="24"/>
+                <w:szCs w:val="24"/>
+                <w14:ligatures w14:val="none"/>
+              </w:rPr>
+            </w:pPr>
+            <w:r>
+              <w:rPr>
+                <w:rFonts w:ascii="Times New Roman" w:eastAsia="Times New Roman" w:hAnsi="Times New Roman" w:cs="Times New Roman"/>
+                <w:b/>
+                <w:bCs/>
+                <w:kern w:val="0"/>
+                <w:sz w:val="24"/>
+                <w:szCs w:val="24"/>
+                <w14:ligatures w14:val="none"/>
+              </w:rPr>
+              <w:t>Mjedisi i Hostimit</w:t>
+            </w:r>
+          </w:p>
+        </w:tc>
+        <w:tc>
+          <w:tcPr>
+            <w:tcW w:w="0" w:type="auto"/>
+            <w:vAlign w:val="center"/>
+            <w:hideMark/>
+          </w:tcPr>
+          <w:p>
+            <w:pPr>
+              <w:spacing w:after="0" w:line="240" w:lineRule="auto"/>
+              <w:rPr>
+                <w:rFonts w:ascii="Times New Roman" w:eastAsia="Times New Roman" w:hAnsi="Times New Roman" w:cs="Times New Roman"/>
+                <w:kern w:val="0"/>
+                <w:sz w:val="24"/>
+                <w:szCs w:val="24"/>
+                <w14:ligatures w14:val="none"/>
+              </w:rPr>
+            </w:pPr>
+            <w:r>
+              <w:rPr>
+                <w:rFonts w:ascii="Times New Roman" w:eastAsia="Times New Roman" w:hAnsi="Times New Roman" w:cs="Times New Roman"/>
+                <w:kern w:val="0"/>
+                <w:sz w:val="24"/>
+                <w:szCs w:val="24"/>
+                <w14:ligatures w14:val="none"/>
+              </w:rPr>
+              <w:t>Web Server, konfigurimi i hostimit dhe ekzekutimi i sistemit</w:t>
+            </w:r>
+          </w:p>
+        </w:tc>
+      </w:tr>
+    </w:tbl>
     <w:p>
       <w:pPr>
         <w:spacing w:before="100" w:beforeAutospacing="1" w:after="100" w:afterAutospacing="1" w:line="240" w:lineRule="auto"/>
@@ -17243,7 +19156,6 @@
           <w:szCs w:val="24"/>
           <w14:ligatures w14:val="none"/>
         </w:rPr>
-        <w:lastRenderedPageBreak/>
         <w:t>Data Access Layer</w:t>
       </w:r>
       <w:r>
@@ -18006,6 +19918,7 @@
           <w:sz w:val="24"/>
           <w:szCs w:val="24"/>
         </w:rPr>
+        <w:lastRenderedPageBreak/>
         <w:t>Menaxhimi i listës së dëshirave</w:t>
       </w:r>
       <w:r>
@@ -18205,7 +20118,6 @@
           <w:sz w:val="24"/>
           <w:szCs w:val="24"/>
         </w:rPr>
-        <w:lastRenderedPageBreak/>
         <w:t>Shembuj të modeleve:</w:t>
       </w:r>
     </w:p>
@@ -18457,7 +20369,7 @@
           <w:szCs w:val="28"/>
         </w:rPr>
       </w:pPr>
-      <w:bookmarkStart w:id="1" w:name="_Toc187702186"/>
+      <w:bookmarkStart w:id="2" w:name="_Toc187702186"/>
       <w:r>
         <w:rPr>
           <w:rFonts w:ascii="Times New Roman" w:hAnsi="Times New Roman" w:cs="Times New Roman"/>
@@ -18488,7 +20400,7 @@
         </w:rPr>
         <w:t xml:space="preserve"> Document</w:t>
       </w:r>
-      <w:bookmarkEnd w:id="1"/>
+      <w:bookmarkEnd w:id="2"/>
     </w:p>
     <w:p>
       <w:pPr>
@@ -18501,7 +20413,7 @@
           <w:szCs w:val="28"/>
         </w:rPr>
       </w:pPr>
-      <w:bookmarkStart w:id="2" w:name="_Toc187702187"/>
+      <w:bookmarkStart w:id="3" w:name="_Toc187702187"/>
       <w:r>
         <w:rPr>
           <w:rFonts w:ascii="Times New Roman" w:hAnsi="Times New Roman" w:cs="Times New Roman"/>
@@ -18543,6 +20455,7 @@
           <w:bCs/>
           <w:noProof/>
         </w:rPr>
+        <w:lastRenderedPageBreak/>
         <w:drawing>
           <wp:inline distT="0" distB="0" distL="0" distR="0" wp14:anchorId="7822EF95" wp14:editId="42969A5C">
             <wp:extent cx="5935980" cy="4361815"/>
@@ -18603,7 +20516,6 @@
         <w:rPr>
           <w:lang w:val="en-GB"/>
         </w:rPr>
-        <w:lastRenderedPageBreak/>
         <w:t xml:space="preserve">• </w:t>
       </w:r>
       <w:r>
@@ -19033,6 +20945,7 @@
         <w:rPr>
           <w:lang w:val="en-GB"/>
         </w:rPr>
+        <w:lastRenderedPageBreak/>
         <w:t xml:space="preserve">• </w:t>
       </w:r>
       <w:r>
@@ -19223,7 +21136,7 @@
         </w:rPr>
         <w:t xml:space="preserve"> Level Design Models</w:t>
       </w:r>
-      <w:bookmarkEnd w:id="2"/>
+      <w:bookmarkEnd w:id="3"/>
     </w:p>
     <w:p>
       <w:pPr>
@@ -19331,7 +21244,6 @@
           <w:szCs w:val="24"/>
           <w14:ligatures w14:val="none"/>
         </w:rPr>
-        <w:lastRenderedPageBreak/>
         <w:t>Product Management Module</w:t>
       </w:r>
       <w:r>
@@ -19522,6 +21434,7 @@
           <w:szCs w:val="24"/>
           <w14:ligatures w14:val="none"/>
         </w:rPr>
+        <w:lastRenderedPageBreak/>
         <w:drawing>
           <wp:inline distT="0" distB="0" distL="0" distR="0" wp14:anchorId="35043365" wp14:editId="468209E4">
             <wp:extent cx="6582208" cy="4007978"/>
@@ -19692,7 +21605,6 @@
                 <w:szCs w:val="24"/>
                 <w14:ligatures w14:val="none"/>
               </w:rPr>
-              <w:lastRenderedPageBreak/>
               <w:t>Model</w:t>
             </w:r>
           </w:p>
@@ -20491,6 +22403,7 @@
                 <w:szCs w:val="24"/>
                 <w14:ligatures w14:val="none"/>
               </w:rPr>
+              <w:lastRenderedPageBreak/>
               <w:t xml:space="preserve"> - </w:t>
             </w:r>
             <w:r>
@@ -21193,19 +23106,7 @@
                 <w14:ligatures w14:val="none"/>
               </w:rPr>
               <w:br/>
-              <w:t xml:space="preserve">- Përfshin ShoeListView dhe </w:t>
-            </w:r>
-            <w:r>
-              <w:rPr>
-                <w:rFonts w:ascii="Times New Roman" w:eastAsia="Times New Roman" w:hAnsi="Times New Roman" w:cs="Times New Roman"/>
-                <w:bCs/>
-                <w:kern w:val="0"/>
-                <w:sz w:val="24"/>
-                <w:szCs w:val="24"/>
-                <w14:ligatures w14:val="none"/>
-              </w:rPr>
-              <w:lastRenderedPageBreak/>
-              <w:t>ShoeDetailView për listimin dhe menaxhimin e detajeve të këpucëve.</w:t>
+              <w:t>- Përfshin ShoeListView dhe ShoeDetailView për listimin dhe menaxhimin e detajeve të këpucëve.</w:t>
             </w:r>
           </w:p>
         </w:tc>
@@ -21812,6 +23713,7 @@
                 <w:szCs w:val="24"/>
                 <w14:ligatures w14:val="none"/>
               </w:rPr>
+              <w:lastRenderedPageBreak/>
               <w:t>ekzistuese.</w:t>
             </w:r>
             <w:r>
@@ -22338,7 +24240,6 @@
                 <w:sz w:val="24"/>
                 <w:szCs w:val="24"/>
               </w:rPr>
-              <w:lastRenderedPageBreak/>
               <w:t>User Entity</w:t>
             </w:r>
           </w:p>
@@ -22693,6 +24594,15 @@
                 <w:szCs w:val="24"/>
               </w:rPr>
               <w:br/>
+            </w:r>
+            <w:r>
+              <w:rPr>
+                <w:rFonts w:ascii="Times New Roman" w:hAnsi="Times New Roman" w:cs="Times New Roman"/>
+                <w:b/>
+                <w:sz w:val="24"/>
+                <w:szCs w:val="24"/>
+              </w:rPr>
+              <w:lastRenderedPageBreak/>
               <w:t xml:space="preserve">- put(): </w:t>
             </w:r>
             <w:r>
@@ -23186,7 +25096,6 @@
                 <w:sz w:val="24"/>
                 <w:szCs w:val="24"/>
               </w:rPr>
-              <w:lastRenderedPageBreak/>
               <w:t>Review Entity</w:t>
             </w:r>
           </w:p>
@@ -23599,6 +25508,7 @@
                 <w:sz w:val="24"/>
                 <w:szCs w:val="24"/>
               </w:rPr>
+              <w:lastRenderedPageBreak/>
               <w:t>ReviewListCreateView</w:t>
             </w:r>
           </w:p>
@@ -24525,7 +26435,6 @@
                 <w:sz w:val="24"/>
                 <w:szCs w:val="24"/>
               </w:rPr>
-              <w:lastRenderedPageBreak/>
               <w:t>Model</w:t>
             </w:r>
           </w:p>
@@ -24782,6 +26691,7 @@
                 <w:sz w:val="24"/>
                 <w:szCs w:val="24"/>
               </w:rPr>
+              <w:lastRenderedPageBreak/>
               <w:t>post(</w:t>
             </w:r>
             <w:proofErr w:type="gramEnd"/>
@@ -25148,7 +27058,6 @@
                 <w:sz w:val="24"/>
                 <w:szCs w:val="24"/>
               </w:rPr>
-              <w:lastRenderedPageBreak/>
               <w:t>Create_Wishlist</w:t>
             </w:r>
           </w:p>
@@ -25442,6 +27351,15 @@
                 <w:szCs w:val="24"/>
               </w:rPr>
               <w:br/>
+            </w:r>
+            <w:r>
+              <w:rPr>
+                <w:rFonts w:ascii="Times New Roman" w:hAnsi="Times New Roman" w:cs="Times New Roman"/>
+                <w:b/>
+                <w:sz w:val="24"/>
+                <w:szCs w:val="24"/>
+              </w:rPr>
+              <w:lastRenderedPageBreak/>
               <w:t>post():</w:t>
             </w:r>
             <w:r>
@@ -26102,6 +28020,14 @@
                 <w:szCs w:val="24"/>
               </w:rPr>
               <w:br/>
+            </w:r>
+            <w:r>
+              <w:rPr>
+                <w:rFonts w:ascii="Times New Roman" w:hAnsi="Times New Roman" w:cs="Times New Roman"/>
+                <w:sz w:val="24"/>
+                <w:szCs w:val="24"/>
+              </w:rPr>
+              <w:lastRenderedPageBreak/>
               <w:t>- Përmban atributet e entitetit të përdoruesit.</w:t>
             </w:r>
           </w:p>
@@ -26452,7 +28378,6 @@
                 <w:sz w:val="24"/>
                 <w:szCs w:val="24"/>
               </w:rPr>
-              <w:lastRenderedPageBreak/>
               <w:t>AddToOrderView</w:t>
             </w:r>
           </w:p>
@@ -26815,7 +28740,16 @@
                 <w:sz w:val="24"/>
                 <w:szCs w:val="24"/>
               </w:rPr>
-              <w:t>Merr një porosi aktive ose krijon një të re</w:t>
+              <w:t xml:space="preserve">Merr një </w:t>
+            </w:r>
+            <w:r>
+              <w:rPr>
+                <w:rFonts w:ascii="Times New Roman" w:hAnsi="Times New Roman" w:cs="Times New Roman"/>
+                <w:sz w:val="24"/>
+                <w:szCs w:val="24"/>
+              </w:rPr>
+              <w:lastRenderedPageBreak/>
+              <w:t>porosi aktive ose krijon një të re</w:t>
             </w:r>
             <w:r>
               <w:rPr>
@@ -27252,7 +29186,6 @@
                 <w:sz w:val="24"/>
                 <w:szCs w:val="24"/>
               </w:rPr>
-              <w:lastRenderedPageBreak/>
               <w:t xml:space="preserve">- post(): </w:t>
             </w:r>
             <w:r>
@@ -27522,6 +29455,15 @@
                 <w:szCs w:val="24"/>
               </w:rPr>
               <w:br/>
+            </w:r>
+            <w:r>
+              <w:rPr>
+                <w:rFonts w:ascii="Times New Roman" w:hAnsi="Times New Roman" w:cs="Times New Roman"/>
+                <w:b/>
+                <w:sz w:val="24"/>
+                <w:szCs w:val="24"/>
+              </w:rPr>
+              <w:lastRenderedPageBreak/>
               <w:t>- delete_Orderitem</w:t>
             </w:r>
             <w:r>
@@ -27758,7 +29700,6 @@
           <w:sz w:val="28"/>
           <w:szCs w:val="28"/>
         </w:rPr>
-        <w:lastRenderedPageBreak/>
         <w:t>6.3 Mapping Between Models</w:t>
       </w:r>
     </w:p>
@@ -28074,6 +30015,7 @@
               <w:rPr>
                 <w:rStyle w:val="Strong"/>
               </w:rPr>
+              <w:lastRenderedPageBreak/>
               <w:t>OrderItem_view</w:t>
             </w:r>
             <w:r>
@@ -28457,7 +30399,6 @@
           <w:sz w:val="28"/>
           <w:szCs w:val="28"/>
         </w:rPr>
-        <w:lastRenderedPageBreak/>
         <w:t>6.4 Detail Design Rationale</w:t>
       </w:r>
       <w:r>
@@ -28521,6 +30462,7 @@
         <w:pStyle w:val="NormalWeb"/>
       </w:pPr>
       <w:r>
+        <w:lastRenderedPageBreak/>
         <w:t xml:space="preserve">Arkitektura e ndjekur për këtë sistem bazohet në parimet e </w:t>
       </w:r>
       <w:r>
@@ -28708,8 +30650,66 @@
           <w:szCs w:val="28"/>
         </w:rPr>
       </w:pPr>
-      <w:bookmarkStart w:id="3" w:name="_GoBack"/>
-      <w:bookmarkEnd w:id="3"/>
+    </w:p>
+    <w:p>
+      <w:pPr>
+        <w:rPr>
+          <w:rFonts w:ascii="Times New Roman" w:hAnsi="Times New Roman" w:cs="Times New Roman"/>
+          <w:b/>
+          <w:sz w:val="28"/>
+          <w:szCs w:val="28"/>
+        </w:rPr>
+      </w:pPr>
+    </w:p>
+    <w:p>
+      <w:pPr>
+        <w:rPr>
+          <w:rFonts w:ascii="Times New Roman" w:hAnsi="Times New Roman" w:cs="Times New Roman"/>
+          <w:b/>
+          <w:sz w:val="28"/>
+          <w:szCs w:val="28"/>
+        </w:rPr>
+      </w:pPr>
+    </w:p>
+    <w:p>
+      <w:pPr>
+        <w:rPr>
+          <w:rFonts w:ascii="Times New Roman" w:hAnsi="Times New Roman" w:cs="Times New Roman"/>
+          <w:b/>
+          <w:sz w:val="28"/>
+          <w:szCs w:val="28"/>
+        </w:rPr>
+      </w:pPr>
+    </w:p>
+    <w:p>
+      <w:pPr>
+        <w:rPr>
+          <w:rFonts w:ascii="Times New Roman" w:hAnsi="Times New Roman" w:cs="Times New Roman"/>
+          <w:b/>
+          <w:sz w:val="28"/>
+          <w:szCs w:val="28"/>
+        </w:rPr>
+      </w:pPr>
+    </w:p>
+    <w:p>
+      <w:pPr>
+        <w:rPr>
+          <w:rFonts w:ascii="Times New Roman" w:hAnsi="Times New Roman" w:cs="Times New Roman"/>
+          <w:b/>
+          <w:sz w:val="28"/>
+          <w:szCs w:val="28"/>
+        </w:rPr>
+      </w:pPr>
+    </w:p>
+    <w:p>
+      <w:pPr>
+        <w:rPr>
+          <w:rFonts w:ascii="Times New Roman" w:hAnsi="Times New Roman" w:cs="Times New Roman"/>
+          <w:b/>
+          <w:sz w:val="28"/>
+          <w:szCs w:val="28"/>
+        </w:rPr>
+      </w:pPr>
       <w:r>
         <w:rPr>
           <w:rFonts w:ascii="Times New Roman" w:hAnsi="Times New Roman" w:cs="Times New Roman"/>
@@ -28943,15 +30943,6 @@
       <w:pPr>
         <w:rPr>
           <w:rFonts w:ascii="Times New Roman" w:hAnsi="Times New Roman" w:cs="Times New Roman"/>
-          <w:sz w:val="24"/>
-          <w:szCs w:val="24"/>
-        </w:rPr>
-      </w:pPr>
-    </w:p>
-    <w:p>
-      <w:pPr>
-        <w:rPr>
-          <w:rFonts w:ascii="Times New Roman" w:hAnsi="Times New Roman" w:cs="Times New Roman"/>
           <w:b/>
           <w:sz w:val="28"/>
           <w:szCs w:val="28"/>
@@ -28964,6 +30955,7 @@
           <w:sz w:val="28"/>
           <w:szCs w:val="28"/>
         </w:rPr>
+        <w:lastRenderedPageBreak/>
         <w:t>7.2 Client shoe-purchase process</w:t>
       </w:r>
     </w:p>
@@ -29269,6 +31261,7 @@
       </w:pPr>
     </w:p>
     <w:sectPr>
+      <w:footerReference w:type="default" r:id="rId22"/>
       <w:pgSz w:w="12240" w:h="15840"/>
       <w:pgMar w:top="1440" w:right="1440" w:bottom="1440" w:left="1440" w:header="720" w:footer="720" w:gutter="0"/>
       <w:cols w:space="720"/>
@@ -29301,6 +31294,59 @@
     </w:p>
   </w:endnote>
 </w:endnotes>
+</file>
+
+<file path=word/footer1.xml><?xml version="1.0" encoding="utf-8"?>
+<w:ftr xmlns:wpc="http://schemas.microsoft.com/office/word/2010/wordprocessingCanvas" xmlns:cx="http://schemas.microsoft.com/office/drawing/2014/chartex" xmlns:cx1="http://schemas.microsoft.com/office/drawing/2015/9/8/chartex" xmlns:cx2="http://schemas.microsoft.com/office/drawing/2015/10/21/chartex" xmlns:cx3="http://schemas.microsoft.com/office/drawing/2016/5/9/chartex" xmlns:cx4="http://schemas.microsoft.com/office/drawing/2016/5/10/chartex" xmlns:cx5="http://schemas.microsoft.com/office/drawing/2016/5/11/chartex" xmlns:cx6="http://schemas.microsoft.com/office/drawing/2016/5/12/chartex" xmlns:cx7="http://schemas.microsoft.com/office/drawing/2016/5/13/chartex" xmlns:cx8="http://schemas.microsoft.com/office/drawing/2016/5/14/chartex" xmlns:mc="http://schemas.openxmlformats.org/markup-compatibility/2006" xmlns:aink="http://schemas.microsoft.com/office/drawing/2016/ink" xmlns:am3d="http://schemas.microsoft.com/office/drawing/2017/model3d" xmlns:o="urn:schemas-microsoft-com:office:office" xmlns:r="http://schemas.openxmlformats.org/officeDocument/2006/relationships" xmlns:m="http://schemas.openxmlformats.org/officeDocument/2006/math" xmlns:v="urn:schemas-microsoft-com:vml" xmlns:wp14="http://schemas.microsoft.com/office/word/2010/wordprocessingDrawing" xmlns:wp="http://schemas.openxmlformats.org/drawingml/2006/wordprocessingDrawing" xmlns:w10="urn:schemas-microsoft-com:office:word" xmlns:w="http://schemas.openxmlformats.org/wordprocessingml/2006/main" xmlns:w14="http://schemas.microsoft.com/office/word/2010/wordml" xmlns:w15="http://schemas.microsoft.com/office/word/2012/wordml" xmlns:w16cid="http://schemas.microsoft.com/office/word/2016/wordml/cid" xmlns:w16se="http://schemas.microsoft.com/office/word/2015/wordml/symex" xmlns:wpg="http://schemas.microsoft.com/office/word/2010/wordprocessingGroup" xmlns:wpi="http://schemas.microsoft.com/office/word/2010/wordprocessingInk" xmlns:wne="http://schemas.microsoft.com/office/word/2006/wordml" xmlns:wps="http://schemas.microsoft.com/office/word/2010/wordprocessingShape" mc:Ignorable="w14 w15 w16se w16cid wp14">
+  <w:sdt>
+    <w:sdtPr>
+      <w:id w:val="-264535714"/>
+      <w:docPartObj>
+        <w:docPartGallery w:val="Page Numbers (Bottom of Page)"/>
+        <w:docPartUnique/>
+      </w:docPartObj>
+    </w:sdtPr>
+    <w:sdtEndPr>
+      <w:rPr>
+        <w:noProof/>
+      </w:rPr>
+    </w:sdtEndPr>
+    <w:sdtContent>
+      <w:p>
+        <w:pPr>
+          <w:pStyle w:val="Footer"/>
+          <w:jc w:val="right"/>
+        </w:pPr>
+        <w:r>
+          <w:fldChar w:fldCharType="begin"/>
+        </w:r>
+        <w:r>
+          <w:instrText xml:space="preserve"> PAGE   \* MERGEFORMAT </w:instrText>
+        </w:r>
+        <w:r>
+          <w:fldChar w:fldCharType="separate"/>
+        </w:r>
+        <w:r>
+          <w:rPr>
+            <w:noProof/>
+          </w:rPr>
+          <w:t>2</w:t>
+        </w:r>
+        <w:r>
+          <w:rPr>
+            <w:noProof/>
+          </w:rPr>
+          <w:fldChar w:fldCharType="end"/>
+        </w:r>
+      </w:p>
+    </w:sdtContent>
+  </w:sdt>
+  <w:p>
+    <w:pPr>
+      <w:pStyle w:val="Footer"/>
+    </w:pPr>
+  </w:p>
+</w:ftr>
 </file>
 
 <file path=word/footnotes.xml><?xml version="1.0" encoding="utf-8"?>
@@ -35359,6 +37405,7 @@
     <w:lsdException w:name="HTML Sample" w:semiHidden="1" w:unhideWhenUsed="1"/>
     <w:lsdException w:name="HTML Typewriter" w:semiHidden="1" w:unhideWhenUsed="1"/>
     <w:lsdException w:name="HTML Variable" w:semiHidden="1" w:unhideWhenUsed="1"/>
+    <w:lsdException w:name="Normal Table" w:semiHidden="1" w:unhideWhenUsed="1"/>
     <w:lsdException w:name="annotation subject" w:semiHidden="1" w:unhideWhenUsed="1"/>
     <w:lsdException w:name="No List" w:semiHidden="1" w:unhideWhenUsed="1"/>
     <w:lsdException w:name="Outline List 1" w:semiHidden="1" w:unhideWhenUsed="1"/>
@@ -35402,8 +37449,10 @@
     <w:lsdException w:name="Table Elegant" w:semiHidden="1" w:unhideWhenUsed="1"/>
     <w:lsdException w:name="Table Professional" w:semiHidden="1" w:unhideWhenUsed="1"/>
     <w:lsdException w:name="Table Subtle 1" w:semiHidden="1" w:unhideWhenUsed="1"/>
+    <w:lsdException w:name="Table Subtle 2" w:semiHidden="1" w:unhideWhenUsed="1"/>
     <w:lsdException w:name="Table Web 1" w:semiHidden="1" w:unhideWhenUsed="1"/>
     <w:lsdException w:name="Table Web 2" w:semiHidden="1" w:unhideWhenUsed="1"/>
+    <w:lsdException w:name="Table Web 3" w:semiHidden="1" w:unhideWhenUsed="1"/>
     <w:lsdException w:name="Balloon Text" w:semiHidden="1" w:unhideWhenUsed="1"/>
     <w:lsdException w:name="Table Grid" w:uiPriority="39"/>
     <w:lsdException w:name="Table Theme" w:semiHidden="1" w:unhideWhenUsed="1"/>
@@ -36332,7 +38381,7 @@
 </file>
 
 <file path=customXml/itemProps1.xml><?xml version="1.0" encoding="utf-8"?>
-<ds:datastoreItem xmlns:ds="http://schemas.openxmlformats.org/officeDocument/2006/customXml" ds:itemID="{66BB1CDC-8016-47C6-A0ED-52B1D5B72165}">
+<ds:datastoreItem xmlns:ds="http://schemas.openxmlformats.org/officeDocument/2006/customXml" ds:itemID="{9E6B4F61-C6C5-4ACA-A722-9BC5FD1797A4}">
   <ds:schemaRefs>
     <ds:schemaRef ds:uri="http://schemas.openxmlformats.org/officeDocument/2006/bibliography"/>
   </ds:schemaRefs>

</xml_diff>